<commit_message>
Projectile Motion Lab (With Intro/Conclusion)
</commit_message>
<xml_diff>
--- a/Projectile Motion Lab Report.docx
+++ b/Projectile Motion Lab Report.docx
@@ -1,6 +1,6 @@
 
 <file path=word/document.xml><?xml version="1.0" encoding="utf-8"?>
-<w:document xmlns:wpc="http://schemas.microsoft.com/office/word/2010/wordprocessingCanvas" xmlns:mc="http://schemas.openxmlformats.org/markup-compatibility/2006" xmlns:o="urn:schemas-microsoft-com:office:office" xmlns:r="http://schemas.openxmlformats.org/officeDocument/2006/relationships" xmlns:m="http://schemas.openxmlformats.org/officeDocument/2006/math" xmlns:v="urn:schemas-microsoft-com:vml" xmlns:wp14="http://schemas.microsoft.com/office/word/2010/wordprocessingDrawing" xmlns:wp="http://schemas.openxmlformats.org/drawingml/2006/wordprocessingDrawing" xmlns:w10="urn:schemas-microsoft-com:office:word" xmlns:w="http://schemas.openxmlformats.org/wordprocessingml/2006/main" xmlns:w14="http://schemas.microsoft.com/office/word/2010/wordml" xmlns:w15="http://schemas.microsoft.com/office/word/2012/wordml" xmlns:wpg="http://schemas.microsoft.com/office/word/2010/wordprocessingGroup" xmlns:wpi="http://schemas.microsoft.com/office/word/2010/wordprocessingInk" xmlns:wne="http://schemas.microsoft.com/office/word/2006/wordml" xmlns:wps="http://schemas.microsoft.com/office/word/2010/wordprocessingShape" mc:Ignorable="w14 w15 wp14">
+<w:document xmlns:wpc="http://schemas.microsoft.com/office/word/2010/wordprocessingCanvas" xmlns:cx="http://schemas.microsoft.com/office/drawing/2014/chartex" xmlns:cx1="http://schemas.microsoft.com/office/drawing/2015/9/8/chartex" xmlns:cx2="http://schemas.microsoft.com/office/drawing/2015/10/21/chartex" xmlns:mc="http://schemas.openxmlformats.org/markup-compatibility/2006" xmlns:o="urn:schemas-microsoft-com:office:office" xmlns:r="http://schemas.openxmlformats.org/officeDocument/2006/relationships" xmlns:m="http://schemas.openxmlformats.org/officeDocument/2006/math" xmlns:v="urn:schemas-microsoft-com:vml" xmlns:wp14="http://schemas.microsoft.com/office/word/2010/wordprocessingDrawing" xmlns:wp="http://schemas.openxmlformats.org/drawingml/2006/wordprocessingDrawing" xmlns:w10="urn:schemas-microsoft-com:office:word" xmlns:w="http://schemas.openxmlformats.org/wordprocessingml/2006/main" xmlns:w14="http://schemas.microsoft.com/office/word/2010/wordml" xmlns:w15="http://schemas.microsoft.com/office/word/2012/wordml" xmlns:w16se="http://schemas.microsoft.com/office/word/2015/wordml/symex" xmlns:wpg="http://schemas.microsoft.com/office/word/2010/wordprocessingGroup" xmlns:wpi="http://schemas.microsoft.com/office/word/2010/wordprocessingInk" xmlns:wne="http://schemas.microsoft.com/office/word/2006/wordml" xmlns:wps="http://schemas.microsoft.com/office/word/2010/wordprocessingShape" mc:Ignorable="w14 w15 w16se wp14">
   <w:body>
     <w:p>
       <w:pPr>
@@ -9,8 +9,6 @@
       <w:r>
         <w:t>Projectile Motion</w:t>
       </w:r>
-      <w:bookmarkStart w:id="0" w:name="_GoBack"/>
-      <w:bookmarkEnd w:id="0"/>
     </w:p>
     <w:p>
       <w:pPr>
@@ -94,7 +92,29 @@
         <w:t>Introduction/Background</w:t>
       </w:r>
     </w:p>
-    <w:p/>
+    <w:p>
+      <w:r>
+        <w:tab/>
+        <w:t>The idea of projectile motion is one of significance in many areas of the physical world. Before the Italian physicist Galileo revolutionized the topic with his studies, it was widely believed that a projectile in motion would travel a certain distance in a straight line before losing its “impetus”</w:t>
+      </w:r>
+      <w:r>
+        <w:t xml:space="preserve"> and fall</w:t>
+      </w:r>
+      <w:r>
+        <w:t xml:space="preserve"> straight down. This idea of an invisible force, “impetus”, was popularized by Aristotle.</w:t>
+      </w:r>
+    </w:p>
+    <w:p>
+      <w:pPr>
+        <w:ind w:firstLine="720"/>
+      </w:pPr>
+      <w:r>
+        <w:t xml:space="preserve"> It wasn’t until Galileo observed that projectiles actually travel along a curved path, that </w:t>
+      </w:r>
+      <w:r>
+        <w:t>he began to change the way we look at projectile motion. Galileo realized that the path of a projectile could be broken into a horizontal and a vertical component that could be used together to describe its motion. Through further studies, the physicist discovered that the path of the projectile was identical to one previously and extensively studies by the Greeks, a parabola. On the course of this parabola, the vertical and horizontal components of the object’s motion are independent of one another. Using this knowledge, Galileo was able to precisely and mathematically calculate the parabolic shape of a projectile’s motion.</w:t>
+      </w:r>
+    </w:p>
     <w:p>
       <w:pPr>
         <w:jc w:val="center"/>
@@ -111,15 +131,7 @@
       </w:pPr>
       <w:r>
         <w:tab/>
-        <w:t xml:space="preserve">Our equipment includes a caliper, a ballistic pendulum, an angle apparatus, </w:t>
-      </w:r>
-      <w:proofErr w:type="gramStart"/>
-      <w:r>
-        <w:t>a</w:t>
-      </w:r>
-      <w:proofErr w:type="gramEnd"/>
-      <w:r>
-        <w:t xml:space="preserve"> clamp, an electronic timer attached to a photogate, a meter stick, and a metal ball.</w:t>
+        <w:t>Our equipment includes a caliper, a ballistic pendulum, an angle apparatus, a clamp, an electronic timer attached to a photogate, a meter stick, and a metal ball.</w:t>
       </w:r>
       <w:r>
         <w:t xml:space="preserve"> </w:t>
@@ -196,13 +208,8 @@
         <w:tab/>
       </w:r>
       <w:r>
-        <w:t xml:space="preserve">Going into this experiment, we know from basic kinematics and trigonometry that the equation for the horizontal distance the projectile travels, or in other words, the range, </w:t>
-      </w:r>
-      <w:proofErr w:type="gramStart"/>
-      <w:r>
-        <w:t xml:space="preserve">is </w:t>
-      </w:r>
-      <w:proofErr w:type="gramEnd"/>
+        <w:t xml:space="preserve">Going into this experiment, we know from basic kinematics and trigonometry that the equation for the horizontal distance the projectile travels, or in other words, the range, is </w:t>
+      </w:r>
       <m:oMath>
         <m:r>
           <w:rPr>
@@ -302,15 +309,7 @@
         </m:r>
       </m:oMath>
       <w:r>
-        <w:t xml:space="preserve"> </w:t>
-      </w:r>
-      <w:proofErr w:type="gramStart"/>
-      <w:r>
-        <w:t>is</w:t>
-      </w:r>
-      <w:proofErr w:type="gramEnd"/>
-      <w:r>
-        <w:t xml:space="preserve"> the</w:t>
+        <w:t xml:space="preserve"> is the</w:t>
       </w:r>
       <w:r>
         <w:t xml:space="preserve"> </w:t>
@@ -432,13 +431,8 @@
         <w:t xml:space="preserve"> </w:t>
       </w:r>
       <w:r>
-        <w:t xml:space="preserve">respectively in order to solve </w:t>
-      </w:r>
-      <w:proofErr w:type="gramStart"/>
-      <w:r>
-        <w:t xml:space="preserve">for </w:t>
-      </w:r>
-      <w:proofErr w:type="gramEnd"/>
+        <w:t xml:space="preserve">respectively in order to solve for </w:t>
+      </w:r>
       <m:oMath>
         <m:r>
           <w:rPr>
@@ -494,13 +488,8 @@
         <w:t>to</w:t>
       </w:r>
       <w:r>
-        <w:t xml:space="preserve"> </w:t>
-      </w:r>
-      <w:proofErr w:type="gramStart"/>
-      <w:r>
-        <w:t xml:space="preserve">calculate </w:t>
-      </w:r>
-      <w:proofErr w:type="gramEnd"/>
+        <w:t xml:space="preserve"> calculate </w:t>
+      </w:r>
       <m:oMath>
         <m:r>
           <w:rPr>
@@ -567,6 +556,7 @@
           <w:rPr>
             <w:rFonts w:ascii="Cambria Math" w:eastAsiaTheme="minorEastAsia" w:hAnsi="Cambria Math"/>
           </w:rPr>
+          <w:lastRenderedPageBreak/>
           <m:t>∆R=</m:t>
         </m:r>
         <m:rad>
@@ -878,16 +868,8 @@
         <w:rPr>
           <w:rFonts w:eastAsiaTheme="minorEastAsia"/>
         </w:rPr>
-        <w:t xml:space="preserve"> is our uncertainty </w:t>
-      </w:r>
-      <w:proofErr w:type="gramStart"/>
-      <w:r>
-        <w:rPr>
-          <w:rFonts w:eastAsiaTheme="minorEastAsia"/>
-        </w:rPr>
-        <w:t xml:space="preserve">for </w:t>
-      </w:r>
-      <w:proofErr w:type="gramEnd"/>
+        <w:t xml:space="preserve"> is our uncertainty for </w:t>
+      </w:r>
       <m:oMath>
         <m:r>
           <w:rPr>
@@ -954,7 +936,6 @@
     <w:p/>
     <w:p>
       <w:r>
-        <w:lastRenderedPageBreak/>
         <w:t xml:space="preserve">            </w:t>
       </w:r>
       <w:r>
@@ -2123,6 +2104,7 @@
               <w:jc w:val="center"/>
             </w:pPr>
             <w:r>
+              <w:lastRenderedPageBreak/>
               <w:t>Launch Angle (degrees)</w:t>
             </w:r>
           </w:p>
@@ -2866,7 +2848,6 @@
         <w:jc w:val="center"/>
       </w:pPr>
       <w:r>
-        <w:lastRenderedPageBreak/>
         <w:t xml:space="preserve">Initial </w:t>
       </w:r>
       <w:r>
@@ -4512,6 +4493,7 @@
               <w:jc w:val="center"/>
             </w:pPr>
             <w:r>
+              <w:lastRenderedPageBreak/>
               <w:t>15</w:t>
             </w:r>
           </w:p>
@@ -5071,6 +5053,103 @@
       <w:r>
         <w:tab/>
       </w:r>
+      <w:r>
+        <w:t>[</w:t>
+      </w:r>
+      <w:r>
+        <w:rPr>
+          <w:i/>
+        </w:rPr>
+        <w:t>What was learned</w:t>
+      </w:r>
+      <w:r>
+        <w:t xml:space="preserve">] </w:t>
+      </w:r>
+      <w:r>
+        <w:t xml:space="preserve">From this lab we were able to confirm Galileo’s studies of projectile motion. We were able to experience first-hand the parabolic nature of the motion of a projected object. The lab showed that the force of gravity on an object is constant throughout the motion of a projectile. It also proved that the horizontal and vertical components of an object’s motion are independent of one another. </w:t>
+      </w:r>
+      <w:r>
+        <w:t>These components can be used to mathematically calculate the precise path an object will undertake once launched at a certain angle with a given speed. Using the velocity, kinematics, and trigonometry, we are able to determine the horizontal distance the projectile will travel before falling to the ground.</w:t>
+      </w:r>
+    </w:p>
+    <w:p>
+      <w:r>
+        <w:tab/>
+        <w:t>[</w:t>
+      </w:r>
+      <w:r>
+        <w:rPr>
+          <w:i/>
+        </w:rPr>
+        <w:t>Uncertainties</w:t>
+      </w:r>
+      <w:r>
+        <w:t xml:space="preserve">] Our recorded results in this experiment were moderately accurate to the expected calculated findings. The primary source of error in the system would be the result of air resistance. Because of an opposing frictional force acting on the object as it traveled through the air, the expected distance covered by the ball will always fall slightly short. The only way to avoid such a situation is to place the entire projectile motion system in a perfect vacuum. </w:t>
+      </w:r>
+    </w:p>
+    <w:p>
+      <w:r>
+        <w:tab/>
+        <w:t>[</w:t>
+      </w:r>
+      <w:r>
+        <w:rPr>
+          <w:i/>
+        </w:rPr>
+        <w:t>First Universal Question</w:t>
+      </w:r>
+      <w:r>
+        <w:t>] The data we recorded differed somewhat substantially from the calculated results; however, this was to be expected due to the nature of air resistance. The margin of error would at times be as high as 18% from the “perfect”</w:t>
+      </w:r>
+      <w:r>
+        <w:t>, or ideal,</w:t>
+      </w:r>
+      <w:r>
+        <w:t xml:space="preserve"> result. In real world application, an ideal parabola is nearly impossible to achieve from the motion of a particle due to the presence of outside forces. </w:t>
+      </w:r>
+    </w:p>
+    <w:p>
+      <w:r>
+        <w:tab/>
+        <w:t>[</w:t>
+      </w:r>
+      <w:r>
+        <w:rPr>
+          <w:i/>
+        </w:rPr>
+        <w:t>Second Universal Question</w:t>
+      </w:r>
+      <w:r>
+        <w:t>] The phenomenon of projectile motion is experienced in everyday life. In something as simple as a game of catch, the principles discovered by Galileo are tested and proven over and over again. The</w:t>
+      </w:r>
+      <w:r>
+        <w:t xml:space="preserve"> ball is</w:t>
+      </w:r>
+      <w:r>
+        <w:t xml:space="preserve"> launched at an angle from the horizontal and is given a velocity component in the x and y direction. The force of gravity</w:t>
+      </w:r>
+      <w:r>
+        <w:t xml:space="preserve"> in the negative y direction, which is entirely independent from the x component,</w:t>
+      </w:r>
+      <w:r>
+        <w:t xml:space="preserve"> gradually forces the ball back down into the hands of the catcher. </w:t>
+      </w:r>
+      <w:r>
+        <w:t>This process is also present when you fire a bullet into the air. Despite its intensely higher immediate speed, it will reach the ground at the same</w:t>
+      </w:r>
+      <w:r>
+        <w:t xml:space="preserve"> time</w:t>
+      </w:r>
+      <w:bookmarkStart w:id="0" w:name="_GoBack"/>
+      <w:bookmarkEnd w:id="0"/>
+      <w:r>
+        <w:t xml:space="preserve"> as the thrown ball if both are launched parallel to the horizontal because the x and y components are independent of one another. Both examples will have a projectile fly through the air in a parabolic path. </w:t>
+      </w:r>
+    </w:p>
+    <w:p>
+      <w:r>
+        <w:tab/>
+      </w:r>
     </w:p>
     <w:p>
       <w:pPr>
@@ -5143,6 +5222,7 @@
         </w:numPr>
       </w:pPr>
       <w:r>
+        <w:lastRenderedPageBreak/>
         <w:t>To get the greatest range, the launch angle should be 45 degrees. Our dat</w:t>
       </w:r>
       <w:r>
@@ -5158,11 +5238,7 @@
         <w:t>I</w:t>
       </w:r>
       <w:r>
-        <w:t xml:space="preserve">f </w:t>
-      </w:r>
-      <w:r>
-        <w:lastRenderedPageBreak/>
-        <w:t>you plug 45 degrees int</w:t>
+        <w:t>f you plug 45 degrees int</w:t>
       </w:r>
       <w:r>
         <w:t>o that</w:t>
@@ -5187,7 +5263,7 @@
 </file>
 
 <file path=word/endnotes.xml><?xml version="1.0" encoding="utf-8"?>
-<w:endnotes xmlns:wpc="http://schemas.microsoft.com/office/word/2010/wordprocessingCanvas" xmlns:mc="http://schemas.openxmlformats.org/markup-compatibility/2006" xmlns:o="urn:schemas-microsoft-com:office:office" xmlns:r="http://schemas.openxmlformats.org/officeDocument/2006/relationships" xmlns:m="http://schemas.openxmlformats.org/officeDocument/2006/math" xmlns:v="urn:schemas-microsoft-com:vml" xmlns:wp14="http://schemas.microsoft.com/office/word/2010/wordprocessingDrawing" xmlns:wp="http://schemas.openxmlformats.org/drawingml/2006/wordprocessingDrawing" xmlns:w10="urn:schemas-microsoft-com:office:word" xmlns:w="http://schemas.openxmlformats.org/wordprocessingml/2006/main" xmlns:w14="http://schemas.microsoft.com/office/word/2010/wordml" xmlns:w15="http://schemas.microsoft.com/office/word/2012/wordml" xmlns:wpg="http://schemas.microsoft.com/office/word/2010/wordprocessingGroup" xmlns:wpi="http://schemas.microsoft.com/office/word/2010/wordprocessingInk" xmlns:wne="http://schemas.microsoft.com/office/word/2006/wordml" xmlns:wps="http://schemas.microsoft.com/office/word/2010/wordprocessingShape" mc:Ignorable="w14 w15 wp14">
+<w:endnotes xmlns:wpc="http://schemas.microsoft.com/office/word/2010/wordprocessingCanvas" xmlns:cx="http://schemas.microsoft.com/office/drawing/2014/chartex" xmlns:cx1="http://schemas.microsoft.com/office/drawing/2015/9/8/chartex" xmlns:cx2="http://schemas.microsoft.com/office/drawing/2015/10/21/chartex" xmlns:mc="http://schemas.openxmlformats.org/markup-compatibility/2006" xmlns:o="urn:schemas-microsoft-com:office:office" xmlns:r="http://schemas.openxmlformats.org/officeDocument/2006/relationships" xmlns:m="http://schemas.openxmlformats.org/officeDocument/2006/math" xmlns:v="urn:schemas-microsoft-com:vml" xmlns:wp14="http://schemas.microsoft.com/office/word/2010/wordprocessingDrawing" xmlns:wp="http://schemas.openxmlformats.org/drawingml/2006/wordprocessingDrawing" xmlns:w10="urn:schemas-microsoft-com:office:word" xmlns:w="http://schemas.openxmlformats.org/wordprocessingml/2006/main" xmlns:w14="http://schemas.microsoft.com/office/word/2010/wordml" xmlns:w15="http://schemas.microsoft.com/office/word/2012/wordml" xmlns:w16se="http://schemas.microsoft.com/office/word/2015/wordml/symex" xmlns:wpg="http://schemas.microsoft.com/office/word/2010/wordprocessingGroup" xmlns:wpi="http://schemas.microsoft.com/office/word/2010/wordprocessingInk" xmlns:wne="http://schemas.microsoft.com/office/word/2006/wordml" xmlns:wps="http://schemas.microsoft.com/office/word/2010/wordprocessingShape" mc:Ignorable="w14 w15 w16se wp14">
   <w:endnote w:type="separator" w:id="-1">
     <w:p>
       <w:pPr>
@@ -5212,7 +5288,7 @@
 </file>
 
 <file path=word/footnotes.xml><?xml version="1.0" encoding="utf-8"?>
-<w:footnotes xmlns:wpc="http://schemas.microsoft.com/office/word/2010/wordprocessingCanvas" xmlns:mc="http://schemas.openxmlformats.org/markup-compatibility/2006" xmlns:o="urn:schemas-microsoft-com:office:office" xmlns:r="http://schemas.openxmlformats.org/officeDocument/2006/relationships" xmlns:m="http://schemas.openxmlformats.org/officeDocument/2006/math" xmlns:v="urn:schemas-microsoft-com:vml" xmlns:wp14="http://schemas.microsoft.com/office/word/2010/wordprocessingDrawing" xmlns:wp="http://schemas.openxmlformats.org/drawingml/2006/wordprocessingDrawing" xmlns:w10="urn:schemas-microsoft-com:office:word" xmlns:w="http://schemas.openxmlformats.org/wordprocessingml/2006/main" xmlns:w14="http://schemas.microsoft.com/office/word/2010/wordml" xmlns:w15="http://schemas.microsoft.com/office/word/2012/wordml" xmlns:wpg="http://schemas.microsoft.com/office/word/2010/wordprocessingGroup" xmlns:wpi="http://schemas.microsoft.com/office/word/2010/wordprocessingInk" xmlns:wne="http://schemas.microsoft.com/office/word/2006/wordml" xmlns:wps="http://schemas.microsoft.com/office/word/2010/wordprocessingShape" mc:Ignorable="w14 w15 wp14">
+<w:footnotes xmlns:wpc="http://schemas.microsoft.com/office/word/2010/wordprocessingCanvas" xmlns:cx="http://schemas.microsoft.com/office/drawing/2014/chartex" xmlns:cx1="http://schemas.microsoft.com/office/drawing/2015/9/8/chartex" xmlns:cx2="http://schemas.microsoft.com/office/drawing/2015/10/21/chartex" xmlns:mc="http://schemas.openxmlformats.org/markup-compatibility/2006" xmlns:o="urn:schemas-microsoft-com:office:office" xmlns:r="http://schemas.openxmlformats.org/officeDocument/2006/relationships" xmlns:m="http://schemas.openxmlformats.org/officeDocument/2006/math" xmlns:v="urn:schemas-microsoft-com:vml" xmlns:wp14="http://schemas.microsoft.com/office/word/2010/wordprocessingDrawing" xmlns:wp="http://schemas.openxmlformats.org/drawingml/2006/wordprocessingDrawing" xmlns:w10="urn:schemas-microsoft-com:office:word" xmlns:w="http://schemas.openxmlformats.org/wordprocessingml/2006/main" xmlns:w14="http://schemas.microsoft.com/office/word/2010/wordml" xmlns:w15="http://schemas.microsoft.com/office/word/2012/wordml" xmlns:w16se="http://schemas.microsoft.com/office/word/2015/wordml/symex" xmlns:wpg="http://schemas.microsoft.com/office/word/2010/wordprocessingGroup" xmlns:wpi="http://schemas.microsoft.com/office/word/2010/wordprocessingInk" xmlns:wne="http://schemas.microsoft.com/office/word/2006/wordml" xmlns:wps="http://schemas.microsoft.com/office/word/2010/wordprocessingShape" mc:Ignorable="w14 w15 w16se wp14">
   <w:footnote w:type="separator" w:id="-1">
     <w:p>
       <w:pPr>
@@ -5237,7 +5313,7 @@
 </file>
 
 <file path=word/header1.xml><?xml version="1.0" encoding="utf-8"?>
-<w:hdr xmlns:wpc="http://schemas.microsoft.com/office/word/2010/wordprocessingCanvas" xmlns:mc="http://schemas.openxmlformats.org/markup-compatibility/2006" xmlns:o="urn:schemas-microsoft-com:office:office" xmlns:r="http://schemas.openxmlformats.org/officeDocument/2006/relationships" xmlns:m="http://schemas.openxmlformats.org/officeDocument/2006/math" xmlns:v="urn:schemas-microsoft-com:vml" xmlns:wp14="http://schemas.microsoft.com/office/word/2010/wordprocessingDrawing" xmlns:wp="http://schemas.openxmlformats.org/drawingml/2006/wordprocessingDrawing" xmlns:w10="urn:schemas-microsoft-com:office:word" xmlns:w="http://schemas.openxmlformats.org/wordprocessingml/2006/main" xmlns:w14="http://schemas.microsoft.com/office/word/2010/wordml" xmlns:w15="http://schemas.microsoft.com/office/word/2012/wordml" xmlns:wpg="http://schemas.microsoft.com/office/word/2010/wordprocessingGroup" xmlns:wpi="http://schemas.microsoft.com/office/word/2010/wordprocessingInk" xmlns:wne="http://schemas.microsoft.com/office/word/2006/wordml" xmlns:wps="http://schemas.microsoft.com/office/word/2010/wordprocessingShape" mc:Ignorable="w14 w15 wp14">
+<w:hdr xmlns:wpc="http://schemas.microsoft.com/office/word/2010/wordprocessingCanvas" xmlns:cx="http://schemas.microsoft.com/office/drawing/2014/chartex" xmlns:cx1="http://schemas.microsoft.com/office/drawing/2015/9/8/chartex" xmlns:cx2="http://schemas.microsoft.com/office/drawing/2015/10/21/chartex" xmlns:mc="http://schemas.openxmlformats.org/markup-compatibility/2006" xmlns:o="urn:schemas-microsoft-com:office:office" xmlns:r="http://schemas.openxmlformats.org/officeDocument/2006/relationships" xmlns:m="http://schemas.openxmlformats.org/officeDocument/2006/math" xmlns:v="urn:schemas-microsoft-com:vml" xmlns:wp14="http://schemas.microsoft.com/office/word/2010/wordprocessingDrawing" xmlns:wp="http://schemas.openxmlformats.org/drawingml/2006/wordprocessingDrawing" xmlns:w10="urn:schemas-microsoft-com:office:word" xmlns:w="http://schemas.openxmlformats.org/wordprocessingml/2006/main" xmlns:w14="http://schemas.microsoft.com/office/word/2010/wordml" xmlns:w15="http://schemas.microsoft.com/office/word/2012/wordml" xmlns:w16se="http://schemas.microsoft.com/office/word/2015/wordml/symex" xmlns:wpg="http://schemas.microsoft.com/office/word/2010/wordprocessingGroup" xmlns:wpi="http://schemas.microsoft.com/office/word/2010/wordprocessingInk" xmlns:wne="http://schemas.microsoft.com/office/word/2006/wordml" xmlns:wps="http://schemas.microsoft.com/office/word/2010/wordprocessingShape" mc:Ignorable="w14 w15 w16se wp14">
   <w:p>
     <w:pPr>
       <w:pStyle w:val="Header"/>
@@ -5336,7 +5412,7 @@
 </file>
 
 <file path=word/numbering.xml><?xml version="1.0" encoding="utf-8"?>
-<w:numbering xmlns:wpc="http://schemas.microsoft.com/office/word/2010/wordprocessingCanvas" xmlns:mc="http://schemas.openxmlformats.org/markup-compatibility/2006" xmlns:o="urn:schemas-microsoft-com:office:office" xmlns:r="http://schemas.openxmlformats.org/officeDocument/2006/relationships" xmlns:m="http://schemas.openxmlformats.org/officeDocument/2006/math" xmlns:v="urn:schemas-microsoft-com:vml" xmlns:wp14="http://schemas.microsoft.com/office/word/2010/wordprocessingDrawing" xmlns:wp="http://schemas.openxmlformats.org/drawingml/2006/wordprocessingDrawing" xmlns:w10="urn:schemas-microsoft-com:office:word" xmlns:w="http://schemas.openxmlformats.org/wordprocessingml/2006/main" xmlns:w14="http://schemas.microsoft.com/office/word/2010/wordml" xmlns:w15="http://schemas.microsoft.com/office/word/2012/wordml" xmlns:wpg="http://schemas.microsoft.com/office/word/2010/wordprocessingGroup" xmlns:wpi="http://schemas.microsoft.com/office/word/2010/wordprocessingInk" xmlns:wne="http://schemas.microsoft.com/office/word/2006/wordml" xmlns:wps="http://schemas.microsoft.com/office/word/2010/wordprocessingShape" mc:Ignorable="w14 w15 wp14">
+<w:numbering xmlns:wpc="http://schemas.microsoft.com/office/word/2010/wordprocessingCanvas" xmlns:cx="http://schemas.microsoft.com/office/drawing/2014/chartex" xmlns:cx1="http://schemas.microsoft.com/office/drawing/2015/9/8/chartex" xmlns:cx2="http://schemas.microsoft.com/office/drawing/2015/10/21/chartex" xmlns:mc="http://schemas.openxmlformats.org/markup-compatibility/2006" xmlns:o="urn:schemas-microsoft-com:office:office" xmlns:r="http://schemas.openxmlformats.org/officeDocument/2006/relationships" xmlns:m="http://schemas.openxmlformats.org/officeDocument/2006/math" xmlns:v="urn:schemas-microsoft-com:vml" xmlns:wp14="http://schemas.microsoft.com/office/word/2010/wordprocessingDrawing" xmlns:wp="http://schemas.openxmlformats.org/drawingml/2006/wordprocessingDrawing" xmlns:w10="urn:schemas-microsoft-com:office:word" xmlns:w="http://schemas.openxmlformats.org/wordprocessingml/2006/main" xmlns:w14="http://schemas.microsoft.com/office/word/2010/wordml" xmlns:w15="http://schemas.microsoft.com/office/word/2012/wordml" xmlns:w16se="http://schemas.microsoft.com/office/word/2015/wordml/symex" xmlns:wpg="http://schemas.microsoft.com/office/word/2010/wordprocessingGroup" xmlns:wpi="http://schemas.microsoft.com/office/word/2010/wordprocessingInk" xmlns:wne="http://schemas.microsoft.com/office/word/2006/wordml" xmlns:wps="http://schemas.microsoft.com/office/word/2010/wordprocessingShape" mc:Ignorable="w14 w15 w16se wp14">
   <w:abstractNum w:abstractNumId="0" w15:restartNumberingAfterBreak="0">
     <w:nsid w:val="745667FA"/>
     <w:multiLevelType w:val="hybridMultilevel"/>
@@ -5433,7 +5509,7 @@
 </file>
 
 <file path=word/styles.xml><?xml version="1.0" encoding="utf-8"?>
-<w:styles xmlns:mc="http://schemas.openxmlformats.org/markup-compatibility/2006" xmlns:r="http://schemas.openxmlformats.org/officeDocument/2006/relationships" xmlns:w="http://schemas.openxmlformats.org/wordprocessingml/2006/main" xmlns:w14="http://schemas.microsoft.com/office/word/2010/wordml" xmlns:w15="http://schemas.microsoft.com/office/word/2012/wordml" mc:Ignorable="w14 w15">
+<w:styles xmlns:mc="http://schemas.openxmlformats.org/markup-compatibility/2006" xmlns:r="http://schemas.openxmlformats.org/officeDocument/2006/relationships" xmlns:w="http://schemas.openxmlformats.org/wordprocessingml/2006/main" xmlns:w14="http://schemas.microsoft.com/office/word/2010/wordml" xmlns:w15="http://schemas.microsoft.com/office/word/2012/wordml" xmlns:w16se="http://schemas.microsoft.com/office/word/2015/wordml/symex" mc:Ignorable="w14 w15 w16se">
   <w:docDefaults>
     <w:rPrDefault>
       <w:rPr>
@@ -5449,7 +5525,7 @@
       </w:pPr>
     </w:pPrDefault>
   </w:docDefaults>
-  <w:latentStyles w:defLockedState="0" w:defUIPriority="99" w:defSemiHidden="0" w:defUnhideWhenUsed="0" w:defQFormat="0" w:count="371">
+  <w:latentStyles w:defLockedState="0" w:defUIPriority="99" w:defSemiHidden="0" w:defUnhideWhenUsed="0" w:defQFormat="0" w:count="373">
     <w:lsdException w:name="Normal" w:uiPriority="0" w:qFormat="1"/>
     <w:lsdException w:name="heading 1" w:uiPriority="9" w:qFormat="1"/>
     <w:lsdException w:name="heading 2" w:semiHidden="1" w:uiPriority="9" w:unhideWhenUsed="1" w:qFormat="1"/>
@@ -5555,7 +5631,6 @@
     <w:lsdException w:name="HTML Sample" w:semiHidden="1" w:unhideWhenUsed="1"/>
     <w:lsdException w:name="HTML Typewriter" w:semiHidden="1" w:unhideWhenUsed="1"/>
     <w:lsdException w:name="HTML Variable" w:semiHidden="1" w:unhideWhenUsed="1"/>
-    <w:lsdException w:name="Normal Table" w:semiHidden="1" w:unhideWhenUsed="1"/>
     <w:lsdException w:name="annotation subject" w:semiHidden="1" w:unhideWhenUsed="1"/>
     <w:lsdException w:name="No List" w:semiHidden="1" w:unhideWhenUsed="1"/>
     <w:lsdException w:name="Outline List 1" w:semiHidden="1" w:unhideWhenUsed="1"/>
@@ -5601,11 +5676,9 @@
     <w:lsdException w:name="Table Subtle 1" w:semiHidden="1" w:unhideWhenUsed="1"/>
     <w:lsdException w:name="Table Subtle 2" w:semiHidden="1" w:unhideWhenUsed="1"/>
     <w:lsdException w:name="Table Web 1" w:semiHidden="1" w:unhideWhenUsed="1"/>
-    <w:lsdException w:name="Table Web 2" w:semiHidden="1" w:unhideWhenUsed="1"/>
     <w:lsdException w:name="Table Web 3" w:semiHidden="1" w:unhideWhenUsed="1"/>
     <w:lsdException w:name="Balloon Text" w:semiHidden="1" w:unhideWhenUsed="1"/>
     <w:lsdException w:name="Table Grid" w:uiPriority="39"/>
-    <w:lsdException w:name="Table Theme" w:semiHidden="1" w:unhideWhenUsed="1"/>
     <w:lsdException w:name="Placeholder Text" w:semiHidden="1"/>
     <w:lsdException w:name="No Spacing" w:uiPriority="1" w:qFormat="1"/>
     <w:lsdException w:name="Light Shading" w:uiPriority="60"/>
@@ -5821,6 +5894,8 @@
     <w:lsdException w:name="List Table 5 Dark Accent 6" w:uiPriority="50"/>
     <w:lsdException w:name="List Table 6 Colorful Accent 6" w:uiPriority="51"/>
     <w:lsdException w:name="List Table 7 Colorful Accent 6" w:uiPriority="52"/>
+    <w:lsdException w:name="Mention" w:semiHidden="1" w:unhideWhenUsed="1"/>
+    <w:lsdException w:name="Smart Hyperlink" w:semiHidden="1" w:unhideWhenUsed="1"/>
   </w:latentStyles>
   <w:style w:type="paragraph" w:default="1" w:styleId="Normal">
     <w:name w:val="Normal"/>

</xml_diff>

<commit_message>
Added a few things to the report and I added the actual lab description
</commit_message>
<xml_diff>
--- a/Projectile Motion Lab Report.docx
+++ b/Projectile Motion Lab Report.docx
@@ -1,6 +1,6 @@
 
 <file path=word/document.xml><?xml version="1.0" encoding="utf-8"?>
-<w:document xmlns:wpc="http://schemas.microsoft.com/office/word/2010/wordprocessingCanvas" xmlns:cx="http://schemas.microsoft.com/office/drawing/2014/chartex" xmlns:cx1="http://schemas.microsoft.com/office/drawing/2015/9/8/chartex" xmlns:cx2="http://schemas.microsoft.com/office/drawing/2015/10/21/chartex" xmlns:mc="http://schemas.openxmlformats.org/markup-compatibility/2006" xmlns:o="urn:schemas-microsoft-com:office:office" xmlns:r="http://schemas.openxmlformats.org/officeDocument/2006/relationships" xmlns:m="http://schemas.openxmlformats.org/officeDocument/2006/math" xmlns:v="urn:schemas-microsoft-com:vml" xmlns:wp14="http://schemas.microsoft.com/office/word/2010/wordprocessingDrawing" xmlns:wp="http://schemas.openxmlformats.org/drawingml/2006/wordprocessingDrawing" xmlns:w10="urn:schemas-microsoft-com:office:word" xmlns:w="http://schemas.openxmlformats.org/wordprocessingml/2006/main" xmlns:w14="http://schemas.microsoft.com/office/word/2010/wordml" xmlns:w15="http://schemas.microsoft.com/office/word/2012/wordml" xmlns:w16se="http://schemas.microsoft.com/office/word/2015/wordml/symex" xmlns:wpg="http://schemas.microsoft.com/office/word/2010/wordprocessingGroup" xmlns:wpi="http://schemas.microsoft.com/office/word/2010/wordprocessingInk" xmlns:wne="http://schemas.microsoft.com/office/word/2006/wordml" xmlns:wps="http://schemas.microsoft.com/office/word/2010/wordprocessingShape" mc:Ignorable="w14 w15 w16se wp14">
+<w:document xmlns:wpc="http://schemas.microsoft.com/office/word/2010/wordprocessingCanvas" xmlns:mc="http://schemas.openxmlformats.org/markup-compatibility/2006" xmlns:o="urn:schemas-microsoft-com:office:office" xmlns:r="http://schemas.openxmlformats.org/officeDocument/2006/relationships" xmlns:m="http://schemas.openxmlformats.org/officeDocument/2006/math" xmlns:v="urn:schemas-microsoft-com:vml" xmlns:wp14="http://schemas.microsoft.com/office/word/2010/wordprocessingDrawing" xmlns:wp="http://schemas.openxmlformats.org/drawingml/2006/wordprocessingDrawing" xmlns:w10="urn:schemas-microsoft-com:office:word" xmlns:w="http://schemas.openxmlformats.org/wordprocessingml/2006/main" xmlns:w14="http://schemas.microsoft.com/office/word/2010/wordml" xmlns:w15="http://schemas.microsoft.com/office/word/2012/wordml" xmlns:wpg="http://schemas.microsoft.com/office/word/2010/wordprocessingGroup" xmlns:wpi="http://schemas.microsoft.com/office/word/2010/wordprocessingInk" xmlns:wne="http://schemas.microsoft.com/office/word/2006/wordml" xmlns:wps="http://schemas.microsoft.com/office/word/2010/wordprocessingShape" mc:Ignorable="w14 w15 wp14">
   <w:body>
     <w:p>
       <w:pPr>
@@ -131,34 +131,16 @@
       </w:pPr>
       <w:r>
         <w:tab/>
-        <w:t>Our equipment includes a caliper, a ballistic pendulum, an angle apparatus, a clamp, an electronic timer attached to a photogate, a meter stick, and a metal ball.</w:t>
+        <w:t>Our equipment includes a caliper, a ballistic pendulum, an angle apparatus, a clamp, an electronic timer attached to</w:t>
+      </w:r>
+      <w:r>
+        <w:t xml:space="preserve"> a photogate, a meter stick, an adjustable platform, a sheet of carbon paper, and</w:t>
+      </w:r>
+      <w:r>
+        <w:t xml:space="preserve"> a metal ball.</w:t>
       </w:r>
       <w:r>
         <w:t xml:space="preserve"> </w:t>
-      </w:r>
-      <w:r>
-        <w:rPr>
-          <w:color w:val="FF0000"/>
-        </w:rPr>
-        <w:t>(A</w:t>
-      </w:r>
-      <w:r>
-        <w:rPr>
-          <w:color w:val="FF0000"/>
-        </w:rPr>
-        <w:t>lso that metal thing with an adjustable height that we used for the ball to land on, not really sure what the hell it’s called</w:t>
-      </w:r>
-      <w:r>
-        <w:rPr>
-          <w:color w:val="FF0000"/>
-        </w:rPr>
-        <w:t>. There’s also that carbon paper that the lab mentions that we didn’t actually use</w:t>
-      </w:r>
-      <w:r>
-        <w:rPr>
-          <w:color w:val="FF0000"/>
-        </w:rPr>
-        <w:t>)</w:t>
       </w:r>
     </w:p>
     <w:p>
@@ -173,6 +155,8 @@
         </w:rPr>
         <w:t>*insert diagram of setup here*</w:t>
       </w:r>
+      <w:bookmarkStart w:id="0" w:name="_GoBack"/>
+      <w:bookmarkEnd w:id="0"/>
     </w:p>
     <w:p>
       <w:pPr>
@@ -208,8 +192,13 @@
         <w:tab/>
       </w:r>
       <w:r>
-        <w:t xml:space="preserve">Going into this experiment, we know from basic kinematics and trigonometry that the equation for the horizontal distance the projectile travels, or in other words, the range, is </w:t>
-      </w:r>
+        <w:t xml:space="preserve">Going into this experiment, we know from basic kinematics and trigonometry that the equation for the horizontal distance the projectile travels, or in other words, the range, </w:t>
+      </w:r>
+      <w:proofErr w:type="gramStart"/>
+      <w:r>
+        <w:t xml:space="preserve">is </w:t>
+      </w:r>
+      <w:proofErr w:type="gramEnd"/>
       <m:oMath>
         <m:r>
           <w:rPr>
@@ -309,7 +298,15 @@
         </m:r>
       </m:oMath>
       <w:r>
-        <w:t xml:space="preserve"> is the</w:t>
+        <w:t xml:space="preserve"> </w:t>
+      </w:r>
+      <w:proofErr w:type="gramStart"/>
+      <w:r>
+        <w:t>is</w:t>
+      </w:r>
+      <w:proofErr w:type="gramEnd"/>
+      <w:r>
+        <w:t xml:space="preserve"> the</w:t>
       </w:r>
       <w:r>
         <w:t xml:space="preserve"> </w:t>
@@ -431,8 +428,13 @@
         <w:t xml:space="preserve"> </w:t>
       </w:r>
       <w:r>
-        <w:t xml:space="preserve">respectively in order to solve for </w:t>
-      </w:r>
+        <w:t xml:space="preserve">respectively in order to solve </w:t>
+      </w:r>
+      <w:proofErr w:type="gramStart"/>
+      <w:r>
+        <w:t xml:space="preserve">for </w:t>
+      </w:r>
+      <w:proofErr w:type="gramEnd"/>
       <m:oMath>
         <m:r>
           <w:rPr>
@@ -488,8 +490,13 @@
         <w:t>to</w:t>
       </w:r>
       <w:r>
-        <w:t xml:space="preserve"> calculate </w:t>
-      </w:r>
+        <w:t xml:space="preserve"> </w:t>
+      </w:r>
+      <w:proofErr w:type="gramStart"/>
+      <w:r>
+        <w:t xml:space="preserve">calculate </w:t>
+      </w:r>
+      <w:proofErr w:type="gramEnd"/>
       <m:oMath>
         <m:r>
           <w:rPr>
@@ -556,7 +563,6 @@
           <w:rPr>
             <w:rFonts w:ascii="Cambria Math" w:eastAsiaTheme="minorEastAsia" w:hAnsi="Cambria Math"/>
           </w:rPr>
-          <w:lastRenderedPageBreak/>
           <m:t>∆R=</m:t>
         </m:r>
         <m:rad>
@@ -840,7 +846,21 @@
         <w:rPr>
           <w:rFonts w:eastAsiaTheme="minorEastAsia"/>
         </w:rPr>
-        <w:t xml:space="preserve"> is our uncertainty for </w:t>
+        <w:t xml:space="preserve"> is our uncertai</w:t>
+      </w:r>
+      <w:proofErr w:type="spellStart"/>
+      <w:r>
+        <w:rPr>
+          <w:rFonts w:eastAsiaTheme="minorEastAsia"/>
+        </w:rPr>
+        <w:t>nty</w:t>
+      </w:r>
+      <w:proofErr w:type="spellEnd"/>
+      <w:r>
+        <w:rPr>
+          <w:rFonts w:eastAsiaTheme="minorEastAsia"/>
+        </w:rPr>
+        <w:t xml:space="preserve"> for </w:t>
       </w:r>
       <m:oMath>
         <m:r>
@@ -868,8 +888,16 @@
         <w:rPr>
           <w:rFonts w:eastAsiaTheme="minorEastAsia"/>
         </w:rPr>
-        <w:t xml:space="preserve"> is our uncertainty for </w:t>
-      </w:r>
+        <w:t xml:space="preserve"> is our uncertainty </w:t>
+      </w:r>
+      <w:proofErr w:type="gramStart"/>
+      <w:r>
+        <w:rPr>
+          <w:rFonts w:eastAsiaTheme="minorEastAsia"/>
+        </w:rPr>
+        <w:t xml:space="preserve">for </w:t>
+      </w:r>
+      <w:proofErr w:type="gramEnd"/>
       <m:oMath>
         <m:r>
           <w:rPr>
@@ -2104,325 +2132,325 @@
               <w:jc w:val="center"/>
             </w:pPr>
             <w:r>
+              <w:t>Launch Angle (degrees)</w:t>
+            </w:r>
+          </w:p>
+        </w:tc>
+        <w:tc>
+          <w:tcPr>
+            <w:tcW w:w="1159" w:type="dxa"/>
+          </w:tcPr>
+          <w:p>
+            <w:pPr>
+              <w:jc w:val="center"/>
+            </w:pPr>
+            <w:r>
+              <w:t>Trial 1 (m/s)</w:t>
+            </w:r>
+          </w:p>
+        </w:tc>
+        <w:tc>
+          <w:tcPr>
+            <w:tcW w:w="1160" w:type="dxa"/>
+          </w:tcPr>
+          <w:p>
+            <w:pPr>
+              <w:jc w:val="center"/>
+            </w:pPr>
+            <w:r>
+              <w:t>Trial 2 (m/s)</w:t>
+            </w:r>
+          </w:p>
+        </w:tc>
+        <w:tc>
+          <w:tcPr>
+            <w:tcW w:w="1160" w:type="dxa"/>
+          </w:tcPr>
+          <w:p>
+            <w:pPr>
+              <w:jc w:val="center"/>
+            </w:pPr>
+            <w:r>
+              <w:t>Trial 3 (m/s)</w:t>
+            </w:r>
+          </w:p>
+        </w:tc>
+        <w:tc>
+          <w:tcPr>
+            <w:tcW w:w="1160" w:type="dxa"/>
+          </w:tcPr>
+          <w:p>
+            <w:pPr>
+              <w:jc w:val="center"/>
+            </w:pPr>
+            <w:r>
+              <w:t>Trial 4 (m/s)</w:t>
+            </w:r>
+          </w:p>
+        </w:tc>
+        <w:tc>
+          <w:tcPr>
+            <w:tcW w:w="1160" w:type="dxa"/>
+          </w:tcPr>
+          <w:p>
+            <w:pPr>
+              <w:jc w:val="center"/>
+            </w:pPr>
+            <w:r>
+              <w:t>Trial 5 (m/s)</w:t>
+            </w:r>
+          </w:p>
+        </w:tc>
+        <w:tc>
+          <w:tcPr>
+            <w:tcW w:w="1160" w:type="dxa"/>
+          </w:tcPr>
+          <w:p>
+            <w:pPr>
+              <w:jc w:val="center"/>
+            </w:pPr>
+            <w:r>
+              <w:t>Average (m/s)</w:t>
+            </w:r>
+          </w:p>
+        </w:tc>
+        <w:tc>
+          <w:tcPr>
+            <w:tcW w:w="1271" w:type="dxa"/>
+          </w:tcPr>
+          <w:p>
+            <w:pPr>
+              <w:jc w:val="center"/>
+            </w:pPr>
+            <w:r>
+              <w:t>Uncertainty (m/s)</w:t>
+            </w:r>
+          </w:p>
+        </w:tc>
+      </w:tr>
+      <w:tr>
+        <w:tc>
+          <w:tcPr>
+            <w:tcW w:w="1120" w:type="dxa"/>
+          </w:tcPr>
+          <w:p>
+            <w:pPr>
+              <w:jc w:val="center"/>
+            </w:pPr>
+            <w:r>
+              <w:t>5</w:t>
+            </w:r>
+          </w:p>
+        </w:tc>
+        <w:tc>
+          <w:tcPr>
+            <w:tcW w:w="1159" w:type="dxa"/>
+          </w:tcPr>
+          <w:p>
+            <w:pPr>
+              <w:jc w:val="center"/>
+            </w:pPr>
+            <w:r>
+              <w:t>5.926</w:t>
+            </w:r>
+          </w:p>
+        </w:tc>
+        <w:tc>
+          <w:tcPr>
+            <w:tcW w:w="1160" w:type="dxa"/>
+          </w:tcPr>
+          <w:p>
+            <w:pPr>
+              <w:jc w:val="center"/>
+            </w:pPr>
+            <w:r>
+              <w:t>5.926</w:t>
+            </w:r>
+          </w:p>
+        </w:tc>
+        <w:tc>
+          <w:tcPr>
+            <w:tcW w:w="1160" w:type="dxa"/>
+          </w:tcPr>
+          <w:p>
+            <w:pPr>
+              <w:jc w:val="center"/>
+            </w:pPr>
+            <w:r>
+              <w:t>5.926</w:t>
+            </w:r>
+          </w:p>
+        </w:tc>
+        <w:tc>
+          <w:tcPr>
+            <w:tcW w:w="1160" w:type="dxa"/>
+          </w:tcPr>
+          <w:p>
+            <w:pPr>
+              <w:jc w:val="center"/>
+            </w:pPr>
+            <w:r>
+              <w:t>5.926</w:t>
+            </w:r>
+          </w:p>
+        </w:tc>
+        <w:tc>
+          <w:tcPr>
+            <w:tcW w:w="1160" w:type="dxa"/>
+          </w:tcPr>
+          <w:p>
+            <w:pPr>
+              <w:jc w:val="center"/>
+            </w:pPr>
+            <w:r>
+              <w:t>5.926</w:t>
+            </w:r>
+          </w:p>
+        </w:tc>
+        <w:tc>
+          <w:tcPr>
+            <w:tcW w:w="1160" w:type="dxa"/>
+          </w:tcPr>
+          <w:p>
+            <w:pPr>
+              <w:jc w:val="center"/>
+            </w:pPr>
+            <w:r>
+              <w:t>5.926</w:t>
+            </w:r>
+          </w:p>
+        </w:tc>
+        <w:tc>
+          <w:tcPr>
+            <w:tcW w:w="1271" w:type="dxa"/>
+          </w:tcPr>
+          <w:p>
+            <w:pPr>
+              <w:jc w:val="center"/>
+            </w:pPr>
+            <w:r>
+              <w:t>0</w:t>
+            </w:r>
+          </w:p>
+        </w:tc>
+      </w:tr>
+      <w:tr>
+        <w:tc>
+          <w:tcPr>
+            <w:tcW w:w="1120" w:type="dxa"/>
+          </w:tcPr>
+          <w:p>
+            <w:pPr>
+              <w:jc w:val="center"/>
+            </w:pPr>
+            <w:r>
+              <w:t>15</w:t>
+            </w:r>
+          </w:p>
+        </w:tc>
+        <w:tc>
+          <w:tcPr>
+            <w:tcW w:w="1159" w:type="dxa"/>
+          </w:tcPr>
+          <w:p>
+            <w:pPr>
+              <w:jc w:val="center"/>
+            </w:pPr>
+            <w:r>
+              <w:t>5.926</w:t>
+            </w:r>
+          </w:p>
+        </w:tc>
+        <w:tc>
+          <w:tcPr>
+            <w:tcW w:w="1160" w:type="dxa"/>
+          </w:tcPr>
+          <w:p>
+            <w:pPr>
+              <w:jc w:val="center"/>
+            </w:pPr>
+            <w:r>
+              <w:t>5.926</w:t>
+            </w:r>
+          </w:p>
+        </w:tc>
+        <w:tc>
+          <w:tcPr>
+            <w:tcW w:w="1160" w:type="dxa"/>
+          </w:tcPr>
+          <w:p>
+            <w:pPr>
+              <w:jc w:val="center"/>
+            </w:pPr>
+            <w:r>
+              <w:t>5.926</w:t>
+            </w:r>
+          </w:p>
+        </w:tc>
+        <w:tc>
+          <w:tcPr>
+            <w:tcW w:w="1160" w:type="dxa"/>
+          </w:tcPr>
+          <w:p>
+            <w:pPr>
+              <w:jc w:val="center"/>
+            </w:pPr>
+            <w:r>
+              <w:t>5.926</w:t>
+            </w:r>
+          </w:p>
+        </w:tc>
+        <w:tc>
+          <w:tcPr>
+            <w:tcW w:w="1160" w:type="dxa"/>
+          </w:tcPr>
+          <w:p>
+            <w:pPr>
+              <w:jc w:val="center"/>
+            </w:pPr>
+            <w:r>
+              <w:t>5.926</w:t>
+            </w:r>
+          </w:p>
+        </w:tc>
+        <w:tc>
+          <w:tcPr>
+            <w:tcW w:w="1160" w:type="dxa"/>
+          </w:tcPr>
+          <w:p>
+            <w:pPr>
+              <w:jc w:val="center"/>
+            </w:pPr>
+            <w:r>
+              <w:t>5.926</w:t>
+            </w:r>
+          </w:p>
+        </w:tc>
+        <w:tc>
+          <w:tcPr>
+            <w:tcW w:w="1271" w:type="dxa"/>
+          </w:tcPr>
+          <w:p>
+            <w:pPr>
+              <w:jc w:val="center"/>
+            </w:pPr>
+            <w:r>
+              <w:t>0</w:t>
+            </w:r>
+          </w:p>
+        </w:tc>
+      </w:tr>
+      <w:tr>
+        <w:tc>
+          <w:tcPr>
+            <w:tcW w:w="1120" w:type="dxa"/>
+          </w:tcPr>
+          <w:p>
+            <w:pPr>
+              <w:jc w:val="center"/>
+            </w:pPr>
+            <w:r>
               <w:lastRenderedPageBreak/>
-              <w:t>Launch Angle (degrees)</w:t>
-            </w:r>
-          </w:p>
-        </w:tc>
-        <w:tc>
-          <w:tcPr>
-            <w:tcW w:w="1159" w:type="dxa"/>
-          </w:tcPr>
-          <w:p>
-            <w:pPr>
-              <w:jc w:val="center"/>
-            </w:pPr>
-            <w:r>
-              <w:t>Trial 1 (m/s)</w:t>
-            </w:r>
-          </w:p>
-        </w:tc>
-        <w:tc>
-          <w:tcPr>
-            <w:tcW w:w="1160" w:type="dxa"/>
-          </w:tcPr>
-          <w:p>
-            <w:pPr>
-              <w:jc w:val="center"/>
-            </w:pPr>
-            <w:r>
-              <w:t>Trial 2 (m/s)</w:t>
-            </w:r>
-          </w:p>
-        </w:tc>
-        <w:tc>
-          <w:tcPr>
-            <w:tcW w:w="1160" w:type="dxa"/>
-          </w:tcPr>
-          <w:p>
-            <w:pPr>
-              <w:jc w:val="center"/>
-            </w:pPr>
-            <w:r>
-              <w:t>Trial 3 (m/s)</w:t>
-            </w:r>
-          </w:p>
-        </w:tc>
-        <w:tc>
-          <w:tcPr>
-            <w:tcW w:w="1160" w:type="dxa"/>
-          </w:tcPr>
-          <w:p>
-            <w:pPr>
-              <w:jc w:val="center"/>
-            </w:pPr>
-            <w:r>
-              <w:t>Trial 4 (m/s)</w:t>
-            </w:r>
-          </w:p>
-        </w:tc>
-        <w:tc>
-          <w:tcPr>
-            <w:tcW w:w="1160" w:type="dxa"/>
-          </w:tcPr>
-          <w:p>
-            <w:pPr>
-              <w:jc w:val="center"/>
-            </w:pPr>
-            <w:r>
-              <w:t>Trial 5 (m/s)</w:t>
-            </w:r>
-          </w:p>
-        </w:tc>
-        <w:tc>
-          <w:tcPr>
-            <w:tcW w:w="1160" w:type="dxa"/>
-          </w:tcPr>
-          <w:p>
-            <w:pPr>
-              <w:jc w:val="center"/>
-            </w:pPr>
-            <w:r>
-              <w:t>Average (m/s)</w:t>
-            </w:r>
-          </w:p>
-        </w:tc>
-        <w:tc>
-          <w:tcPr>
-            <w:tcW w:w="1271" w:type="dxa"/>
-          </w:tcPr>
-          <w:p>
-            <w:pPr>
-              <w:jc w:val="center"/>
-            </w:pPr>
-            <w:r>
-              <w:t>Uncertainty (m/s)</w:t>
-            </w:r>
-          </w:p>
-        </w:tc>
-      </w:tr>
-      <w:tr>
-        <w:tc>
-          <w:tcPr>
-            <w:tcW w:w="1120" w:type="dxa"/>
-          </w:tcPr>
-          <w:p>
-            <w:pPr>
-              <w:jc w:val="center"/>
-            </w:pPr>
-            <w:r>
-              <w:t>5</w:t>
-            </w:r>
-          </w:p>
-        </w:tc>
-        <w:tc>
-          <w:tcPr>
-            <w:tcW w:w="1159" w:type="dxa"/>
-          </w:tcPr>
-          <w:p>
-            <w:pPr>
-              <w:jc w:val="center"/>
-            </w:pPr>
-            <w:r>
-              <w:t>5.926</w:t>
-            </w:r>
-          </w:p>
-        </w:tc>
-        <w:tc>
-          <w:tcPr>
-            <w:tcW w:w="1160" w:type="dxa"/>
-          </w:tcPr>
-          <w:p>
-            <w:pPr>
-              <w:jc w:val="center"/>
-            </w:pPr>
-            <w:r>
-              <w:t>5.926</w:t>
-            </w:r>
-          </w:p>
-        </w:tc>
-        <w:tc>
-          <w:tcPr>
-            <w:tcW w:w="1160" w:type="dxa"/>
-          </w:tcPr>
-          <w:p>
-            <w:pPr>
-              <w:jc w:val="center"/>
-            </w:pPr>
-            <w:r>
-              <w:t>5.926</w:t>
-            </w:r>
-          </w:p>
-        </w:tc>
-        <w:tc>
-          <w:tcPr>
-            <w:tcW w:w="1160" w:type="dxa"/>
-          </w:tcPr>
-          <w:p>
-            <w:pPr>
-              <w:jc w:val="center"/>
-            </w:pPr>
-            <w:r>
-              <w:t>5.926</w:t>
-            </w:r>
-          </w:p>
-        </w:tc>
-        <w:tc>
-          <w:tcPr>
-            <w:tcW w:w="1160" w:type="dxa"/>
-          </w:tcPr>
-          <w:p>
-            <w:pPr>
-              <w:jc w:val="center"/>
-            </w:pPr>
-            <w:r>
-              <w:t>5.926</w:t>
-            </w:r>
-          </w:p>
-        </w:tc>
-        <w:tc>
-          <w:tcPr>
-            <w:tcW w:w="1160" w:type="dxa"/>
-          </w:tcPr>
-          <w:p>
-            <w:pPr>
-              <w:jc w:val="center"/>
-            </w:pPr>
-            <w:r>
-              <w:t>5.926</w:t>
-            </w:r>
-          </w:p>
-        </w:tc>
-        <w:tc>
-          <w:tcPr>
-            <w:tcW w:w="1271" w:type="dxa"/>
-          </w:tcPr>
-          <w:p>
-            <w:pPr>
-              <w:jc w:val="center"/>
-            </w:pPr>
-            <w:r>
-              <w:t>0</w:t>
-            </w:r>
-          </w:p>
-        </w:tc>
-      </w:tr>
-      <w:tr>
-        <w:tc>
-          <w:tcPr>
-            <w:tcW w:w="1120" w:type="dxa"/>
-          </w:tcPr>
-          <w:p>
-            <w:pPr>
-              <w:jc w:val="center"/>
-            </w:pPr>
-            <w:r>
-              <w:t>15</w:t>
-            </w:r>
-          </w:p>
-        </w:tc>
-        <w:tc>
-          <w:tcPr>
-            <w:tcW w:w="1159" w:type="dxa"/>
-          </w:tcPr>
-          <w:p>
-            <w:pPr>
-              <w:jc w:val="center"/>
-            </w:pPr>
-            <w:r>
-              <w:t>5.926</w:t>
-            </w:r>
-          </w:p>
-        </w:tc>
-        <w:tc>
-          <w:tcPr>
-            <w:tcW w:w="1160" w:type="dxa"/>
-          </w:tcPr>
-          <w:p>
-            <w:pPr>
-              <w:jc w:val="center"/>
-            </w:pPr>
-            <w:r>
-              <w:t>5.926</w:t>
-            </w:r>
-          </w:p>
-        </w:tc>
-        <w:tc>
-          <w:tcPr>
-            <w:tcW w:w="1160" w:type="dxa"/>
-          </w:tcPr>
-          <w:p>
-            <w:pPr>
-              <w:jc w:val="center"/>
-            </w:pPr>
-            <w:r>
-              <w:t>5.926</w:t>
-            </w:r>
-          </w:p>
-        </w:tc>
-        <w:tc>
-          <w:tcPr>
-            <w:tcW w:w="1160" w:type="dxa"/>
-          </w:tcPr>
-          <w:p>
-            <w:pPr>
-              <w:jc w:val="center"/>
-            </w:pPr>
-            <w:r>
-              <w:t>5.926</w:t>
-            </w:r>
-          </w:p>
-        </w:tc>
-        <w:tc>
-          <w:tcPr>
-            <w:tcW w:w="1160" w:type="dxa"/>
-          </w:tcPr>
-          <w:p>
-            <w:pPr>
-              <w:jc w:val="center"/>
-            </w:pPr>
-            <w:r>
-              <w:t>5.926</w:t>
-            </w:r>
-          </w:p>
-        </w:tc>
-        <w:tc>
-          <w:tcPr>
-            <w:tcW w:w="1160" w:type="dxa"/>
-          </w:tcPr>
-          <w:p>
-            <w:pPr>
-              <w:jc w:val="center"/>
-            </w:pPr>
-            <w:r>
-              <w:t>5.926</w:t>
-            </w:r>
-          </w:p>
-        </w:tc>
-        <w:tc>
-          <w:tcPr>
-            <w:tcW w:w="1271" w:type="dxa"/>
-          </w:tcPr>
-          <w:p>
-            <w:pPr>
-              <w:jc w:val="center"/>
-            </w:pPr>
-            <w:r>
-              <w:t>0</w:t>
-            </w:r>
-          </w:p>
-        </w:tc>
-      </w:tr>
-      <w:tr>
-        <w:tc>
-          <w:tcPr>
-            <w:tcW w:w="1120" w:type="dxa"/>
-          </w:tcPr>
-          <w:p>
-            <w:pPr>
-              <w:jc w:val="center"/>
-            </w:pPr>
-            <w:r>
               <w:t>30</w:t>
             </w:r>
           </w:p>
@@ -4493,7 +4521,6 @@
               <w:jc w:val="center"/>
             </w:pPr>
             <w:r>
-              <w:lastRenderedPageBreak/>
               <w:t>15</w:t>
             </w:r>
           </w:p>
@@ -4985,7 +5012,7 @@
               </wp:anchor>
             </w:drawing>
           </mc:Choice>
-          <mc:Fallback>
+          <mc:Fallback xmlns:w16se="http://schemas.microsoft.com/office/word/2015/wordml/symex" xmlns:cx2="http://schemas.microsoft.com/office/drawing/2015/10/21/chartex" xmlns:cx1="http://schemas.microsoft.com/office/drawing/2015/9/8/chartex" xmlns:cx="http://schemas.microsoft.com/office/drawing/2014/chartex">
             <w:pict>
               <v:shapetype w14:anchorId="1487631E" id="_x0000_t32" coordsize="21600,21600" o:spt="32" o:oned="t" path="m,l21600,21600e" filled="f">
                 <v:path arrowok="t" fillok="f" o:connecttype="none"/>
@@ -5014,6 +5041,7 @@
           <w:vertAlign w:val="subscript"/>
         </w:rPr>
       </w:pPr>
+      <w:proofErr w:type="spellStart"/>
       <w:r>
         <w:rPr>
           <w:sz w:val="24"/>
@@ -5027,6 +5055,7 @@
         </w:rPr>
         <w:t>gravity</w:t>
       </w:r>
+      <w:proofErr w:type="spellEnd"/>
     </w:p>
     <w:p>
       <w:pPr>
@@ -5060,13 +5089,25 @@
         <w:rPr>
           <w:i/>
         </w:rPr>
-        <w:t>What was learned</w:t>
-      </w:r>
+        <w:t xml:space="preserve">What was </w:t>
+      </w:r>
+      <w:proofErr w:type="gramStart"/>
+      <w:r>
+        <w:rPr>
+          <w:i/>
+        </w:rPr>
+        <w:t>learned</w:t>
+      </w:r>
+      <w:proofErr w:type="gramEnd"/>
       <w:r>
         <w:t xml:space="preserve">] </w:t>
       </w:r>
       <w:r>
-        <w:t xml:space="preserve">From this lab we were able to confirm Galileo’s studies of projectile motion. We were able to experience first-hand the parabolic nature of the motion of a projected object. The lab showed that the force of gravity on an object is constant throughout the motion of a projectile. It also proved that the horizontal and vertical components of an object’s motion are independent of one another. </w:t>
+        <w:t xml:space="preserve">From this lab we were able to confirm Galileo’s studies of projectile motion. We were able to experience first-hand the parabolic nature of the motion of a projected object. The lab </w:t>
+      </w:r>
+      <w:r>
+        <w:lastRenderedPageBreak/>
+        <w:t xml:space="preserve">showed that the force of gravity on an object is constant throughout the motion of a projectile. It also proved that the horizontal and vertical components of an object’s motion are independent of one another. </w:t>
       </w:r>
       <w:r>
         <w:t>These components can be used to mathematically calculate the precise path an object will undertake once launched at a certain angle with a given speed. Using the velocity, kinematics, and trigonometry, we are able to determine the horizontal distance the projectile will travel before falling to the ground.</w:t>
@@ -5140,8 +5181,6 @@
       <w:r>
         <w:t xml:space="preserve"> time</w:t>
       </w:r>
-      <w:bookmarkStart w:id="0" w:name="_GoBack"/>
-      <w:bookmarkEnd w:id="0"/>
       <w:r>
         <w:t xml:space="preserve"> as the thrown ball if both are launched parallel to the horizontal because the x and y components are independent of one another. Both examples will have a projectile fly through the air in a parabolic path. </w:t>
       </w:r>
@@ -5204,13 +5243,10 @@
         </w:numPr>
       </w:pPr>
       <w:r>
-        <w:t xml:space="preserve">Some mechanical energy is lost due to air resistance. </w:t>
-      </w:r>
-      <w:r>
-        <w:rPr>
-          <w:color w:val="FF0000"/>
-        </w:rPr>
-        <w:t>I base this claim on some bullshit that I’m determined to never fully understand</w:t>
+        <w:t>Some mechanical energy</w:t>
+      </w:r>
+      <w:r>
+        <w:t xml:space="preserve"> is lost due to air resistance. This is because the projectile does work on the air.</w:t>
       </w:r>
     </w:p>
     <w:p>
@@ -5222,14 +5258,21 @@
         </w:numPr>
       </w:pPr>
       <w:r>
-        <w:lastRenderedPageBreak/>
         <w:t>To get the greatest range, the launch angle should be 45 degrees. Our dat</w:t>
       </w:r>
       <w:r>
         <w:t>a and calculations support this. Another way to think about it is</w:t>
       </w:r>
       <w:r>
-        <w:t xml:space="preserve"> by looking at the range as a function of sin(2x).</w:t>
+        <w:t xml:space="preserve"> by looking at the range as a function of </w:t>
+      </w:r>
+      <w:proofErr w:type="gramStart"/>
+      <w:r>
+        <w:t>sin(</w:t>
+      </w:r>
+      <w:proofErr w:type="gramEnd"/>
+      <w:r>
+        <w:t>2x).</w:t>
       </w:r>
       <w:r>
         <w:t xml:space="preserve"> </w:t>
@@ -5263,7 +5306,7 @@
 </file>
 
 <file path=word/endnotes.xml><?xml version="1.0" encoding="utf-8"?>
-<w:endnotes xmlns:wpc="http://schemas.microsoft.com/office/word/2010/wordprocessingCanvas" xmlns:cx="http://schemas.microsoft.com/office/drawing/2014/chartex" xmlns:cx1="http://schemas.microsoft.com/office/drawing/2015/9/8/chartex" xmlns:cx2="http://schemas.microsoft.com/office/drawing/2015/10/21/chartex" xmlns:mc="http://schemas.openxmlformats.org/markup-compatibility/2006" xmlns:o="urn:schemas-microsoft-com:office:office" xmlns:r="http://schemas.openxmlformats.org/officeDocument/2006/relationships" xmlns:m="http://schemas.openxmlformats.org/officeDocument/2006/math" xmlns:v="urn:schemas-microsoft-com:vml" xmlns:wp14="http://schemas.microsoft.com/office/word/2010/wordprocessingDrawing" xmlns:wp="http://schemas.openxmlformats.org/drawingml/2006/wordprocessingDrawing" xmlns:w10="urn:schemas-microsoft-com:office:word" xmlns:w="http://schemas.openxmlformats.org/wordprocessingml/2006/main" xmlns:w14="http://schemas.microsoft.com/office/word/2010/wordml" xmlns:w15="http://schemas.microsoft.com/office/word/2012/wordml" xmlns:w16se="http://schemas.microsoft.com/office/word/2015/wordml/symex" xmlns:wpg="http://schemas.microsoft.com/office/word/2010/wordprocessingGroup" xmlns:wpi="http://schemas.microsoft.com/office/word/2010/wordprocessingInk" xmlns:wne="http://schemas.microsoft.com/office/word/2006/wordml" xmlns:wps="http://schemas.microsoft.com/office/word/2010/wordprocessingShape" mc:Ignorable="w14 w15 w16se wp14">
+<w:endnotes xmlns:wpc="http://schemas.microsoft.com/office/word/2010/wordprocessingCanvas" xmlns:mc="http://schemas.openxmlformats.org/markup-compatibility/2006" xmlns:o="urn:schemas-microsoft-com:office:office" xmlns:r="http://schemas.openxmlformats.org/officeDocument/2006/relationships" xmlns:m="http://schemas.openxmlformats.org/officeDocument/2006/math" xmlns:v="urn:schemas-microsoft-com:vml" xmlns:wp14="http://schemas.microsoft.com/office/word/2010/wordprocessingDrawing" xmlns:wp="http://schemas.openxmlformats.org/drawingml/2006/wordprocessingDrawing" xmlns:w10="urn:schemas-microsoft-com:office:word" xmlns:w="http://schemas.openxmlformats.org/wordprocessingml/2006/main" xmlns:w14="http://schemas.microsoft.com/office/word/2010/wordml" xmlns:w15="http://schemas.microsoft.com/office/word/2012/wordml" xmlns:wpg="http://schemas.microsoft.com/office/word/2010/wordprocessingGroup" xmlns:wpi="http://schemas.microsoft.com/office/word/2010/wordprocessingInk" xmlns:wne="http://schemas.microsoft.com/office/word/2006/wordml" xmlns:wps="http://schemas.microsoft.com/office/word/2010/wordprocessingShape" mc:Ignorable="w14 w15 wp14">
   <w:endnote w:type="separator" w:id="-1">
     <w:p>
       <w:pPr>
@@ -5288,7 +5331,7 @@
 </file>
 
 <file path=word/footnotes.xml><?xml version="1.0" encoding="utf-8"?>
-<w:footnotes xmlns:wpc="http://schemas.microsoft.com/office/word/2010/wordprocessingCanvas" xmlns:cx="http://schemas.microsoft.com/office/drawing/2014/chartex" xmlns:cx1="http://schemas.microsoft.com/office/drawing/2015/9/8/chartex" xmlns:cx2="http://schemas.microsoft.com/office/drawing/2015/10/21/chartex" xmlns:mc="http://schemas.openxmlformats.org/markup-compatibility/2006" xmlns:o="urn:schemas-microsoft-com:office:office" xmlns:r="http://schemas.openxmlformats.org/officeDocument/2006/relationships" xmlns:m="http://schemas.openxmlformats.org/officeDocument/2006/math" xmlns:v="urn:schemas-microsoft-com:vml" xmlns:wp14="http://schemas.microsoft.com/office/word/2010/wordprocessingDrawing" xmlns:wp="http://schemas.openxmlformats.org/drawingml/2006/wordprocessingDrawing" xmlns:w10="urn:schemas-microsoft-com:office:word" xmlns:w="http://schemas.openxmlformats.org/wordprocessingml/2006/main" xmlns:w14="http://schemas.microsoft.com/office/word/2010/wordml" xmlns:w15="http://schemas.microsoft.com/office/word/2012/wordml" xmlns:w16se="http://schemas.microsoft.com/office/word/2015/wordml/symex" xmlns:wpg="http://schemas.microsoft.com/office/word/2010/wordprocessingGroup" xmlns:wpi="http://schemas.microsoft.com/office/word/2010/wordprocessingInk" xmlns:wne="http://schemas.microsoft.com/office/word/2006/wordml" xmlns:wps="http://schemas.microsoft.com/office/word/2010/wordprocessingShape" mc:Ignorable="w14 w15 w16se wp14">
+<w:footnotes xmlns:wpc="http://schemas.microsoft.com/office/word/2010/wordprocessingCanvas" xmlns:mc="http://schemas.openxmlformats.org/markup-compatibility/2006" xmlns:o="urn:schemas-microsoft-com:office:office" xmlns:r="http://schemas.openxmlformats.org/officeDocument/2006/relationships" xmlns:m="http://schemas.openxmlformats.org/officeDocument/2006/math" xmlns:v="urn:schemas-microsoft-com:vml" xmlns:wp14="http://schemas.microsoft.com/office/word/2010/wordprocessingDrawing" xmlns:wp="http://schemas.openxmlformats.org/drawingml/2006/wordprocessingDrawing" xmlns:w10="urn:schemas-microsoft-com:office:word" xmlns:w="http://schemas.openxmlformats.org/wordprocessingml/2006/main" xmlns:w14="http://schemas.microsoft.com/office/word/2010/wordml" xmlns:w15="http://schemas.microsoft.com/office/word/2012/wordml" xmlns:wpg="http://schemas.microsoft.com/office/word/2010/wordprocessingGroup" xmlns:wpi="http://schemas.microsoft.com/office/word/2010/wordprocessingInk" xmlns:wne="http://schemas.microsoft.com/office/word/2006/wordml" xmlns:wps="http://schemas.microsoft.com/office/word/2010/wordprocessingShape" mc:Ignorable="w14 w15 wp14">
   <w:footnote w:type="separator" w:id="-1">
     <w:p>
       <w:pPr>
@@ -5313,7 +5356,7 @@
 </file>
 
 <file path=word/header1.xml><?xml version="1.0" encoding="utf-8"?>
-<w:hdr xmlns:wpc="http://schemas.microsoft.com/office/word/2010/wordprocessingCanvas" xmlns:cx="http://schemas.microsoft.com/office/drawing/2014/chartex" xmlns:cx1="http://schemas.microsoft.com/office/drawing/2015/9/8/chartex" xmlns:cx2="http://schemas.microsoft.com/office/drawing/2015/10/21/chartex" xmlns:mc="http://schemas.openxmlformats.org/markup-compatibility/2006" xmlns:o="urn:schemas-microsoft-com:office:office" xmlns:r="http://schemas.openxmlformats.org/officeDocument/2006/relationships" xmlns:m="http://schemas.openxmlformats.org/officeDocument/2006/math" xmlns:v="urn:schemas-microsoft-com:vml" xmlns:wp14="http://schemas.microsoft.com/office/word/2010/wordprocessingDrawing" xmlns:wp="http://schemas.openxmlformats.org/drawingml/2006/wordprocessingDrawing" xmlns:w10="urn:schemas-microsoft-com:office:word" xmlns:w="http://schemas.openxmlformats.org/wordprocessingml/2006/main" xmlns:w14="http://schemas.microsoft.com/office/word/2010/wordml" xmlns:w15="http://schemas.microsoft.com/office/word/2012/wordml" xmlns:w16se="http://schemas.microsoft.com/office/word/2015/wordml/symex" xmlns:wpg="http://schemas.microsoft.com/office/word/2010/wordprocessingGroup" xmlns:wpi="http://schemas.microsoft.com/office/word/2010/wordprocessingInk" xmlns:wne="http://schemas.microsoft.com/office/word/2006/wordml" xmlns:wps="http://schemas.microsoft.com/office/word/2010/wordprocessingShape" mc:Ignorable="w14 w15 w16se wp14">
+<w:hdr xmlns:wpc="http://schemas.microsoft.com/office/word/2010/wordprocessingCanvas" xmlns:mc="http://schemas.openxmlformats.org/markup-compatibility/2006" xmlns:o="urn:schemas-microsoft-com:office:office" xmlns:r="http://schemas.openxmlformats.org/officeDocument/2006/relationships" xmlns:m="http://schemas.openxmlformats.org/officeDocument/2006/math" xmlns:v="urn:schemas-microsoft-com:vml" xmlns:wp14="http://schemas.microsoft.com/office/word/2010/wordprocessingDrawing" xmlns:wp="http://schemas.openxmlformats.org/drawingml/2006/wordprocessingDrawing" xmlns:w10="urn:schemas-microsoft-com:office:word" xmlns:w="http://schemas.openxmlformats.org/wordprocessingml/2006/main" xmlns:w14="http://schemas.microsoft.com/office/word/2010/wordml" xmlns:w15="http://schemas.microsoft.com/office/word/2012/wordml" xmlns:wpg="http://schemas.microsoft.com/office/word/2010/wordprocessingGroup" xmlns:wpi="http://schemas.microsoft.com/office/word/2010/wordprocessingInk" xmlns:wne="http://schemas.microsoft.com/office/word/2006/wordml" xmlns:wps="http://schemas.microsoft.com/office/word/2010/wordprocessingShape" mc:Ignorable="w14 w15 wp14">
   <w:p>
     <w:pPr>
       <w:pStyle w:val="Header"/>
@@ -5412,7 +5455,7 @@
 </file>
 
 <file path=word/numbering.xml><?xml version="1.0" encoding="utf-8"?>
-<w:numbering xmlns:wpc="http://schemas.microsoft.com/office/word/2010/wordprocessingCanvas" xmlns:cx="http://schemas.microsoft.com/office/drawing/2014/chartex" xmlns:cx1="http://schemas.microsoft.com/office/drawing/2015/9/8/chartex" xmlns:cx2="http://schemas.microsoft.com/office/drawing/2015/10/21/chartex" xmlns:mc="http://schemas.openxmlformats.org/markup-compatibility/2006" xmlns:o="urn:schemas-microsoft-com:office:office" xmlns:r="http://schemas.openxmlformats.org/officeDocument/2006/relationships" xmlns:m="http://schemas.openxmlformats.org/officeDocument/2006/math" xmlns:v="urn:schemas-microsoft-com:vml" xmlns:wp14="http://schemas.microsoft.com/office/word/2010/wordprocessingDrawing" xmlns:wp="http://schemas.openxmlformats.org/drawingml/2006/wordprocessingDrawing" xmlns:w10="urn:schemas-microsoft-com:office:word" xmlns:w="http://schemas.openxmlformats.org/wordprocessingml/2006/main" xmlns:w14="http://schemas.microsoft.com/office/word/2010/wordml" xmlns:w15="http://schemas.microsoft.com/office/word/2012/wordml" xmlns:w16se="http://schemas.microsoft.com/office/word/2015/wordml/symex" xmlns:wpg="http://schemas.microsoft.com/office/word/2010/wordprocessingGroup" xmlns:wpi="http://schemas.microsoft.com/office/word/2010/wordprocessingInk" xmlns:wne="http://schemas.microsoft.com/office/word/2006/wordml" xmlns:wps="http://schemas.microsoft.com/office/word/2010/wordprocessingShape" mc:Ignorable="w14 w15 w16se wp14">
+<w:numbering xmlns:wpc="http://schemas.microsoft.com/office/word/2010/wordprocessingCanvas" xmlns:mc="http://schemas.openxmlformats.org/markup-compatibility/2006" xmlns:o="urn:schemas-microsoft-com:office:office" xmlns:r="http://schemas.openxmlformats.org/officeDocument/2006/relationships" xmlns:m="http://schemas.openxmlformats.org/officeDocument/2006/math" xmlns:v="urn:schemas-microsoft-com:vml" xmlns:wp14="http://schemas.microsoft.com/office/word/2010/wordprocessingDrawing" xmlns:wp="http://schemas.openxmlformats.org/drawingml/2006/wordprocessingDrawing" xmlns:w10="urn:schemas-microsoft-com:office:word" xmlns:w="http://schemas.openxmlformats.org/wordprocessingml/2006/main" xmlns:w14="http://schemas.microsoft.com/office/word/2010/wordml" xmlns:w15="http://schemas.microsoft.com/office/word/2012/wordml" xmlns:wpg="http://schemas.microsoft.com/office/word/2010/wordprocessingGroup" xmlns:wpi="http://schemas.microsoft.com/office/word/2010/wordprocessingInk" xmlns:wne="http://schemas.microsoft.com/office/word/2006/wordml" xmlns:wps="http://schemas.microsoft.com/office/word/2010/wordprocessingShape" mc:Ignorable="w14 w15 wp14">
   <w:abstractNum w:abstractNumId="0" w15:restartNumberingAfterBreak="0">
     <w:nsid w:val="745667FA"/>
     <w:multiLevelType w:val="hybridMultilevel"/>
@@ -5509,7 +5552,7 @@
 </file>
 
 <file path=word/styles.xml><?xml version="1.0" encoding="utf-8"?>
-<w:styles xmlns:mc="http://schemas.openxmlformats.org/markup-compatibility/2006" xmlns:r="http://schemas.openxmlformats.org/officeDocument/2006/relationships" xmlns:w="http://schemas.openxmlformats.org/wordprocessingml/2006/main" xmlns:w14="http://schemas.microsoft.com/office/word/2010/wordml" xmlns:w15="http://schemas.microsoft.com/office/word/2012/wordml" xmlns:w16se="http://schemas.microsoft.com/office/word/2015/wordml/symex" mc:Ignorable="w14 w15 w16se">
+<w:styles xmlns:mc="http://schemas.openxmlformats.org/markup-compatibility/2006" xmlns:r="http://schemas.openxmlformats.org/officeDocument/2006/relationships" xmlns:w="http://schemas.openxmlformats.org/wordprocessingml/2006/main" xmlns:w14="http://schemas.microsoft.com/office/word/2010/wordml" xmlns:w15="http://schemas.microsoft.com/office/word/2012/wordml" mc:Ignorable="w14 w15">
   <w:docDefaults>
     <w:rPrDefault>
       <w:rPr>
@@ -5525,7 +5568,7 @@
       </w:pPr>
     </w:pPrDefault>
   </w:docDefaults>
-  <w:latentStyles w:defLockedState="0" w:defUIPriority="99" w:defSemiHidden="0" w:defUnhideWhenUsed="0" w:defQFormat="0" w:count="373">
+  <w:latentStyles w:defLockedState="0" w:defUIPriority="99" w:defSemiHidden="0" w:defUnhideWhenUsed="0" w:defQFormat="0" w:count="371">
     <w:lsdException w:name="Normal" w:uiPriority="0" w:qFormat="1"/>
     <w:lsdException w:name="heading 1" w:uiPriority="9" w:qFormat="1"/>
     <w:lsdException w:name="heading 2" w:semiHidden="1" w:uiPriority="9" w:unhideWhenUsed="1" w:qFormat="1"/>
@@ -5631,6 +5674,7 @@
     <w:lsdException w:name="HTML Sample" w:semiHidden="1" w:unhideWhenUsed="1"/>
     <w:lsdException w:name="HTML Typewriter" w:semiHidden="1" w:unhideWhenUsed="1"/>
     <w:lsdException w:name="HTML Variable" w:semiHidden="1" w:unhideWhenUsed="1"/>
+    <w:lsdException w:name="Normal Table" w:semiHidden="1" w:unhideWhenUsed="1"/>
     <w:lsdException w:name="annotation subject" w:semiHidden="1" w:unhideWhenUsed="1"/>
     <w:lsdException w:name="No List" w:semiHidden="1" w:unhideWhenUsed="1"/>
     <w:lsdException w:name="Outline List 1" w:semiHidden="1" w:unhideWhenUsed="1"/>
@@ -5676,9 +5720,11 @@
     <w:lsdException w:name="Table Subtle 1" w:semiHidden="1" w:unhideWhenUsed="1"/>
     <w:lsdException w:name="Table Subtle 2" w:semiHidden="1" w:unhideWhenUsed="1"/>
     <w:lsdException w:name="Table Web 1" w:semiHidden="1" w:unhideWhenUsed="1"/>
+    <w:lsdException w:name="Table Web 2" w:semiHidden="1" w:unhideWhenUsed="1"/>
     <w:lsdException w:name="Table Web 3" w:semiHidden="1" w:unhideWhenUsed="1"/>
     <w:lsdException w:name="Balloon Text" w:semiHidden="1" w:unhideWhenUsed="1"/>
     <w:lsdException w:name="Table Grid" w:uiPriority="39"/>
+    <w:lsdException w:name="Table Theme" w:semiHidden="1" w:unhideWhenUsed="1"/>
     <w:lsdException w:name="Placeholder Text" w:semiHidden="1"/>
     <w:lsdException w:name="No Spacing" w:uiPriority="1" w:qFormat="1"/>
     <w:lsdException w:name="Light Shading" w:uiPriority="60"/>
@@ -5894,8 +5940,6 @@
     <w:lsdException w:name="List Table 5 Dark Accent 6" w:uiPriority="50"/>
     <w:lsdException w:name="List Table 6 Colorful Accent 6" w:uiPriority="51"/>
     <w:lsdException w:name="List Table 7 Colorful Accent 6" w:uiPriority="52"/>
-    <w:lsdException w:name="Mention" w:semiHidden="1" w:unhideWhenUsed="1"/>
-    <w:lsdException w:name="Smart Hyperlink" w:semiHidden="1" w:unhideWhenUsed="1"/>
   </w:latentStyles>
   <w:style w:type="paragraph" w:default="1" w:styleId="Normal">
     <w:name w:val="Normal"/>

</xml_diff>

<commit_message>
Lab Report with Diagram
I still have no idea how to use GitHub....sorry.
</commit_message>
<xml_diff>
--- a/Projectile Motion Lab Report.docx
+++ b/Projectile Motion Lab Report.docx
@@ -1,6 +1,6 @@
 
 <file path=word/document.xml><?xml version="1.0" encoding="utf-8"?>
-<w:document xmlns:wpc="http://schemas.microsoft.com/office/word/2010/wordprocessingCanvas" xmlns:mc="http://schemas.openxmlformats.org/markup-compatibility/2006" xmlns:o="urn:schemas-microsoft-com:office:office" xmlns:r="http://schemas.openxmlformats.org/officeDocument/2006/relationships" xmlns:m="http://schemas.openxmlformats.org/officeDocument/2006/math" xmlns:v="urn:schemas-microsoft-com:vml" xmlns:wp14="http://schemas.microsoft.com/office/word/2010/wordprocessingDrawing" xmlns:wp="http://schemas.openxmlformats.org/drawingml/2006/wordprocessingDrawing" xmlns:w10="urn:schemas-microsoft-com:office:word" xmlns:w="http://schemas.openxmlformats.org/wordprocessingml/2006/main" xmlns:w14="http://schemas.microsoft.com/office/word/2010/wordml" xmlns:w15="http://schemas.microsoft.com/office/word/2012/wordml" xmlns:wpg="http://schemas.microsoft.com/office/word/2010/wordprocessingGroup" xmlns:wpi="http://schemas.microsoft.com/office/word/2010/wordprocessingInk" xmlns:wne="http://schemas.microsoft.com/office/word/2006/wordml" xmlns:wps="http://schemas.microsoft.com/office/word/2010/wordprocessingShape" mc:Ignorable="w14 w15 wp14">
+<w:document xmlns:wpc="http://schemas.microsoft.com/office/word/2010/wordprocessingCanvas" xmlns:cx="http://schemas.microsoft.com/office/drawing/2014/chartex" xmlns:cx1="http://schemas.microsoft.com/office/drawing/2015/9/8/chartex" xmlns:cx2="http://schemas.microsoft.com/office/drawing/2015/10/21/chartex" xmlns:mc="http://schemas.openxmlformats.org/markup-compatibility/2006" xmlns:o="urn:schemas-microsoft-com:office:office" xmlns:r="http://schemas.openxmlformats.org/officeDocument/2006/relationships" xmlns:m="http://schemas.openxmlformats.org/officeDocument/2006/math" xmlns:v="urn:schemas-microsoft-com:vml" xmlns:wp14="http://schemas.microsoft.com/office/word/2010/wordprocessingDrawing" xmlns:wp="http://schemas.openxmlformats.org/drawingml/2006/wordprocessingDrawing" xmlns:w10="urn:schemas-microsoft-com:office:word" xmlns:w="http://schemas.openxmlformats.org/wordprocessingml/2006/main" xmlns:w14="http://schemas.microsoft.com/office/word/2010/wordml" xmlns:w15="http://schemas.microsoft.com/office/word/2012/wordml" xmlns:w16se="http://schemas.microsoft.com/office/word/2015/wordml/symex" xmlns:wpg="http://schemas.microsoft.com/office/word/2010/wordprocessingGroup" xmlns:wpi="http://schemas.microsoft.com/office/word/2010/wordprocessingInk" xmlns:wne="http://schemas.microsoft.com/office/word/2006/wordml" xmlns:wps="http://schemas.microsoft.com/office/word/2010/wordprocessingShape" mc:Ignorable="w14 w15 w16se wp14">
   <w:body>
     <w:p>
       <w:pPr>
@@ -151,12 +151,244 @@
       </w:pPr>
       <w:r>
         <w:rPr>
+          <w:noProof/>
           <w:color w:val="FF0000"/>
         </w:rPr>
-        <w:t>*insert diagram of setup here*</w:t>
-      </w:r>
-      <w:bookmarkStart w:id="0" w:name="_GoBack"/>
-      <w:bookmarkEnd w:id="0"/>
+        <mc:AlternateContent>
+          <mc:Choice Requires="wps">
+            <w:drawing>
+              <wp:anchor distT="0" distB="0" distL="114300" distR="114300" simplePos="0" relativeHeight="251676672" behindDoc="0" locked="0" layoutInCell="1" allowOverlap="1">
+                <wp:simplePos x="0" y="0"/>
+                <wp:positionH relativeFrom="column">
+                  <wp:posOffset>3057525</wp:posOffset>
+                </wp:positionH>
+                <wp:positionV relativeFrom="paragraph">
+                  <wp:posOffset>49530</wp:posOffset>
+                </wp:positionV>
+                <wp:extent cx="771525" cy="247650"/>
+                <wp:effectExtent l="0" t="0" r="28575" b="19050"/>
+                <wp:wrapNone/>
+                <wp:docPr id="18" name="Text Box 18"/>
+                <wp:cNvGraphicFramePr/>
+                <a:graphic xmlns:a="http://schemas.openxmlformats.org/drawingml/2006/main">
+                  <a:graphicData uri="http://schemas.microsoft.com/office/word/2010/wordprocessingShape">
+                    <wps:wsp>
+                      <wps:cNvSpPr txBox="1"/>
+                      <wps:spPr>
+                        <a:xfrm>
+                          <a:off x="0" y="0"/>
+                          <a:ext cx="771525" cy="247650"/>
+                        </a:xfrm>
+                        <a:prstGeom prst="rect">
+                          <a:avLst/>
+                        </a:prstGeom>
+                        <a:solidFill>
+                          <a:schemeClr val="lt1"/>
+                        </a:solidFill>
+                        <a:ln w="6350">
+                          <a:solidFill>
+                            <a:prstClr val="black"/>
+                          </a:solidFill>
+                        </a:ln>
+                      </wps:spPr>
+                      <wps:txbx>
+                        <w:txbxContent>
+                          <w:p>
+                            <w:r>
+                              <w:t>Metal ball</w:t>
+                            </w:r>
+                          </w:p>
+                        </w:txbxContent>
+                      </wps:txbx>
+                      <wps:bodyPr rot="0" spcFirstLastPara="0" vertOverflow="overflow" horzOverflow="overflow" vert="horz" wrap="square" lIns="91440" tIns="45720" rIns="91440" bIns="45720" numCol="1" spcCol="0" rtlCol="0" fromWordArt="0" anchor="t" anchorCtr="0" forceAA="0" compatLnSpc="1">
+                        <a:prstTxWarp prst="textNoShape">
+                          <a:avLst/>
+                        </a:prstTxWarp>
+                        <a:noAutofit/>
+                      </wps:bodyPr>
+                    </wps:wsp>
+                  </a:graphicData>
+                </a:graphic>
+                <wp14:sizeRelH relativeFrom="margin">
+                  <wp14:pctWidth>0</wp14:pctWidth>
+                </wp14:sizeRelH>
+                <wp14:sizeRelV relativeFrom="margin">
+                  <wp14:pctHeight>0</wp14:pctHeight>
+                </wp14:sizeRelV>
+              </wp:anchor>
+            </w:drawing>
+          </mc:Choice>
+          <mc:Fallback>
+            <w:pict>
+              <v:shapetype id="_x0000_t202" coordsize="21600,21600" o:spt="202" path="m,l,21600r21600,l21600,xe">
+                <v:stroke joinstyle="miter"/>
+                <v:path gradientshapeok="t" o:connecttype="rect"/>
+              </v:shapetype>
+              <v:shape id="Text Box 18" o:spid="_x0000_s1026" type="#_x0000_t202" style="position:absolute;margin-left:240.75pt;margin-top:3.9pt;width:60.75pt;height:19.5pt;z-index:251676672;visibility:visible;mso-wrap-style:square;mso-width-percent:0;mso-height-percent:0;mso-wrap-distance-left:9pt;mso-wrap-distance-top:0;mso-wrap-distance-right:9pt;mso-wrap-distance-bottom:0;mso-position-horizontal:absolute;mso-position-horizontal-relative:text;mso-position-vertical:absolute;mso-position-vertical-relative:text;mso-width-percent:0;mso-height-percent:0;mso-width-relative:margin;mso-height-relative:margin;v-text-anchor:top" o:gfxdata="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" fillcolor="white [3201]" strokeweight=".5pt">
+                <v:textbox>
+                  <w:txbxContent>
+                    <w:p>
+                      <w:r>
+                        <w:t>Metal ball</w:t>
+                      </w:r>
+                    </w:p>
+                  </w:txbxContent>
+                </v:textbox>
+              </v:shape>
+            </w:pict>
+          </mc:Fallback>
+        </mc:AlternateContent>
+      </w:r>
+      <w:r>
+        <w:rPr>
+          <w:noProof/>
+          <w:color w:val="FF0000"/>
+        </w:rPr>
+        <mc:AlternateContent>
+          <mc:Choice Requires="wps">
+            <w:drawing>
+              <wp:anchor distT="0" distB="0" distL="114300" distR="114300" simplePos="0" relativeHeight="251675648" behindDoc="0" locked="0" layoutInCell="1" allowOverlap="1">
+                <wp:simplePos x="0" y="0"/>
+                <wp:positionH relativeFrom="column">
+                  <wp:posOffset>2800350</wp:posOffset>
+                </wp:positionH>
+                <wp:positionV relativeFrom="paragraph">
+                  <wp:posOffset>230505</wp:posOffset>
+                </wp:positionV>
+                <wp:extent cx="104775" cy="95250"/>
+                <wp:effectExtent l="0" t="0" r="28575" b="19050"/>
+                <wp:wrapNone/>
+                <wp:docPr id="17" name="Oval 17"/>
+                <wp:cNvGraphicFramePr/>
+                <a:graphic xmlns:a="http://schemas.openxmlformats.org/drawingml/2006/main">
+                  <a:graphicData uri="http://schemas.microsoft.com/office/word/2010/wordprocessingShape">
+                    <wps:wsp>
+                      <wps:cNvSpPr/>
+                      <wps:spPr>
+                        <a:xfrm>
+                          <a:off x="0" y="0"/>
+                          <a:ext cx="104775" cy="95250"/>
+                        </a:xfrm>
+                        <a:prstGeom prst="ellipse">
+                          <a:avLst/>
+                        </a:prstGeom>
+                      </wps:spPr>
+                      <wps:style>
+                        <a:lnRef idx="2">
+                          <a:schemeClr val="dk1">
+                            <a:shade val="50000"/>
+                          </a:schemeClr>
+                        </a:lnRef>
+                        <a:fillRef idx="1">
+                          <a:schemeClr val="dk1"/>
+                        </a:fillRef>
+                        <a:effectRef idx="0">
+                          <a:schemeClr val="dk1"/>
+                        </a:effectRef>
+                        <a:fontRef idx="minor">
+                          <a:schemeClr val="lt1"/>
+                        </a:fontRef>
+                      </wps:style>
+                      <wps:bodyPr rot="0" spcFirstLastPara="0" vertOverflow="overflow" horzOverflow="overflow" vert="horz" wrap="square" lIns="91440" tIns="45720" rIns="91440" bIns="45720" numCol="1" spcCol="0" rtlCol="0" fromWordArt="0" anchor="ctr" anchorCtr="0" forceAA="0" compatLnSpc="1">
+                        <a:prstTxWarp prst="textNoShape">
+                          <a:avLst/>
+                        </a:prstTxWarp>
+                        <a:noAutofit/>
+                      </wps:bodyPr>
+                    </wps:wsp>
+                  </a:graphicData>
+                </a:graphic>
+              </wp:anchor>
+            </w:drawing>
+          </mc:Choice>
+          <mc:Fallback>
+            <w:pict>
+              <v:oval w14:anchorId="125F0497" id="Oval 17" o:spid="_x0000_s1026" style="position:absolute;margin-left:220.5pt;margin-top:18.15pt;width:8.25pt;height:7.5pt;z-index:251675648;visibility:visible;mso-wrap-style:square;mso-wrap-distance-left:9pt;mso-wrap-distance-top:0;mso-wrap-distance-right:9pt;mso-wrap-distance-bottom:0;mso-position-horizontal:absolute;mso-position-horizontal-relative:text;mso-position-vertical:absolute;mso-position-vertical-relative:text;v-text-anchor:middle" o:gfxdata="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" fillcolor="black [3200]" strokecolor="black [1600]" strokeweight="1pt">
+                <v:stroke joinstyle="miter"/>
+              </v:oval>
+            </w:pict>
+          </mc:Fallback>
+        </mc:AlternateContent>
+      </w:r>
+      <w:r>
+        <w:rPr>
+          <w:noProof/>
+          <w:color w:val="FF0000"/>
+        </w:rPr>
+        <mc:AlternateContent>
+          <mc:Choice Requires="wps">
+            <w:drawing>
+              <wp:anchor distT="0" distB="0" distL="114300" distR="114300" simplePos="0" relativeHeight="251665408" behindDoc="0" locked="0" layoutInCell="1" allowOverlap="1" wp14:anchorId="27C8A83C" wp14:editId="57EAD751">
+                <wp:simplePos x="0" y="0"/>
+                <wp:positionH relativeFrom="column">
+                  <wp:posOffset>1076325</wp:posOffset>
+                </wp:positionH>
+                <wp:positionV relativeFrom="paragraph">
+                  <wp:posOffset>173355</wp:posOffset>
+                </wp:positionV>
+                <wp:extent cx="2718435" cy="2771775"/>
+                <wp:effectExtent l="0" t="64770" r="0" b="0"/>
+                <wp:wrapNone/>
+                <wp:docPr id="8" name="Arc 8"/>
+                <wp:cNvGraphicFramePr/>
+                <a:graphic xmlns:a="http://schemas.openxmlformats.org/drawingml/2006/main">
+                  <a:graphicData uri="http://schemas.microsoft.com/office/word/2010/wordprocessingShape">
+                    <wps:wsp>
+                      <wps:cNvSpPr/>
+                      <wps:spPr>
+                        <a:xfrm rot="18453104">
+                          <a:off x="0" y="0"/>
+                          <a:ext cx="2718435" cy="2771775"/>
+                        </a:xfrm>
+                        <a:prstGeom prst="arc">
+                          <a:avLst>
+                            <a:gd name="adj1" fmla="val 16200000"/>
+                            <a:gd name="adj2" fmla="val 1254690"/>
+                          </a:avLst>
+                        </a:prstGeom>
+                      </wps:spPr>
+                      <wps:style>
+                        <a:lnRef idx="1">
+                          <a:schemeClr val="dk1"/>
+                        </a:lnRef>
+                        <a:fillRef idx="0">
+                          <a:schemeClr val="dk1"/>
+                        </a:fillRef>
+                        <a:effectRef idx="0">
+                          <a:schemeClr val="dk1"/>
+                        </a:effectRef>
+                        <a:fontRef idx="minor">
+                          <a:schemeClr val="tx1"/>
+                        </a:fontRef>
+                      </wps:style>
+                      <wps:bodyPr rot="0" spcFirstLastPara="0" vertOverflow="overflow" horzOverflow="overflow" vert="horz" wrap="square" lIns="91440" tIns="45720" rIns="91440" bIns="45720" numCol="1" spcCol="0" rtlCol="0" fromWordArt="0" anchor="ctr" anchorCtr="0" forceAA="0" compatLnSpc="1">
+                        <a:prstTxWarp prst="textNoShape">
+                          <a:avLst/>
+                        </a:prstTxWarp>
+                        <a:noAutofit/>
+                      </wps:bodyPr>
+                    </wps:wsp>
+                  </a:graphicData>
+                </a:graphic>
+                <wp14:sizeRelH relativeFrom="margin">
+                  <wp14:pctWidth>0</wp14:pctWidth>
+                </wp14:sizeRelH>
+                <wp14:sizeRelV relativeFrom="margin">
+                  <wp14:pctHeight>0</wp14:pctHeight>
+                </wp14:sizeRelV>
+              </wp:anchor>
+            </w:drawing>
+          </mc:Choice>
+          <mc:Fallback>
+            <w:pict>
+              <v:shape w14:anchorId="138016E6" id="Arc 8" o:spid="_x0000_s1026" style="position:absolute;margin-left:84.75pt;margin-top:13.65pt;width:214.05pt;height:218.25pt;rotation:-3437250fd;z-index:251665408;visibility:visible;mso-wrap-style:square;mso-width-percent:0;mso-height-percent:0;mso-wrap-distance-left:9pt;mso-wrap-distance-top:0;mso-wrap-distance-right:9pt;mso-wrap-distance-bottom:0;mso-position-horizontal:absolute;mso-position-horizontal-relative:text;mso-position-vertical:absolute;mso-position-vertical-relative:text;mso-width-percent:0;mso-height-percent:0;mso-width-relative:margin;mso-height-relative:margin;v-text-anchor:middle" coordsize="2718435,2771775" o:gfxdata="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" path="m1359217,nsc1810853,,2232992,228734,2485714,610387v246129,371697,300637,841858,146287,1261823l1359218,1385888v,-461963,-1,-923925,-1,-1385888xem1359217,nfc1810853,,2232992,228734,2485714,610387v246129,371697,300637,841858,146287,1261823e" filled="f" strokecolor="black [3200]" strokeweight=".5pt">
+                <v:stroke joinstyle="miter"/>
+                <v:path arrowok="t" o:connecttype="custom" o:connectlocs="1359217,0;2485714,610387;2632001,1872210" o:connectangles="0,0,0"/>
+              </v:shape>
+            </w:pict>
+          </mc:Fallback>
+        </mc:AlternateContent>
+      </w:r>
     </w:p>
     <w:p>
       <w:pPr>
@@ -164,6 +396,923 @@
           <w:color w:val="FF0000"/>
         </w:rPr>
       </w:pPr>
+    </w:p>
+    <w:p>
+      <w:pPr>
+        <w:rPr>
+          <w:color w:val="FF0000"/>
+        </w:rPr>
+      </w:pPr>
+      <w:r>
+        <w:rPr>
+          <w:noProof/>
+          <w:color w:val="FF0000"/>
+        </w:rPr>
+        <mc:AlternateContent>
+          <mc:Choice Requires="wps">
+            <w:drawing>
+              <wp:anchor distT="0" distB="0" distL="114300" distR="114300" simplePos="0" relativeHeight="251673600" behindDoc="0" locked="0" layoutInCell="1" allowOverlap="1" wp14:anchorId="20C89757" wp14:editId="4A62A4D2">
+                <wp:simplePos x="0" y="0"/>
+                <wp:positionH relativeFrom="column">
+                  <wp:posOffset>3238500</wp:posOffset>
+                </wp:positionH>
+                <wp:positionV relativeFrom="paragraph">
+                  <wp:posOffset>278765</wp:posOffset>
+                </wp:positionV>
+                <wp:extent cx="828675" cy="45719"/>
+                <wp:effectExtent l="0" t="0" r="28575" b="12065"/>
+                <wp:wrapNone/>
+                <wp:docPr id="15" name="Rectangle 15"/>
+                <wp:cNvGraphicFramePr/>
+                <a:graphic xmlns:a="http://schemas.openxmlformats.org/drawingml/2006/main">
+                  <a:graphicData uri="http://schemas.microsoft.com/office/word/2010/wordprocessingShape">
+                    <wps:wsp>
+                      <wps:cNvSpPr/>
+                      <wps:spPr>
+                        <a:xfrm>
+                          <a:off x="0" y="0"/>
+                          <a:ext cx="828675" cy="45719"/>
+                        </a:xfrm>
+                        <a:prstGeom prst="rect">
+                          <a:avLst/>
+                        </a:prstGeom>
+                        <a:solidFill>
+                          <a:schemeClr val="bg1"/>
+                        </a:solidFill>
+                        <a:ln>
+                          <a:solidFill>
+                            <a:schemeClr val="tx1"/>
+                          </a:solidFill>
+                        </a:ln>
+                      </wps:spPr>
+                      <wps:style>
+                        <a:lnRef idx="2">
+                          <a:schemeClr val="accent1">
+                            <a:shade val="50000"/>
+                          </a:schemeClr>
+                        </a:lnRef>
+                        <a:fillRef idx="1">
+                          <a:schemeClr val="accent1"/>
+                        </a:fillRef>
+                        <a:effectRef idx="0">
+                          <a:schemeClr val="accent1"/>
+                        </a:effectRef>
+                        <a:fontRef idx="minor">
+                          <a:schemeClr val="lt1"/>
+                        </a:fontRef>
+                      </wps:style>
+                      <wps:bodyPr rot="0" spcFirstLastPara="0" vertOverflow="overflow" horzOverflow="overflow" vert="horz" wrap="square" lIns="91440" tIns="45720" rIns="91440" bIns="45720" numCol="1" spcCol="0" rtlCol="0" fromWordArt="0" anchor="ctr" anchorCtr="0" forceAA="0" compatLnSpc="1">
+                        <a:prstTxWarp prst="textNoShape">
+                          <a:avLst/>
+                        </a:prstTxWarp>
+                        <a:noAutofit/>
+                      </wps:bodyPr>
+                    </wps:wsp>
+                  </a:graphicData>
+                </a:graphic>
+                <wp14:sizeRelH relativeFrom="margin">
+                  <wp14:pctWidth>0</wp14:pctWidth>
+                </wp14:sizeRelH>
+                <wp14:sizeRelV relativeFrom="margin">
+                  <wp14:pctHeight>0</wp14:pctHeight>
+                </wp14:sizeRelV>
+              </wp:anchor>
+            </w:drawing>
+          </mc:Choice>
+          <mc:Fallback>
+            <w:pict>
+              <v:rect w14:anchorId="7A16B836" id="Rectangle 15" o:spid="_x0000_s1026" style="position:absolute;margin-left:255pt;margin-top:21.95pt;width:65.25pt;height:3.6pt;z-index:251673600;visibility:visible;mso-wrap-style:square;mso-width-percent:0;mso-height-percent:0;mso-wrap-distance-left:9pt;mso-wrap-distance-top:0;mso-wrap-distance-right:9pt;mso-wrap-distance-bottom:0;mso-position-horizontal:absolute;mso-position-horizontal-relative:text;mso-position-vertical:absolute;mso-position-vertical-relative:text;mso-width-percent:0;mso-height-percent:0;mso-width-relative:margin;mso-height-relative:margin;v-text-anchor:middle" o:gfxdata="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" fillcolor="white [3212]" strokecolor="black [3213]" strokeweight="1pt"/>
+            </w:pict>
+          </mc:Fallback>
+        </mc:AlternateContent>
+      </w:r>
+      <w:r>
+        <w:rPr>
+          <w:noProof/>
+          <w:color w:val="FF0000"/>
+        </w:rPr>
+        <mc:AlternateContent>
+          <mc:Choice Requires="wps">
+            <w:drawing>
+              <wp:anchor distT="0" distB="0" distL="114300" distR="114300" simplePos="0" relativeHeight="251669504" behindDoc="0" locked="0" layoutInCell="1" allowOverlap="1" wp14:anchorId="5B863F64" wp14:editId="483AB99E">
+                <wp:simplePos x="0" y="0"/>
+                <wp:positionH relativeFrom="column">
+                  <wp:posOffset>571500</wp:posOffset>
+                </wp:positionH>
+                <wp:positionV relativeFrom="paragraph">
+                  <wp:posOffset>233365</wp:posOffset>
+                </wp:positionV>
+                <wp:extent cx="533400" cy="426400"/>
+                <wp:effectExtent l="0" t="0" r="19050" b="12065"/>
+                <wp:wrapNone/>
+                <wp:docPr id="13" name="Freeform: Shape 13"/>
+                <wp:cNvGraphicFramePr/>
+                <a:graphic xmlns:a="http://schemas.openxmlformats.org/drawingml/2006/main">
+                  <a:graphicData uri="http://schemas.microsoft.com/office/word/2010/wordprocessingShape">
+                    <wps:wsp>
+                      <wps:cNvSpPr/>
+                      <wps:spPr>
+                        <a:xfrm>
+                          <a:off x="0" y="0"/>
+                          <a:ext cx="533400" cy="426400"/>
+                        </a:xfrm>
+                        <a:custGeom>
+                          <a:avLst/>
+                          <a:gdLst>
+                            <a:gd name="connsiteX0" fmla="*/ 533400 w 533400"/>
+                            <a:gd name="connsiteY0" fmla="*/ 16825 h 426400"/>
+                            <a:gd name="connsiteX1" fmla="*/ 285750 w 533400"/>
+                            <a:gd name="connsiteY1" fmla="*/ 16825 h 426400"/>
+                            <a:gd name="connsiteX2" fmla="*/ 228600 w 533400"/>
+                            <a:gd name="connsiteY2" fmla="*/ 54925 h 426400"/>
+                            <a:gd name="connsiteX3" fmla="*/ 209550 w 533400"/>
+                            <a:gd name="connsiteY3" fmla="*/ 83500 h 426400"/>
+                            <a:gd name="connsiteX4" fmla="*/ 152400 w 533400"/>
+                            <a:gd name="connsiteY4" fmla="*/ 140650 h 426400"/>
+                            <a:gd name="connsiteX5" fmla="*/ 142875 w 533400"/>
+                            <a:gd name="connsiteY5" fmla="*/ 188275 h 426400"/>
+                            <a:gd name="connsiteX6" fmla="*/ 133350 w 533400"/>
+                            <a:gd name="connsiteY6" fmla="*/ 226375 h 426400"/>
+                            <a:gd name="connsiteX7" fmla="*/ 114300 w 533400"/>
+                            <a:gd name="connsiteY7" fmla="*/ 321625 h 426400"/>
+                            <a:gd name="connsiteX8" fmla="*/ 95250 w 533400"/>
+                            <a:gd name="connsiteY8" fmla="*/ 350200 h 426400"/>
+                            <a:gd name="connsiteX9" fmla="*/ 85725 w 533400"/>
+                            <a:gd name="connsiteY9" fmla="*/ 378775 h 426400"/>
+                            <a:gd name="connsiteX10" fmla="*/ 57150 w 533400"/>
+                            <a:gd name="connsiteY10" fmla="*/ 407350 h 426400"/>
+                            <a:gd name="connsiteX11" fmla="*/ 0 w 533400"/>
+                            <a:gd name="connsiteY11" fmla="*/ 426400 h 426400"/>
+                          </a:gdLst>
+                          <a:ahLst/>
+                          <a:cxnLst>
+                            <a:cxn ang="0">
+                              <a:pos x="connsiteX0" y="connsiteY0"/>
+                            </a:cxn>
+                            <a:cxn ang="0">
+                              <a:pos x="connsiteX1" y="connsiteY1"/>
+                            </a:cxn>
+                            <a:cxn ang="0">
+                              <a:pos x="connsiteX2" y="connsiteY2"/>
+                            </a:cxn>
+                            <a:cxn ang="0">
+                              <a:pos x="connsiteX3" y="connsiteY3"/>
+                            </a:cxn>
+                            <a:cxn ang="0">
+                              <a:pos x="connsiteX4" y="connsiteY4"/>
+                            </a:cxn>
+                            <a:cxn ang="0">
+                              <a:pos x="connsiteX5" y="connsiteY5"/>
+                            </a:cxn>
+                            <a:cxn ang="0">
+                              <a:pos x="connsiteX6" y="connsiteY6"/>
+                            </a:cxn>
+                            <a:cxn ang="0">
+                              <a:pos x="connsiteX7" y="connsiteY7"/>
+                            </a:cxn>
+                            <a:cxn ang="0">
+                              <a:pos x="connsiteX8" y="connsiteY8"/>
+                            </a:cxn>
+                            <a:cxn ang="0">
+                              <a:pos x="connsiteX9" y="connsiteY9"/>
+                            </a:cxn>
+                            <a:cxn ang="0">
+                              <a:pos x="connsiteX10" y="connsiteY10"/>
+                            </a:cxn>
+                            <a:cxn ang="0">
+                              <a:pos x="connsiteX11" y="connsiteY11"/>
+                            </a:cxn>
+                          </a:cxnLst>
+                          <a:rect l="l" t="t" r="r" b="b"/>
+                          <a:pathLst>
+                            <a:path w="533400" h="426400">
+                              <a:moveTo>
+                                <a:pt x="533400" y="16825"/>
+                              </a:moveTo>
+                              <a:cubicBezTo>
+                                <a:pt x="439048" y="-2045"/>
+                                <a:pt x="424733" y="-8913"/>
+                                <a:pt x="285750" y="16825"/>
+                              </a:cubicBezTo>
+                              <a:cubicBezTo>
+                                <a:pt x="263238" y="20994"/>
+                                <a:pt x="228600" y="54925"/>
+                                <a:pt x="228600" y="54925"/>
+                              </a:cubicBezTo>
+                              <a:cubicBezTo>
+                                <a:pt x="222250" y="64450"/>
+                                <a:pt x="217155" y="74944"/>
+                                <a:pt x="209550" y="83500"/>
+                              </a:cubicBezTo>
+                              <a:cubicBezTo>
+                                <a:pt x="191652" y="103636"/>
+                                <a:pt x="152400" y="140650"/>
+                                <a:pt x="152400" y="140650"/>
+                              </a:cubicBezTo>
+                              <a:cubicBezTo>
+                                <a:pt x="149225" y="156525"/>
+                                <a:pt x="146387" y="172471"/>
+                                <a:pt x="142875" y="188275"/>
+                              </a:cubicBezTo>
+                              <a:cubicBezTo>
+                                <a:pt x="140035" y="201054"/>
+                                <a:pt x="136093" y="213575"/>
+                                <a:pt x="133350" y="226375"/>
+                              </a:cubicBezTo>
+                              <a:cubicBezTo>
+                                <a:pt x="126566" y="258035"/>
+                                <a:pt x="132261" y="294684"/>
+                                <a:pt x="114300" y="321625"/>
+                              </a:cubicBezTo>
+                              <a:cubicBezTo>
+                                <a:pt x="107950" y="331150"/>
+                                <a:pt x="100370" y="339961"/>
+                                <a:pt x="95250" y="350200"/>
+                              </a:cubicBezTo>
+                              <a:cubicBezTo>
+                                <a:pt x="90760" y="359180"/>
+                                <a:pt x="91294" y="370421"/>
+                                <a:pt x="85725" y="378775"/>
+                              </a:cubicBezTo>
+                              <a:cubicBezTo>
+                                <a:pt x="78253" y="389983"/>
+                                <a:pt x="68925" y="400808"/>
+                                <a:pt x="57150" y="407350"/>
+                              </a:cubicBezTo>
+                              <a:cubicBezTo>
+                                <a:pt x="39597" y="417102"/>
+                                <a:pt x="0" y="426400"/>
+                                <a:pt x="0" y="426400"/>
+                              </a:cubicBezTo>
+                            </a:path>
+                          </a:pathLst>
+                        </a:custGeom>
+                      </wps:spPr>
+                      <wps:style>
+                        <a:lnRef idx="1">
+                          <a:schemeClr val="dk1"/>
+                        </a:lnRef>
+                        <a:fillRef idx="0">
+                          <a:schemeClr val="dk1"/>
+                        </a:fillRef>
+                        <a:effectRef idx="0">
+                          <a:schemeClr val="dk1"/>
+                        </a:effectRef>
+                        <a:fontRef idx="minor">
+                          <a:schemeClr val="tx1"/>
+                        </a:fontRef>
+                      </wps:style>
+                      <wps:bodyPr rot="0" spcFirstLastPara="0" vertOverflow="overflow" horzOverflow="overflow" vert="horz" wrap="square" lIns="91440" tIns="45720" rIns="91440" bIns="45720" numCol="1" spcCol="0" rtlCol="0" fromWordArt="0" anchor="ctr" anchorCtr="0" forceAA="0" compatLnSpc="1">
+                        <a:prstTxWarp prst="textNoShape">
+                          <a:avLst/>
+                        </a:prstTxWarp>
+                        <a:noAutofit/>
+                      </wps:bodyPr>
+                    </wps:wsp>
+                  </a:graphicData>
+                </a:graphic>
+              </wp:anchor>
+            </w:drawing>
+          </mc:Choice>
+          <mc:Fallback>
+            <w:pict>
+              <v:shape w14:anchorId="6FA709F6" id="Freeform: Shape 13" o:spid="_x0000_s1026" style="position:absolute;margin-left:45pt;margin-top:18.4pt;width:42pt;height:33.55pt;z-index:251669504;visibility:visible;mso-wrap-style:square;mso-wrap-distance-left:9pt;mso-wrap-distance-top:0;mso-wrap-distance-right:9pt;mso-wrap-distance-bottom:0;mso-position-horizontal:absolute;mso-position-horizontal-relative:text;mso-position-vertical:absolute;mso-position-vertical-relative:text;v-text-anchor:middle" coordsize="533400,426400" o:gfxdata="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" path="m533400,16825v-94352,-18870,-108667,-25738,-247650,c263238,20994,228600,54925,228600,54925v-6350,9525,-11445,20019,-19050,28575c191652,103636,152400,140650,152400,140650v-3175,15875,-6013,31821,-9525,47625c140035,201054,136093,213575,133350,226375v-6784,31660,-1089,68309,-19050,95250c107950,331150,100370,339961,95250,350200v-4490,8980,-3956,20221,-9525,28575c78253,389983,68925,400808,57150,407350,39597,417102,,426400,,426400e" filled="f" strokecolor="black [3200]" strokeweight=".5pt">
+                <v:stroke joinstyle="miter"/>
+                <v:path arrowok="t" o:connecttype="custom" o:connectlocs="533400,16825;285750,16825;228600,54925;209550,83500;152400,140650;142875,188275;133350,226375;114300,321625;95250,350200;85725,378775;57150,407350;0,426400" o:connectangles="0,0,0,0,0,0,0,0,0,0,0,0"/>
+              </v:shape>
+            </w:pict>
+          </mc:Fallback>
+        </mc:AlternateContent>
+      </w:r>
+      <w:r>
+        <w:rPr>
+          <w:noProof/>
+          <w:color w:val="FF0000"/>
+        </w:rPr>
+        <mc:AlternateContent>
+          <mc:Choice Requires="wps">
+            <w:drawing>
+              <wp:anchor distT="0" distB="0" distL="114300" distR="114300" simplePos="0" relativeHeight="251668480" behindDoc="0" locked="0" layoutInCell="1" allowOverlap="1" wp14:anchorId="0FEFB785" wp14:editId="7A6029FA">
+                <wp:simplePos x="0" y="0"/>
+                <wp:positionH relativeFrom="column">
+                  <wp:posOffset>1063625</wp:posOffset>
+                </wp:positionH>
+                <wp:positionV relativeFrom="paragraph">
+                  <wp:posOffset>221616</wp:posOffset>
+                </wp:positionV>
+                <wp:extent cx="159986" cy="126628"/>
+                <wp:effectExtent l="54610" t="40640" r="47625" b="47625"/>
+                <wp:wrapNone/>
+                <wp:docPr id="11" name="Rectangle 11"/>
+                <wp:cNvGraphicFramePr/>
+                <a:graphic xmlns:a="http://schemas.openxmlformats.org/drawingml/2006/main">
+                  <a:graphicData uri="http://schemas.microsoft.com/office/word/2010/wordprocessingShape">
+                    <wps:wsp>
+                      <wps:cNvSpPr/>
+                      <wps:spPr>
+                        <a:xfrm rot="18789913">
+                          <a:off x="0" y="0"/>
+                          <a:ext cx="159986" cy="126628"/>
+                        </a:xfrm>
+                        <a:prstGeom prst="rect">
+                          <a:avLst/>
+                        </a:prstGeom>
+                        <a:solidFill>
+                          <a:schemeClr val="bg1"/>
+                        </a:solidFill>
+                        <a:ln>
+                          <a:solidFill>
+                            <a:schemeClr val="tx1"/>
+                          </a:solidFill>
+                        </a:ln>
+                      </wps:spPr>
+                      <wps:style>
+                        <a:lnRef idx="2">
+                          <a:schemeClr val="accent1">
+                            <a:shade val="50000"/>
+                          </a:schemeClr>
+                        </a:lnRef>
+                        <a:fillRef idx="1">
+                          <a:schemeClr val="accent1"/>
+                        </a:fillRef>
+                        <a:effectRef idx="0">
+                          <a:schemeClr val="accent1"/>
+                        </a:effectRef>
+                        <a:fontRef idx="minor">
+                          <a:schemeClr val="lt1"/>
+                        </a:fontRef>
+                      </wps:style>
+                      <wps:bodyPr rot="0" spcFirstLastPara="0" vertOverflow="overflow" horzOverflow="overflow" vert="horz" wrap="square" lIns="91440" tIns="45720" rIns="91440" bIns="45720" numCol="1" spcCol="0" rtlCol="0" fromWordArt="0" anchor="ctr" anchorCtr="0" forceAA="0" compatLnSpc="1">
+                        <a:prstTxWarp prst="textNoShape">
+                          <a:avLst/>
+                        </a:prstTxWarp>
+                        <a:noAutofit/>
+                      </wps:bodyPr>
+                    </wps:wsp>
+                  </a:graphicData>
+                </a:graphic>
+                <wp14:sizeRelH relativeFrom="margin">
+                  <wp14:pctWidth>0</wp14:pctWidth>
+                </wp14:sizeRelH>
+                <wp14:sizeRelV relativeFrom="margin">
+                  <wp14:pctHeight>0</wp14:pctHeight>
+                </wp14:sizeRelV>
+              </wp:anchor>
+            </w:drawing>
+          </mc:Choice>
+          <mc:Fallback>
+            <w:pict>
+              <v:rect w14:anchorId="0590695C" id="Rectangle 11" o:spid="_x0000_s1026" style="position:absolute;margin-left:83.75pt;margin-top:17.45pt;width:12.6pt;height:9.95pt;rotation:-3069364fd;z-index:251668480;visibility:visible;mso-wrap-style:square;mso-width-percent:0;mso-height-percent:0;mso-wrap-distance-left:9pt;mso-wrap-distance-top:0;mso-wrap-distance-right:9pt;mso-wrap-distance-bottom:0;mso-position-horizontal:absolute;mso-position-horizontal-relative:text;mso-position-vertical:absolute;mso-position-vertical-relative:text;mso-width-percent:0;mso-height-percent:0;mso-width-relative:margin;mso-height-relative:margin;v-text-anchor:middle" o:gfxdata="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" fillcolor="white [3212]" strokecolor="black [3213]" strokeweight="1pt"/>
+            </w:pict>
+          </mc:Fallback>
+        </mc:AlternateContent>
+      </w:r>
+      <w:r>
+        <w:rPr>
+          <w:noProof/>
+          <w:color w:val="FF0000"/>
+        </w:rPr>
+        <mc:AlternateContent>
+          <mc:Choice Requires="wps">
+            <w:drawing>
+              <wp:anchor distT="0" distB="0" distL="114300" distR="114300" simplePos="0" relativeHeight="251660288" behindDoc="0" locked="0" layoutInCell="1" allowOverlap="1" wp14:anchorId="563752A8" wp14:editId="236AD42B">
+                <wp:simplePos x="0" y="0"/>
+                <wp:positionH relativeFrom="column">
+                  <wp:posOffset>769459</wp:posOffset>
+                </wp:positionH>
+                <wp:positionV relativeFrom="paragraph">
+                  <wp:posOffset>246658</wp:posOffset>
+                </wp:positionV>
+                <wp:extent cx="655702" cy="217923"/>
+                <wp:effectExtent l="199707" t="9843" r="192088" b="1587"/>
+                <wp:wrapNone/>
+                <wp:docPr id="4" name="Rectangle 4"/>
+                <wp:cNvGraphicFramePr/>
+                <a:graphic xmlns:a="http://schemas.openxmlformats.org/drawingml/2006/main">
+                  <a:graphicData uri="http://schemas.microsoft.com/office/word/2010/wordprocessingShape">
+                    <wps:wsp>
+                      <wps:cNvSpPr/>
+                      <wps:spPr>
+                        <a:xfrm rot="18789913">
+                          <a:off x="0" y="0"/>
+                          <a:ext cx="655702" cy="217923"/>
+                        </a:xfrm>
+                        <a:prstGeom prst="rect">
+                          <a:avLst/>
+                        </a:prstGeom>
+                        <a:solidFill>
+                          <a:schemeClr val="bg1"/>
+                        </a:solidFill>
+                        <a:ln>
+                          <a:solidFill>
+                            <a:schemeClr val="tx1"/>
+                          </a:solidFill>
+                        </a:ln>
+                      </wps:spPr>
+                      <wps:style>
+                        <a:lnRef idx="2">
+                          <a:schemeClr val="accent1">
+                            <a:shade val="50000"/>
+                          </a:schemeClr>
+                        </a:lnRef>
+                        <a:fillRef idx="1">
+                          <a:schemeClr val="accent1"/>
+                        </a:fillRef>
+                        <a:effectRef idx="0">
+                          <a:schemeClr val="accent1"/>
+                        </a:effectRef>
+                        <a:fontRef idx="minor">
+                          <a:schemeClr val="lt1"/>
+                        </a:fontRef>
+                      </wps:style>
+                      <wps:bodyPr rot="0" spcFirstLastPara="0" vertOverflow="overflow" horzOverflow="overflow" vert="horz" wrap="square" lIns="91440" tIns="45720" rIns="91440" bIns="45720" numCol="1" spcCol="0" rtlCol="0" fromWordArt="0" anchor="ctr" anchorCtr="0" forceAA="0" compatLnSpc="1">
+                        <a:prstTxWarp prst="textNoShape">
+                          <a:avLst/>
+                        </a:prstTxWarp>
+                        <a:noAutofit/>
+                      </wps:bodyPr>
+                    </wps:wsp>
+                  </a:graphicData>
+                </a:graphic>
+                <wp14:sizeRelH relativeFrom="margin">
+                  <wp14:pctWidth>0</wp14:pctWidth>
+                </wp14:sizeRelH>
+                <wp14:sizeRelV relativeFrom="margin">
+                  <wp14:pctHeight>0</wp14:pctHeight>
+                </wp14:sizeRelV>
+              </wp:anchor>
+            </w:drawing>
+          </mc:Choice>
+          <mc:Fallback>
+            <w:pict>
+              <v:rect w14:anchorId="096A9D70" id="Rectangle 4" o:spid="_x0000_s1026" style="position:absolute;margin-left:60.6pt;margin-top:19.4pt;width:51.65pt;height:17.15pt;rotation:-3069364fd;z-index:251660288;visibility:visible;mso-wrap-style:square;mso-width-percent:0;mso-height-percent:0;mso-wrap-distance-left:9pt;mso-wrap-distance-top:0;mso-wrap-distance-right:9pt;mso-wrap-distance-bottom:0;mso-position-horizontal:absolute;mso-position-horizontal-relative:text;mso-position-vertical:absolute;mso-position-vertical-relative:text;mso-width-percent:0;mso-height-percent:0;mso-width-relative:margin;mso-height-relative:margin;v-text-anchor:middle" o:gfxdata="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" fillcolor="white [3212]" strokecolor="black [3213]" strokeweight="1pt"/>
+            </w:pict>
+          </mc:Fallback>
+        </mc:AlternateContent>
+      </w:r>
+    </w:p>
+    <w:p>
+      <w:pPr>
+        <w:rPr>
+          <w:color w:val="FF0000"/>
+        </w:rPr>
+      </w:pPr>
+      <w:bookmarkStart w:id="0" w:name="_GoBack"/>
+      <w:bookmarkEnd w:id="0"/>
+      <w:r>
+        <w:rPr>
+          <w:noProof/>
+          <w:color w:val="FF0000"/>
+        </w:rPr>
+        <mc:AlternateContent>
+          <mc:Choice Requires="wps">
+            <w:drawing>
+              <wp:anchor distT="0" distB="0" distL="114300" distR="114300" simplePos="0" relativeHeight="251662336" behindDoc="1" locked="0" layoutInCell="1" allowOverlap="1" wp14:anchorId="3EDC0A7B" wp14:editId="1A8AF4CA">
+                <wp:simplePos x="0" y="0"/>
+                <wp:positionH relativeFrom="column">
+                  <wp:posOffset>907733</wp:posOffset>
+                </wp:positionH>
+                <wp:positionV relativeFrom="paragraph">
+                  <wp:posOffset>194272</wp:posOffset>
+                </wp:positionV>
+                <wp:extent cx="361633" cy="145414"/>
+                <wp:effectExtent l="0" t="6032" r="13652" b="13653"/>
+                <wp:wrapNone/>
+                <wp:docPr id="5" name="Rectangle 5"/>
+                <wp:cNvGraphicFramePr/>
+                <a:graphic xmlns:a="http://schemas.openxmlformats.org/drawingml/2006/main">
+                  <a:graphicData uri="http://schemas.microsoft.com/office/word/2010/wordprocessingShape">
+                    <wps:wsp>
+                      <wps:cNvSpPr/>
+                      <wps:spPr>
+                        <a:xfrm rot="16200000">
+                          <a:off x="0" y="0"/>
+                          <a:ext cx="361633" cy="145414"/>
+                        </a:xfrm>
+                        <a:prstGeom prst="rect">
+                          <a:avLst/>
+                        </a:prstGeom>
+                        <a:solidFill>
+                          <a:schemeClr val="bg1"/>
+                        </a:solidFill>
+                        <a:ln>
+                          <a:solidFill>
+                            <a:schemeClr val="tx1"/>
+                          </a:solidFill>
+                        </a:ln>
+                      </wps:spPr>
+                      <wps:style>
+                        <a:lnRef idx="2">
+                          <a:schemeClr val="accent1">
+                            <a:shade val="50000"/>
+                          </a:schemeClr>
+                        </a:lnRef>
+                        <a:fillRef idx="1">
+                          <a:schemeClr val="accent1"/>
+                        </a:fillRef>
+                        <a:effectRef idx="0">
+                          <a:schemeClr val="accent1"/>
+                        </a:effectRef>
+                        <a:fontRef idx="minor">
+                          <a:schemeClr val="lt1"/>
+                        </a:fontRef>
+                      </wps:style>
+                      <wps:bodyPr rot="0" spcFirstLastPara="0" vertOverflow="overflow" horzOverflow="overflow" vert="horz" wrap="square" lIns="91440" tIns="45720" rIns="91440" bIns="45720" numCol="1" spcCol="0" rtlCol="0" fromWordArt="0" anchor="ctr" anchorCtr="0" forceAA="0" compatLnSpc="1">
+                        <a:prstTxWarp prst="textNoShape">
+                          <a:avLst/>
+                        </a:prstTxWarp>
+                        <a:noAutofit/>
+                      </wps:bodyPr>
+                    </wps:wsp>
+                  </a:graphicData>
+                </a:graphic>
+                <wp14:sizeRelH relativeFrom="margin">
+                  <wp14:pctWidth>0</wp14:pctWidth>
+                </wp14:sizeRelH>
+                <wp14:sizeRelV relativeFrom="margin">
+                  <wp14:pctHeight>0</wp14:pctHeight>
+                </wp14:sizeRelV>
+              </wp:anchor>
+            </w:drawing>
+          </mc:Choice>
+          <mc:Fallback>
+            <w:pict>
+              <v:rect w14:anchorId="22EF4A67" id="Rectangle 5" o:spid="_x0000_s1026" style="position:absolute;margin-left:71.5pt;margin-top:15.3pt;width:28.5pt;height:11.45pt;rotation:-90;z-index:-251654144;visibility:visible;mso-wrap-style:square;mso-width-percent:0;mso-height-percent:0;mso-wrap-distance-left:9pt;mso-wrap-distance-top:0;mso-wrap-distance-right:9pt;mso-wrap-distance-bottom:0;mso-position-horizontal:absolute;mso-position-horizontal-relative:text;mso-position-vertical:absolute;mso-position-vertical-relative:text;mso-width-percent:0;mso-height-percent:0;mso-width-relative:margin;mso-height-relative:margin;v-text-anchor:middle" o:gfxdata="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" fillcolor="white [3212]" strokecolor="black [3213]" strokeweight="1pt"/>
+            </w:pict>
+          </mc:Fallback>
+        </mc:AlternateContent>
+      </w:r>
+      <w:r>
+        <w:rPr>
+          <w:noProof/>
+          <w:color w:val="FF0000"/>
+        </w:rPr>
+        <mc:AlternateContent>
+          <mc:Choice Requires="wps">
+            <w:drawing>
+              <wp:anchor distT="0" distB="0" distL="114300" distR="114300" simplePos="0" relativeHeight="251664384" behindDoc="0" locked="0" layoutInCell="1" allowOverlap="1" wp14:anchorId="5FDDB6A2" wp14:editId="57B4491B">
+                <wp:simplePos x="0" y="0"/>
+                <wp:positionH relativeFrom="column">
+                  <wp:posOffset>3455035</wp:posOffset>
+                </wp:positionH>
+                <wp:positionV relativeFrom="paragraph">
+                  <wp:posOffset>31750</wp:posOffset>
+                </wp:positionV>
+                <wp:extent cx="433266" cy="384952"/>
+                <wp:effectExtent l="5080" t="0" r="10160" b="10160"/>
+                <wp:wrapNone/>
+                <wp:docPr id="7" name="Rectangle 7"/>
+                <wp:cNvGraphicFramePr/>
+                <a:graphic xmlns:a="http://schemas.openxmlformats.org/drawingml/2006/main">
+                  <a:graphicData uri="http://schemas.microsoft.com/office/word/2010/wordprocessingShape">
+                    <wps:wsp>
+                      <wps:cNvSpPr/>
+                      <wps:spPr>
+                        <a:xfrm rot="16200000">
+                          <a:off x="0" y="0"/>
+                          <a:ext cx="433266" cy="384952"/>
+                        </a:xfrm>
+                        <a:prstGeom prst="rect">
+                          <a:avLst/>
+                        </a:prstGeom>
+                        <a:solidFill>
+                          <a:schemeClr val="bg1"/>
+                        </a:solidFill>
+                        <a:ln>
+                          <a:solidFill>
+                            <a:schemeClr val="tx1"/>
+                          </a:solidFill>
+                        </a:ln>
+                      </wps:spPr>
+                      <wps:style>
+                        <a:lnRef idx="2">
+                          <a:schemeClr val="accent1">
+                            <a:shade val="50000"/>
+                          </a:schemeClr>
+                        </a:lnRef>
+                        <a:fillRef idx="1">
+                          <a:schemeClr val="accent1"/>
+                        </a:fillRef>
+                        <a:effectRef idx="0">
+                          <a:schemeClr val="accent1"/>
+                        </a:effectRef>
+                        <a:fontRef idx="minor">
+                          <a:schemeClr val="lt1"/>
+                        </a:fontRef>
+                      </wps:style>
+                      <wps:bodyPr rot="0" spcFirstLastPara="0" vertOverflow="overflow" horzOverflow="overflow" vert="horz" wrap="square" lIns="91440" tIns="45720" rIns="91440" bIns="45720" numCol="1" spcCol="0" rtlCol="0" fromWordArt="0" anchor="ctr" anchorCtr="0" forceAA="0" compatLnSpc="1">
+                        <a:prstTxWarp prst="textNoShape">
+                          <a:avLst/>
+                        </a:prstTxWarp>
+                        <a:noAutofit/>
+                      </wps:bodyPr>
+                    </wps:wsp>
+                  </a:graphicData>
+                </a:graphic>
+                <wp14:sizeRelH relativeFrom="margin">
+                  <wp14:pctWidth>0</wp14:pctWidth>
+                </wp14:sizeRelH>
+                <wp14:sizeRelV relativeFrom="margin">
+                  <wp14:pctHeight>0</wp14:pctHeight>
+                </wp14:sizeRelV>
+              </wp:anchor>
+            </w:drawing>
+          </mc:Choice>
+          <mc:Fallback>
+            <w:pict>
+              <v:rect w14:anchorId="179681F1" id="Rectangle 7" o:spid="_x0000_s1026" style="position:absolute;margin-left:272.05pt;margin-top:2.5pt;width:34.1pt;height:30.3pt;rotation:-90;z-index:251664384;visibility:visible;mso-wrap-style:square;mso-width-percent:0;mso-height-percent:0;mso-wrap-distance-left:9pt;mso-wrap-distance-top:0;mso-wrap-distance-right:9pt;mso-wrap-distance-bottom:0;mso-position-horizontal:absolute;mso-position-horizontal-relative:text;mso-position-vertical:absolute;mso-position-vertical-relative:text;mso-width-percent:0;mso-height-percent:0;mso-width-relative:margin;mso-height-relative:margin;v-text-anchor:middle" o:gfxdata="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" fillcolor="white [3212]" strokecolor="black [3213]" strokeweight="1pt"/>
+            </w:pict>
+          </mc:Fallback>
+        </mc:AlternateContent>
+      </w:r>
+    </w:p>
+    <w:p>
+      <w:pPr>
+        <w:rPr>
+          <w:color w:val="FF0000"/>
+        </w:rPr>
+      </w:pPr>
+      <w:r>
+        <w:rPr>
+          <w:noProof/>
+          <w:color w:val="FF0000"/>
+        </w:rPr>
+        <mc:AlternateContent>
+          <mc:Choice Requires="wps">
+            <w:drawing>
+              <wp:anchor distT="0" distB="0" distL="114300" distR="114300" simplePos="0" relativeHeight="251671552" behindDoc="0" locked="0" layoutInCell="1" allowOverlap="1" wp14:anchorId="1FFF493E" wp14:editId="1FA9A47F">
+                <wp:simplePos x="0" y="0"/>
+                <wp:positionH relativeFrom="column">
+                  <wp:posOffset>412115</wp:posOffset>
+                </wp:positionH>
+                <wp:positionV relativeFrom="paragraph">
+                  <wp:posOffset>11430</wp:posOffset>
+                </wp:positionV>
+                <wp:extent cx="159986" cy="126628"/>
+                <wp:effectExtent l="0" t="0" r="12065" b="26035"/>
+                <wp:wrapNone/>
+                <wp:docPr id="14" name="Rectangle 14"/>
+                <wp:cNvGraphicFramePr/>
+                <a:graphic xmlns:a="http://schemas.openxmlformats.org/drawingml/2006/main">
+                  <a:graphicData uri="http://schemas.microsoft.com/office/word/2010/wordprocessingShape">
+                    <wps:wsp>
+                      <wps:cNvSpPr/>
+                      <wps:spPr>
+                        <a:xfrm>
+                          <a:off x="0" y="0"/>
+                          <a:ext cx="159986" cy="126628"/>
+                        </a:xfrm>
+                        <a:prstGeom prst="rect">
+                          <a:avLst/>
+                        </a:prstGeom>
+                        <a:solidFill>
+                          <a:schemeClr val="bg1"/>
+                        </a:solidFill>
+                        <a:ln>
+                          <a:solidFill>
+                            <a:schemeClr val="tx1"/>
+                          </a:solidFill>
+                        </a:ln>
+                      </wps:spPr>
+                      <wps:style>
+                        <a:lnRef idx="2">
+                          <a:schemeClr val="accent1">
+                            <a:shade val="50000"/>
+                          </a:schemeClr>
+                        </a:lnRef>
+                        <a:fillRef idx="1">
+                          <a:schemeClr val="accent1"/>
+                        </a:fillRef>
+                        <a:effectRef idx="0">
+                          <a:schemeClr val="accent1"/>
+                        </a:effectRef>
+                        <a:fontRef idx="minor">
+                          <a:schemeClr val="lt1"/>
+                        </a:fontRef>
+                      </wps:style>
+                      <wps:bodyPr rot="0" spcFirstLastPara="0" vertOverflow="overflow" horzOverflow="overflow" vert="horz" wrap="square" lIns="91440" tIns="45720" rIns="91440" bIns="45720" numCol="1" spcCol="0" rtlCol="0" fromWordArt="0" anchor="ctr" anchorCtr="0" forceAA="0" compatLnSpc="1">
+                        <a:prstTxWarp prst="textNoShape">
+                          <a:avLst/>
+                        </a:prstTxWarp>
+                        <a:noAutofit/>
+                      </wps:bodyPr>
+                    </wps:wsp>
+                  </a:graphicData>
+                </a:graphic>
+                <wp14:sizeRelH relativeFrom="margin">
+                  <wp14:pctWidth>0</wp14:pctWidth>
+                </wp14:sizeRelH>
+                <wp14:sizeRelV relativeFrom="margin">
+                  <wp14:pctHeight>0</wp14:pctHeight>
+                </wp14:sizeRelV>
+              </wp:anchor>
+            </w:drawing>
+          </mc:Choice>
+          <mc:Fallback>
+            <w:pict>
+              <v:rect w14:anchorId="1A5E5FFA" id="Rectangle 14" o:spid="_x0000_s1026" style="position:absolute;margin-left:32.45pt;margin-top:.9pt;width:12.6pt;height:9.95pt;z-index:251671552;visibility:visible;mso-wrap-style:square;mso-width-percent:0;mso-height-percent:0;mso-wrap-distance-left:9pt;mso-wrap-distance-top:0;mso-wrap-distance-right:9pt;mso-wrap-distance-bottom:0;mso-position-horizontal:absolute;mso-position-horizontal-relative:text;mso-position-vertical:absolute;mso-position-vertical-relative:text;mso-width-percent:0;mso-height-percent:0;mso-width-relative:margin;mso-height-relative:margin;v-text-anchor:middle" o:gfxdata="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" fillcolor="white [3212]" strokecolor="black [3213]" strokeweight="1pt"/>
+            </w:pict>
+          </mc:Fallback>
+        </mc:AlternateContent>
+      </w:r>
+    </w:p>
+    <w:p>
+      <w:pPr>
+        <w:rPr>
+          <w:color w:val="FF0000"/>
+        </w:rPr>
+      </w:pPr>
+      <w:r>
+        <w:rPr>
+          <w:noProof/>
+          <w:color w:val="FF0000"/>
+        </w:rPr>
+        <mc:AlternateContent>
+          <mc:Choice Requires="wps">
+            <w:drawing>
+              <wp:anchor distT="0" distB="0" distL="114300" distR="114300" simplePos="0" relativeHeight="251674624" behindDoc="0" locked="0" layoutInCell="1" allowOverlap="1">
+                <wp:simplePos x="0" y="0"/>
+                <wp:positionH relativeFrom="column">
+                  <wp:posOffset>3200400</wp:posOffset>
+                </wp:positionH>
+                <wp:positionV relativeFrom="paragraph">
+                  <wp:posOffset>12065</wp:posOffset>
+                </wp:positionV>
+                <wp:extent cx="1333500" cy="628650"/>
+                <wp:effectExtent l="0" t="0" r="19050" b="19050"/>
+                <wp:wrapNone/>
+                <wp:docPr id="16" name="Text Box 16"/>
+                <wp:cNvGraphicFramePr/>
+                <a:graphic xmlns:a="http://schemas.openxmlformats.org/drawingml/2006/main">
+                  <a:graphicData uri="http://schemas.microsoft.com/office/word/2010/wordprocessingShape">
+                    <wps:wsp>
+                      <wps:cNvSpPr txBox="1"/>
+                      <wps:spPr>
+                        <a:xfrm>
+                          <a:off x="0" y="0"/>
+                          <a:ext cx="1333500" cy="628650"/>
+                        </a:xfrm>
+                        <a:prstGeom prst="rect">
+                          <a:avLst/>
+                        </a:prstGeom>
+                        <a:solidFill>
+                          <a:schemeClr val="lt1"/>
+                        </a:solidFill>
+                        <a:ln w="6350">
+                          <a:solidFill>
+                            <a:prstClr val="black"/>
+                          </a:solidFill>
+                        </a:ln>
+                      </wps:spPr>
+                      <wps:txbx>
+                        <w:txbxContent>
+                          <w:p>
+                            <w:r>
+                              <w:t>Carbon paper on top of an adjustable platform</w:t>
+                            </w:r>
+                          </w:p>
+                        </w:txbxContent>
+                      </wps:txbx>
+                      <wps:bodyPr rot="0" spcFirstLastPara="0" vertOverflow="overflow" horzOverflow="overflow" vert="horz" wrap="square" lIns="91440" tIns="45720" rIns="91440" bIns="45720" numCol="1" spcCol="0" rtlCol="0" fromWordArt="0" anchor="t" anchorCtr="0" forceAA="0" compatLnSpc="1">
+                        <a:prstTxWarp prst="textNoShape">
+                          <a:avLst/>
+                        </a:prstTxWarp>
+                        <a:noAutofit/>
+                      </wps:bodyPr>
+                    </wps:wsp>
+                  </a:graphicData>
+                </a:graphic>
+                <wp14:sizeRelH relativeFrom="margin">
+                  <wp14:pctWidth>0</wp14:pctWidth>
+                </wp14:sizeRelH>
+              </wp:anchor>
+            </w:drawing>
+          </mc:Choice>
+          <mc:Fallback>
+            <w:pict>
+              <v:shape id="Text Box 16" o:spid="_x0000_s1027" type="#_x0000_t202" style="position:absolute;margin-left:252pt;margin-top:.95pt;width:105pt;height:49.5pt;z-index:251674624;visibility:visible;mso-wrap-style:square;mso-width-percent:0;mso-wrap-distance-left:9pt;mso-wrap-distance-top:0;mso-wrap-distance-right:9pt;mso-wrap-distance-bottom:0;mso-position-horizontal:absolute;mso-position-horizontal-relative:text;mso-position-vertical:absolute;mso-position-vertical-relative:text;mso-width-percent:0;mso-width-relative:margin;v-text-anchor:top" o:gfxdata="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" fillcolor="white [3201]" strokeweight=".5pt">
+                <v:textbox>
+                  <w:txbxContent>
+                    <w:p>
+                      <w:r>
+                        <w:t>Carbon paper on top of an adjustable platform</w:t>
+                      </w:r>
+                    </w:p>
+                  </w:txbxContent>
+                </v:textbox>
+              </v:shape>
+            </w:pict>
+          </mc:Fallback>
+        </mc:AlternateContent>
+      </w:r>
+      <w:r>
+        <w:rPr>
+          <w:noProof/>
+          <w:color w:val="FF0000"/>
+        </w:rPr>
+        <mc:AlternateContent>
+          <mc:Choice Requires="wps">
+            <w:drawing>
+              <wp:anchor distT="0" distB="0" distL="114300" distR="114300" simplePos="0" relativeHeight="251666432" behindDoc="0" locked="0" layoutInCell="1" allowOverlap="1">
+                <wp:simplePos x="0" y="0"/>
+                <wp:positionH relativeFrom="column">
+                  <wp:posOffset>276225</wp:posOffset>
+                </wp:positionH>
+                <wp:positionV relativeFrom="paragraph">
+                  <wp:posOffset>50165</wp:posOffset>
+                </wp:positionV>
+                <wp:extent cx="1276350" cy="666750"/>
+                <wp:effectExtent l="0" t="0" r="28575" b="19050"/>
+                <wp:wrapNone/>
+                <wp:docPr id="10" name="Text Box 10"/>
+                <wp:cNvGraphicFramePr/>
+                <a:graphic xmlns:a="http://schemas.openxmlformats.org/drawingml/2006/main">
+                  <a:graphicData uri="http://schemas.microsoft.com/office/word/2010/wordprocessingShape">
+                    <wps:wsp>
+                      <wps:cNvSpPr txBox="1"/>
+                      <wps:spPr>
+                        <a:xfrm>
+                          <a:off x="0" y="0"/>
+                          <a:ext cx="1276350" cy="666750"/>
+                        </a:xfrm>
+                        <a:prstGeom prst="rect">
+                          <a:avLst/>
+                        </a:prstGeom>
+                        <a:solidFill>
+                          <a:schemeClr val="lt1"/>
+                        </a:solidFill>
+                        <a:ln w="6350">
+                          <a:solidFill>
+                            <a:prstClr val="black"/>
+                          </a:solidFill>
+                        </a:ln>
+                      </wps:spPr>
+                      <wps:txbx>
+                        <w:txbxContent>
+                          <w:p>
+                            <w:r>
+                              <w:t>Ballistic Pendulum with photogate attached to timer</w:t>
+                            </w:r>
+                          </w:p>
+                        </w:txbxContent>
+                      </wps:txbx>
+                      <wps:bodyPr rot="0" spcFirstLastPara="0" vertOverflow="overflow" horzOverflow="overflow" vert="horz" wrap="square" lIns="91440" tIns="45720" rIns="91440" bIns="45720" numCol="1" spcCol="0" rtlCol="0" fromWordArt="0" anchor="t" anchorCtr="0" forceAA="0" compatLnSpc="1">
+                        <a:prstTxWarp prst="textNoShape">
+                          <a:avLst/>
+                        </a:prstTxWarp>
+                        <a:noAutofit/>
+                      </wps:bodyPr>
+                    </wps:wsp>
+                  </a:graphicData>
+                </a:graphic>
+                <wp14:sizeRelH relativeFrom="margin">
+                  <wp14:pctWidth>0</wp14:pctWidth>
+                </wp14:sizeRelH>
+                <wp14:sizeRelV relativeFrom="margin">
+                  <wp14:pctHeight>0</wp14:pctHeight>
+                </wp14:sizeRelV>
+              </wp:anchor>
+            </w:drawing>
+          </mc:Choice>
+          <mc:Fallback>
+            <w:pict>
+              <v:shape id="Text Box 10" o:spid="_x0000_s1028" type="#_x0000_t202" style="position:absolute;margin-left:21.75pt;margin-top:3.95pt;width:100.5pt;height:52.5pt;z-index:251666432;visibility:visible;mso-wrap-style:square;mso-width-percent:0;mso-height-percent:0;mso-wrap-distance-left:9pt;mso-wrap-distance-top:0;mso-wrap-distance-right:9pt;mso-wrap-distance-bottom:0;mso-position-horizontal:absolute;mso-position-horizontal-relative:text;mso-position-vertical:absolute;mso-position-vertical-relative:text;mso-width-percent:0;mso-height-percent:0;mso-width-relative:margin;mso-height-relative:margin;v-text-anchor:top" o:gfxdata="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" fillcolor="white [3201]" strokeweight=".5pt">
+                <v:textbox>
+                  <w:txbxContent>
+                    <w:p>
+                      <w:r>
+                        <w:t>Ballistic Pendulum with photogate attached to timer</w:t>
+                      </w:r>
+                    </w:p>
+                  </w:txbxContent>
+                </v:textbox>
+              </v:shape>
+            </w:pict>
+          </mc:Fallback>
+        </mc:AlternateContent>
+      </w:r>
+    </w:p>
+    <w:p>
+      <w:pPr>
+        <w:rPr>
+          <w:color w:val="FF0000"/>
+        </w:rPr>
+      </w:pPr>
+    </w:p>
+    <w:p>
+      <w:pPr>
+        <w:rPr>
+          <w:color w:val="FF0000"/>
+        </w:rPr>
+      </w:pPr>
+    </w:p>
+    <w:p/>
+    <w:p>
+      <w:pPr>
+        <w:rPr>
+          <w:color w:val="FF0000"/>
+        </w:rPr>
+      </w:pPr>
       <w:r>
         <w:t xml:space="preserve">With this setup, we launched the ball from angles of 5°, 15°, 30°, 45°, 60°, and 70°. </w:t>
       </w:r>
@@ -192,13 +1341,8 @@
         <w:tab/>
       </w:r>
       <w:r>
-        <w:t xml:space="preserve">Going into this experiment, we know from basic kinematics and trigonometry that the equation for the horizontal distance the projectile travels, or in other words, the range, </w:t>
-      </w:r>
-      <w:proofErr w:type="gramStart"/>
-      <w:r>
-        <w:t xml:space="preserve">is </w:t>
-      </w:r>
-      <w:proofErr w:type="gramEnd"/>
+        <w:t xml:space="preserve">Going into this experiment, we know from basic kinematics and trigonometry that the equation for the horizontal distance the projectile travels, or in other words, the range, is </w:t>
+      </w:r>
       <m:oMath>
         <m:r>
           <w:rPr>
@@ -300,13 +1444,9 @@
       <w:r>
         <w:t xml:space="preserve"> </w:t>
       </w:r>
-      <w:proofErr w:type="gramStart"/>
-      <w:r>
-        <w:t>is</w:t>
-      </w:r>
-      <w:proofErr w:type="gramEnd"/>
-      <w:r>
-        <w:t xml:space="preserve"> the</w:t>
+      <w:r>
+        <w:lastRenderedPageBreak/>
+        <w:t>is the</w:t>
       </w:r>
       <w:r>
         <w:t xml:space="preserve"> </w:t>
@@ -334,8 +1474,13 @@
         </m:r>
       </m:oMath>
       <w:r>
-        <w:t xml:space="preserve"> is the angle from which the projectile is launched.</w:t>
-      </w:r>
+        <w:t xml:space="preserve"> is the angle from which the projectile is </w:t>
+      </w:r>
+      <w:proofErr w:type="gramStart"/>
+      <w:r>
+        <w:t>launched.</w:t>
+      </w:r>
+      <w:proofErr w:type="gramEnd"/>
       <w:r>
         <w:t xml:space="preserve"> </w:t>
       </w:r>
@@ -428,13 +1573,8 @@
         <w:t xml:space="preserve"> </w:t>
       </w:r>
       <w:r>
-        <w:t xml:space="preserve">respectively in order to solve </w:t>
-      </w:r>
-      <w:proofErr w:type="gramStart"/>
-      <w:r>
-        <w:t xml:space="preserve">for </w:t>
-      </w:r>
-      <w:proofErr w:type="gramEnd"/>
+        <w:t xml:space="preserve">respectively in order to solve for </w:t>
+      </w:r>
       <m:oMath>
         <m:r>
           <w:rPr>
@@ -490,13 +1630,8 @@
         <w:t>to</w:t>
       </w:r>
       <w:r>
-        <w:t xml:space="preserve"> </w:t>
-      </w:r>
-      <w:proofErr w:type="gramStart"/>
-      <w:r>
-        <w:t xml:space="preserve">calculate </w:t>
-      </w:r>
-      <w:proofErr w:type="gramEnd"/>
+        <w:t xml:space="preserve"> calculate </w:t>
+      </w:r>
       <m:oMath>
         <m:r>
           <w:rPr>
@@ -846,21 +1981,7 @@
         <w:rPr>
           <w:rFonts w:eastAsiaTheme="minorEastAsia"/>
         </w:rPr>
-        <w:t xml:space="preserve"> is our uncertai</w:t>
-      </w:r>
-      <w:proofErr w:type="spellStart"/>
-      <w:r>
-        <w:rPr>
-          <w:rFonts w:eastAsiaTheme="minorEastAsia"/>
-        </w:rPr>
-        <w:t>nty</w:t>
-      </w:r>
-      <w:proofErr w:type="spellEnd"/>
-      <w:r>
-        <w:rPr>
-          <w:rFonts w:eastAsiaTheme="minorEastAsia"/>
-        </w:rPr>
-        <w:t xml:space="preserve"> for </w:t>
+        <w:t xml:space="preserve"> is our uncertainty for </w:t>
       </w:r>
       <m:oMath>
         <m:r>
@@ -888,16 +2009,8 @@
         <w:rPr>
           <w:rFonts w:eastAsiaTheme="minorEastAsia"/>
         </w:rPr>
-        <w:t xml:space="preserve"> is our uncertainty </w:t>
-      </w:r>
-      <w:proofErr w:type="gramStart"/>
-      <w:r>
-        <w:rPr>
-          <w:rFonts w:eastAsiaTheme="minorEastAsia"/>
-        </w:rPr>
-        <w:t xml:space="preserve">for </w:t>
-      </w:r>
-      <w:proofErr w:type="gramEnd"/>
+        <w:t xml:space="preserve"> is our uncertainty for </w:t>
+      </w:r>
       <m:oMath>
         <m:r>
           <w:rPr>
@@ -1544,6 +2657,7 @@
               <w:jc w:val="center"/>
             </w:pPr>
             <w:r>
+              <w:lastRenderedPageBreak/>
               <w:t>Range (m)</w:t>
             </w:r>
           </w:p>
@@ -2450,7 +3564,6 @@
               <w:jc w:val="center"/>
             </w:pPr>
             <w:r>
-              <w:lastRenderedPageBreak/>
               <w:t>30</w:t>
             </w:r>
           </w:p>
@@ -3685,7 +4798,11 @@
               <w:t xml:space="preserve">Given </w:t>
             </w:r>
             <w:r>
-              <w:t>Launch Angle (</w:t>
+              <w:t xml:space="preserve">Launch </w:t>
+            </w:r>
+            <w:r>
+              <w:lastRenderedPageBreak/>
+              <w:t>Angle (</w:t>
             </w:r>
             <w:r>
               <w:t>radians</w:t>
@@ -3704,6 +4821,7 @@
               <w:jc w:val="center"/>
             </w:pPr>
             <w:r>
+              <w:lastRenderedPageBreak/>
               <w:t>Trial 1 (radians)</w:t>
             </w:r>
           </w:p>
@@ -4890,6 +6008,7 @@
         <w:rPr>
           <w:noProof/>
         </w:rPr>
+        <w:lastRenderedPageBreak/>
         <w:drawing>
           <wp:inline distT="0" distB="0" distL="0" distR="0">
             <wp:extent cx="5934075" cy="3228975"/>
@@ -5012,7 +6131,7 @@
               </wp:anchor>
             </w:drawing>
           </mc:Choice>
-          <mc:Fallback xmlns:w16se="http://schemas.microsoft.com/office/word/2015/wordml/symex" xmlns:cx2="http://schemas.microsoft.com/office/drawing/2015/10/21/chartex" xmlns:cx1="http://schemas.microsoft.com/office/drawing/2015/9/8/chartex" xmlns:cx="http://schemas.microsoft.com/office/drawing/2014/chartex">
+          <mc:Fallback>
             <w:pict>
               <v:shapetype w14:anchorId="1487631E" id="_x0000_t32" coordsize="21600,21600" o:spt="32" o:oned="t" path="m,l21600,21600e" filled="f">
                 <v:path arrowok="t" fillok="f" o:connecttype="none"/>
@@ -5089,25 +6208,13 @@
         <w:rPr>
           <w:i/>
         </w:rPr>
-        <w:t xml:space="preserve">What was </w:t>
-      </w:r>
-      <w:proofErr w:type="gramStart"/>
-      <w:r>
-        <w:rPr>
-          <w:i/>
-        </w:rPr>
-        <w:t>learned</w:t>
-      </w:r>
-      <w:proofErr w:type="gramEnd"/>
+        <w:t>What was learned</w:t>
+      </w:r>
       <w:r>
         <w:t xml:space="preserve">] </w:t>
       </w:r>
       <w:r>
-        <w:t xml:space="preserve">From this lab we were able to confirm Galileo’s studies of projectile motion. We were able to experience first-hand the parabolic nature of the motion of a projected object. The lab </w:t>
-      </w:r>
-      <w:r>
-        <w:lastRenderedPageBreak/>
-        <w:t xml:space="preserve">showed that the force of gravity on an object is constant throughout the motion of a projectile. It also proved that the horizontal and vertical components of an object’s motion are independent of one another. </w:t>
+        <w:t xml:space="preserve">From this lab we were able to confirm Galileo’s studies of projectile motion. We were able to experience first-hand the parabolic nature of the motion of a projected object. The lab showed that the force of gravity on an object is constant throughout the motion of a projectile. It also proved that the horizontal and vertical components of an object’s motion are independent of one another. </w:t>
       </w:r>
       <w:r>
         <w:t>These components can be used to mathematically calculate the precise path an object will undertake once launched at a certain angle with a given speed. Using the velocity, kinematics, and trigonometry, we are able to determine the horizontal distance the projectile will travel before falling to the ground.</w:t>
@@ -5130,6 +6237,7 @@
     </w:p>
     <w:p>
       <w:r>
+        <w:lastRenderedPageBreak/>
         <w:tab/>
         <w:t>[</w:t>
       </w:r>
@@ -5264,15 +6372,7 @@
         <w:t>a and calculations support this. Another way to think about it is</w:t>
       </w:r>
       <w:r>
-        <w:t xml:space="preserve"> by looking at the range as a function of </w:t>
-      </w:r>
-      <w:proofErr w:type="gramStart"/>
-      <w:r>
-        <w:t>sin(</w:t>
-      </w:r>
-      <w:proofErr w:type="gramEnd"/>
-      <w:r>
-        <w:t>2x).</w:t>
+        <w:t xml:space="preserve"> by looking at the range as a function of sin(2x).</w:t>
       </w:r>
       <w:r>
         <w:t xml:space="preserve"> </w:t>
@@ -5306,7 +6406,7 @@
 </file>
 
 <file path=word/endnotes.xml><?xml version="1.0" encoding="utf-8"?>
-<w:endnotes xmlns:wpc="http://schemas.microsoft.com/office/word/2010/wordprocessingCanvas" xmlns:mc="http://schemas.openxmlformats.org/markup-compatibility/2006" xmlns:o="urn:schemas-microsoft-com:office:office" xmlns:r="http://schemas.openxmlformats.org/officeDocument/2006/relationships" xmlns:m="http://schemas.openxmlformats.org/officeDocument/2006/math" xmlns:v="urn:schemas-microsoft-com:vml" xmlns:wp14="http://schemas.microsoft.com/office/word/2010/wordprocessingDrawing" xmlns:wp="http://schemas.openxmlformats.org/drawingml/2006/wordprocessingDrawing" xmlns:w10="urn:schemas-microsoft-com:office:word" xmlns:w="http://schemas.openxmlformats.org/wordprocessingml/2006/main" xmlns:w14="http://schemas.microsoft.com/office/word/2010/wordml" xmlns:w15="http://schemas.microsoft.com/office/word/2012/wordml" xmlns:wpg="http://schemas.microsoft.com/office/word/2010/wordprocessingGroup" xmlns:wpi="http://schemas.microsoft.com/office/word/2010/wordprocessingInk" xmlns:wne="http://schemas.microsoft.com/office/word/2006/wordml" xmlns:wps="http://schemas.microsoft.com/office/word/2010/wordprocessingShape" mc:Ignorable="w14 w15 wp14">
+<w:endnotes xmlns:wpc="http://schemas.microsoft.com/office/word/2010/wordprocessingCanvas" xmlns:cx="http://schemas.microsoft.com/office/drawing/2014/chartex" xmlns:cx1="http://schemas.microsoft.com/office/drawing/2015/9/8/chartex" xmlns:cx2="http://schemas.microsoft.com/office/drawing/2015/10/21/chartex" xmlns:mc="http://schemas.openxmlformats.org/markup-compatibility/2006" xmlns:o="urn:schemas-microsoft-com:office:office" xmlns:r="http://schemas.openxmlformats.org/officeDocument/2006/relationships" xmlns:m="http://schemas.openxmlformats.org/officeDocument/2006/math" xmlns:v="urn:schemas-microsoft-com:vml" xmlns:wp14="http://schemas.microsoft.com/office/word/2010/wordprocessingDrawing" xmlns:wp="http://schemas.openxmlformats.org/drawingml/2006/wordprocessingDrawing" xmlns:w10="urn:schemas-microsoft-com:office:word" xmlns:w="http://schemas.openxmlformats.org/wordprocessingml/2006/main" xmlns:w14="http://schemas.microsoft.com/office/word/2010/wordml" xmlns:w15="http://schemas.microsoft.com/office/word/2012/wordml" xmlns:w16se="http://schemas.microsoft.com/office/word/2015/wordml/symex" xmlns:wpg="http://schemas.microsoft.com/office/word/2010/wordprocessingGroup" xmlns:wpi="http://schemas.microsoft.com/office/word/2010/wordprocessingInk" xmlns:wne="http://schemas.microsoft.com/office/word/2006/wordml" xmlns:wps="http://schemas.microsoft.com/office/word/2010/wordprocessingShape" mc:Ignorable="w14 w15 w16se wp14">
   <w:endnote w:type="separator" w:id="-1">
     <w:p>
       <w:pPr>
@@ -5331,7 +6431,7 @@
 </file>
 
 <file path=word/footnotes.xml><?xml version="1.0" encoding="utf-8"?>
-<w:footnotes xmlns:wpc="http://schemas.microsoft.com/office/word/2010/wordprocessingCanvas" xmlns:mc="http://schemas.openxmlformats.org/markup-compatibility/2006" xmlns:o="urn:schemas-microsoft-com:office:office" xmlns:r="http://schemas.openxmlformats.org/officeDocument/2006/relationships" xmlns:m="http://schemas.openxmlformats.org/officeDocument/2006/math" xmlns:v="urn:schemas-microsoft-com:vml" xmlns:wp14="http://schemas.microsoft.com/office/word/2010/wordprocessingDrawing" xmlns:wp="http://schemas.openxmlformats.org/drawingml/2006/wordprocessingDrawing" xmlns:w10="urn:schemas-microsoft-com:office:word" xmlns:w="http://schemas.openxmlformats.org/wordprocessingml/2006/main" xmlns:w14="http://schemas.microsoft.com/office/word/2010/wordml" xmlns:w15="http://schemas.microsoft.com/office/word/2012/wordml" xmlns:wpg="http://schemas.microsoft.com/office/word/2010/wordprocessingGroup" xmlns:wpi="http://schemas.microsoft.com/office/word/2010/wordprocessingInk" xmlns:wne="http://schemas.microsoft.com/office/word/2006/wordml" xmlns:wps="http://schemas.microsoft.com/office/word/2010/wordprocessingShape" mc:Ignorable="w14 w15 wp14">
+<w:footnotes xmlns:wpc="http://schemas.microsoft.com/office/word/2010/wordprocessingCanvas" xmlns:cx="http://schemas.microsoft.com/office/drawing/2014/chartex" xmlns:cx1="http://schemas.microsoft.com/office/drawing/2015/9/8/chartex" xmlns:cx2="http://schemas.microsoft.com/office/drawing/2015/10/21/chartex" xmlns:mc="http://schemas.openxmlformats.org/markup-compatibility/2006" xmlns:o="urn:schemas-microsoft-com:office:office" xmlns:r="http://schemas.openxmlformats.org/officeDocument/2006/relationships" xmlns:m="http://schemas.openxmlformats.org/officeDocument/2006/math" xmlns:v="urn:schemas-microsoft-com:vml" xmlns:wp14="http://schemas.microsoft.com/office/word/2010/wordprocessingDrawing" xmlns:wp="http://schemas.openxmlformats.org/drawingml/2006/wordprocessingDrawing" xmlns:w10="urn:schemas-microsoft-com:office:word" xmlns:w="http://schemas.openxmlformats.org/wordprocessingml/2006/main" xmlns:w14="http://schemas.microsoft.com/office/word/2010/wordml" xmlns:w15="http://schemas.microsoft.com/office/word/2012/wordml" xmlns:w16se="http://schemas.microsoft.com/office/word/2015/wordml/symex" xmlns:wpg="http://schemas.microsoft.com/office/word/2010/wordprocessingGroup" xmlns:wpi="http://schemas.microsoft.com/office/word/2010/wordprocessingInk" xmlns:wne="http://schemas.microsoft.com/office/word/2006/wordml" xmlns:wps="http://schemas.microsoft.com/office/word/2010/wordprocessingShape" mc:Ignorable="w14 w15 w16se wp14">
   <w:footnote w:type="separator" w:id="-1">
     <w:p>
       <w:pPr>
@@ -5356,7 +6456,7 @@
 </file>
 
 <file path=word/header1.xml><?xml version="1.0" encoding="utf-8"?>
-<w:hdr xmlns:wpc="http://schemas.microsoft.com/office/word/2010/wordprocessingCanvas" xmlns:mc="http://schemas.openxmlformats.org/markup-compatibility/2006" xmlns:o="urn:schemas-microsoft-com:office:office" xmlns:r="http://schemas.openxmlformats.org/officeDocument/2006/relationships" xmlns:m="http://schemas.openxmlformats.org/officeDocument/2006/math" xmlns:v="urn:schemas-microsoft-com:vml" xmlns:wp14="http://schemas.microsoft.com/office/word/2010/wordprocessingDrawing" xmlns:wp="http://schemas.openxmlformats.org/drawingml/2006/wordprocessingDrawing" xmlns:w10="urn:schemas-microsoft-com:office:word" xmlns:w="http://schemas.openxmlformats.org/wordprocessingml/2006/main" xmlns:w14="http://schemas.microsoft.com/office/word/2010/wordml" xmlns:w15="http://schemas.microsoft.com/office/word/2012/wordml" xmlns:wpg="http://schemas.microsoft.com/office/word/2010/wordprocessingGroup" xmlns:wpi="http://schemas.microsoft.com/office/word/2010/wordprocessingInk" xmlns:wne="http://schemas.microsoft.com/office/word/2006/wordml" xmlns:wps="http://schemas.microsoft.com/office/word/2010/wordprocessingShape" mc:Ignorable="w14 w15 wp14">
+<w:hdr xmlns:wpc="http://schemas.microsoft.com/office/word/2010/wordprocessingCanvas" xmlns:cx="http://schemas.microsoft.com/office/drawing/2014/chartex" xmlns:cx1="http://schemas.microsoft.com/office/drawing/2015/9/8/chartex" xmlns:cx2="http://schemas.microsoft.com/office/drawing/2015/10/21/chartex" xmlns:mc="http://schemas.openxmlformats.org/markup-compatibility/2006" xmlns:o="urn:schemas-microsoft-com:office:office" xmlns:r="http://schemas.openxmlformats.org/officeDocument/2006/relationships" xmlns:m="http://schemas.openxmlformats.org/officeDocument/2006/math" xmlns:v="urn:schemas-microsoft-com:vml" xmlns:wp14="http://schemas.microsoft.com/office/word/2010/wordprocessingDrawing" xmlns:wp="http://schemas.openxmlformats.org/drawingml/2006/wordprocessingDrawing" xmlns:w10="urn:schemas-microsoft-com:office:word" xmlns:w="http://schemas.openxmlformats.org/wordprocessingml/2006/main" xmlns:w14="http://schemas.microsoft.com/office/word/2010/wordml" xmlns:w15="http://schemas.microsoft.com/office/word/2012/wordml" xmlns:w16se="http://schemas.microsoft.com/office/word/2015/wordml/symex" xmlns:wpg="http://schemas.microsoft.com/office/word/2010/wordprocessingGroup" xmlns:wpi="http://schemas.microsoft.com/office/word/2010/wordprocessingInk" xmlns:wne="http://schemas.microsoft.com/office/word/2006/wordml" xmlns:wps="http://schemas.microsoft.com/office/word/2010/wordprocessingShape" mc:Ignorable="w14 w15 w16se wp14">
   <w:p>
     <w:pPr>
       <w:pStyle w:val="Header"/>
@@ -5455,7 +6555,7 @@
 </file>
 
 <file path=word/numbering.xml><?xml version="1.0" encoding="utf-8"?>
-<w:numbering xmlns:wpc="http://schemas.microsoft.com/office/word/2010/wordprocessingCanvas" xmlns:mc="http://schemas.openxmlformats.org/markup-compatibility/2006" xmlns:o="urn:schemas-microsoft-com:office:office" xmlns:r="http://schemas.openxmlformats.org/officeDocument/2006/relationships" xmlns:m="http://schemas.openxmlformats.org/officeDocument/2006/math" xmlns:v="urn:schemas-microsoft-com:vml" xmlns:wp14="http://schemas.microsoft.com/office/word/2010/wordprocessingDrawing" xmlns:wp="http://schemas.openxmlformats.org/drawingml/2006/wordprocessingDrawing" xmlns:w10="urn:schemas-microsoft-com:office:word" xmlns:w="http://schemas.openxmlformats.org/wordprocessingml/2006/main" xmlns:w14="http://schemas.microsoft.com/office/word/2010/wordml" xmlns:w15="http://schemas.microsoft.com/office/word/2012/wordml" xmlns:wpg="http://schemas.microsoft.com/office/word/2010/wordprocessingGroup" xmlns:wpi="http://schemas.microsoft.com/office/word/2010/wordprocessingInk" xmlns:wne="http://schemas.microsoft.com/office/word/2006/wordml" xmlns:wps="http://schemas.microsoft.com/office/word/2010/wordprocessingShape" mc:Ignorable="w14 w15 wp14">
+<w:numbering xmlns:wpc="http://schemas.microsoft.com/office/word/2010/wordprocessingCanvas" xmlns:cx="http://schemas.microsoft.com/office/drawing/2014/chartex" xmlns:cx1="http://schemas.microsoft.com/office/drawing/2015/9/8/chartex" xmlns:cx2="http://schemas.microsoft.com/office/drawing/2015/10/21/chartex" xmlns:mc="http://schemas.openxmlformats.org/markup-compatibility/2006" xmlns:o="urn:schemas-microsoft-com:office:office" xmlns:r="http://schemas.openxmlformats.org/officeDocument/2006/relationships" xmlns:m="http://schemas.openxmlformats.org/officeDocument/2006/math" xmlns:v="urn:schemas-microsoft-com:vml" xmlns:wp14="http://schemas.microsoft.com/office/word/2010/wordprocessingDrawing" xmlns:wp="http://schemas.openxmlformats.org/drawingml/2006/wordprocessingDrawing" xmlns:w10="urn:schemas-microsoft-com:office:word" xmlns:w="http://schemas.openxmlformats.org/wordprocessingml/2006/main" xmlns:w14="http://schemas.microsoft.com/office/word/2010/wordml" xmlns:w15="http://schemas.microsoft.com/office/word/2012/wordml" xmlns:w16se="http://schemas.microsoft.com/office/word/2015/wordml/symex" xmlns:wpg="http://schemas.microsoft.com/office/word/2010/wordprocessingGroup" xmlns:wpi="http://schemas.microsoft.com/office/word/2010/wordprocessingInk" xmlns:wne="http://schemas.microsoft.com/office/word/2006/wordml" xmlns:wps="http://schemas.microsoft.com/office/word/2010/wordprocessingShape" mc:Ignorable="w14 w15 w16se wp14">
   <w:abstractNum w:abstractNumId="0" w15:restartNumberingAfterBreak="0">
     <w:nsid w:val="745667FA"/>
     <w:multiLevelType w:val="hybridMultilevel"/>
@@ -5552,7 +6652,7 @@
 </file>
 
 <file path=word/styles.xml><?xml version="1.0" encoding="utf-8"?>
-<w:styles xmlns:mc="http://schemas.openxmlformats.org/markup-compatibility/2006" xmlns:r="http://schemas.openxmlformats.org/officeDocument/2006/relationships" xmlns:w="http://schemas.openxmlformats.org/wordprocessingml/2006/main" xmlns:w14="http://schemas.microsoft.com/office/word/2010/wordml" xmlns:w15="http://schemas.microsoft.com/office/word/2012/wordml" mc:Ignorable="w14 w15">
+<w:styles xmlns:mc="http://schemas.openxmlformats.org/markup-compatibility/2006" xmlns:r="http://schemas.openxmlformats.org/officeDocument/2006/relationships" xmlns:w="http://schemas.openxmlformats.org/wordprocessingml/2006/main" xmlns:w14="http://schemas.microsoft.com/office/word/2010/wordml" xmlns:w15="http://schemas.microsoft.com/office/word/2012/wordml" xmlns:w16se="http://schemas.microsoft.com/office/word/2015/wordml/symex" mc:Ignorable="w14 w15 w16se">
   <w:docDefaults>
     <w:rPrDefault>
       <w:rPr>
@@ -5568,7 +6668,7 @@
       </w:pPr>
     </w:pPrDefault>
   </w:docDefaults>
-  <w:latentStyles w:defLockedState="0" w:defUIPriority="99" w:defSemiHidden="0" w:defUnhideWhenUsed="0" w:defQFormat="0" w:count="371">
+  <w:latentStyles w:defLockedState="0" w:defUIPriority="99" w:defSemiHidden="0" w:defUnhideWhenUsed="0" w:defQFormat="0" w:count="373">
     <w:lsdException w:name="Normal" w:uiPriority="0" w:qFormat="1"/>
     <w:lsdException w:name="heading 1" w:uiPriority="9" w:qFormat="1"/>
     <w:lsdException w:name="heading 2" w:semiHidden="1" w:uiPriority="9" w:unhideWhenUsed="1" w:qFormat="1"/>
@@ -5674,7 +6774,6 @@
     <w:lsdException w:name="HTML Sample" w:semiHidden="1" w:unhideWhenUsed="1"/>
     <w:lsdException w:name="HTML Typewriter" w:semiHidden="1" w:unhideWhenUsed="1"/>
     <w:lsdException w:name="HTML Variable" w:semiHidden="1" w:unhideWhenUsed="1"/>
-    <w:lsdException w:name="Normal Table" w:semiHidden="1" w:unhideWhenUsed="1"/>
     <w:lsdException w:name="annotation subject" w:semiHidden="1" w:unhideWhenUsed="1"/>
     <w:lsdException w:name="No List" w:semiHidden="1" w:unhideWhenUsed="1"/>
     <w:lsdException w:name="Outline List 1" w:semiHidden="1" w:unhideWhenUsed="1"/>
@@ -5720,11 +6819,9 @@
     <w:lsdException w:name="Table Subtle 1" w:semiHidden="1" w:unhideWhenUsed="1"/>
     <w:lsdException w:name="Table Subtle 2" w:semiHidden="1" w:unhideWhenUsed="1"/>
     <w:lsdException w:name="Table Web 1" w:semiHidden="1" w:unhideWhenUsed="1"/>
-    <w:lsdException w:name="Table Web 2" w:semiHidden="1" w:unhideWhenUsed="1"/>
     <w:lsdException w:name="Table Web 3" w:semiHidden="1" w:unhideWhenUsed="1"/>
     <w:lsdException w:name="Balloon Text" w:semiHidden="1" w:unhideWhenUsed="1"/>
     <w:lsdException w:name="Table Grid" w:uiPriority="39"/>
-    <w:lsdException w:name="Table Theme" w:semiHidden="1" w:unhideWhenUsed="1"/>
     <w:lsdException w:name="Placeholder Text" w:semiHidden="1"/>
     <w:lsdException w:name="No Spacing" w:uiPriority="1" w:qFormat="1"/>
     <w:lsdException w:name="Light Shading" w:uiPriority="60"/>
@@ -5940,6 +7037,8 @@
     <w:lsdException w:name="List Table 5 Dark Accent 6" w:uiPriority="50"/>
     <w:lsdException w:name="List Table 6 Colorful Accent 6" w:uiPriority="51"/>
     <w:lsdException w:name="List Table 7 Colorful Accent 6" w:uiPriority="52"/>
+    <w:lsdException w:name="Mention" w:semiHidden="1" w:unhideWhenUsed="1"/>
+    <w:lsdException w:name="Smart Hyperlink" w:semiHidden="1" w:unhideWhenUsed="1"/>
   </w:latentStyles>
   <w:style w:type="paragraph" w:default="1" w:styleId="Normal">
     <w:name w:val="Normal"/>

</xml_diff>

<commit_message>
Report with citation in text
</commit_message>
<xml_diff>
--- a/Projectile Motion Lab Report.docx
+++ b/Projectile Motion Lab Report.docx
@@ -109,7 +109,18 @@
         <w:ind w:firstLine="720"/>
       </w:pPr>
       <w:r>
-        <w:t xml:space="preserve"> It wasn’t until Galileo observed that projectiles actually travel along a curved path, that </w:t>
+        <w:t xml:space="preserve"> It wasn’t until Galileo</w:t>
+      </w:r>
+      <w:r>
+        <w:rPr>
+          <w:vertAlign w:val="superscript"/>
+        </w:rPr>
+        <w:t>1</w:t>
+      </w:r>
+      <w:bookmarkStart w:id="0" w:name="_GoBack"/>
+      <w:bookmarkEnd w:id="0"/>
+      <w:r>
+        <w:t xml:space="preserve"> observed that projectiles actually travel along a curved path, that </w:t>
       </w:r>
       <w:r>
         <w:t>he began to change the way we look at projectile motion. Galileo realized that the path of a projectile could be broken into a horizontal and a vertical component that could be used together to describe its motion. Through further studies, the physicist discovered that the path of the projectile was identical to one previously and extensively studies by the Greeks, a parabola. On the course of this parabola, the vertical and horizontal components of the object’s motion are independent of one another. Using this knowledge, Galileo was able to precisely and mathematically calculate the parabolic shape of a projectile’s motion.</w:t>
@@ -303,7 +314,7 @@
           </mc:Choice>
           <mc:Fallback>
             <w:pict>
-              <v:oval w14:anchorId="5952F10E" id="Oval 17" o:spid="_x0000_s1026" style="position:absolute;margin-left:220.5pt;margin-top:18.15pt;width:8.25pt;height:7.5pt;z-index:251675648;visibility:visible;mso-wrap-style:square;mso-wrap-distance-left:9pt;mso-wrap-distance-top:0;mso-wrap-distance-right:9pt;mso-wrap-distance-bottom:0;mso-position-horizontal:absolute;mso-position-horizontal-relative:text;mso-position-vertical:absolute;mso-position-vertical-relative:text;v-text-anchor:middle" o:gfxdata="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" fillcolor="black [3200]" strokecolor="black [1600]" strokeweight="1pt">
+              <v:oval w14:anchorId="19FABC15" id="Oval 17" o:spid="_x0000_s1026" style="position:absolute;margin-left:220.5pt;margin-top:18.15pt;width:8.25pt;height:7.5pt;z-index:251675648;visibility:visible;mso-wrap-style:square;mso-wrap-distance-left:9pt;mso-wrap-distance-top:0;mso-wrap-distance-right:9pt;mso-wrap-distance-bottom:0;mso-position-horizontal:absolute;mso-position-horizontal-relative:text;mso-position-vertical:absolute;mso-position-vertical-relative:text;v-text-anchor:middle" o:gfxdata="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" fillcolor="black [3200]" strokecolor="black [1600]" strokeweight="1pt">
                 <v:stroke joinstyle="miter"/>
               </v:oval>
             </w:pict>
@@ -381,7 +392,7 @@
           </mc:Choice>
           <mc:Fallback>
             <w:pict>
-              <v:shape w14:anchorId="19191DD9" id="Arc 8" o:spid="_x0000_s1026" style="position:absolute;margin-left:84.75pt;margin-top:13.65pt;width:214.05pt;height:218.25pt;rotation:-3437250fd;z-index:251665408;visibility:visible;mso-wrap-style:square;mso-width-percent:0;mso-height-percent:0;mso-wrap-distance-left:9pt;mso-wrap-distance-top:0;mso-wrap-distance-right:9pt;mso-wrap-distance-bottom:0;mso-position-horizontal:absolute;mso-position-horizontal-relative:text;mso-position-vertical:absolute;mso-position-vertical-relative:text;mso-width-percent:0;mso-height-percent:0;mso-width-relative:margin;mso-height-relative:margin;v-text-anchor:middle" coordsize="2718435,2771775" o:gfxdata="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" path="m1359217,nsc1810853,,2232992,228734,2485714,610387v246129,371697,300637,841858,146287,1261823l1359218,1385888v,-461963,-1,-923925,-1,-1385888xem1359217,nfc1810853,,2232992,228734,2485714,610387v246129,371697,300637,841858,146287,1261823e" filled="f" strokecolor="black [3200]" strokeweight=".5pt">
+              <v:shape w14:anchorId="2CFD7CDF" id="Arc 8" o:spid="_x0000_s1026" style="position:absolute;margin-left:84.75pt;margin-top:13.65pt;width:214.05pt;height:218.25pt;rotation:-3437250fd;z-index:251665408;visibility:visible;mso-wrap-style:square;mso-width-percent:0;mso-height-percent:0;mso-wrap-distance-left:9pt;mso-wrap-distance-top:0;mso-wrap-distance-right:9pt;mso-wrap-distance-bottom:0;mso-position-horizontal:absolute;mso-position-horizontal-relative:text;mso-position-vertical:absolute;mso-position-vertical-relative:text;mso-width-percent:0;mso-height-percent:0;mso-width-relative:margin;mso-height-relative:margin;v-text-anchor:middle" coordsize="2718435,2771775" o:gfxdata="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" path="m1359217,nsc1810853,,2232992,228734,2485714,610387v246129,371697,300637,841858,146287,1261823l1359218,1385888v,-461963,-1,-923925,-1,-1385888xem1359217,nfc1810853,,2232992,228734,2485714,610387v246129,371697,300637,841858,146287,1261823e" filled="f" strokecolor="black [3200]" strokeweight=".5pt">
                 <v:stroke joinstyle="miter"/>
                 <v:path arrowok="t" o:connecttype="custom" o:connectlocs="1359217,0;2485714,610387;2632001,1872210" o:connectangles="0,0,0"/>
               </v:shape>
@@ -481,7 +492,7 @@
           </mc:Choice>
           <mc:Fallback>
             <w:pict>
-              <v:rect w14:anchorId="7E68CB9D" id="Rectangle 15" o:spid="_x0000_s1026" style="position:absolute;margin-left:255pt;margin-top:21.95pt;width:65.25pt;height:3.6pt;z-index:251673600;visibility:visible;mso-wrap-style:square;mso-width-percent:0;mso-height-percent:0;mso-wrap-distance-left:9pt;mso-wrap-distance-top:0;mso-wrap-distance-right:9pt;mso-wrap-distance-bottom:0;mso-position-horizontal:absolute;mso-position-horizontal-relative:text;mso-position-vertical:absolute;mso-position-vertical-relative:text;mso-width-percent:0;mso-height-percent:0;mso-width-relative:margin;mso-height-relative:margin;v-text-anchor:middle" o:gfxdata="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" fillcolor="white [3212]" strokecolor="black [3213]" strokeweight="1pt"/>
+              <v:rect w14:anchorId="4E37475F" id="Rectangle 15" o:spid="_x0000_s1026" style="position:absolute;margin-left:255pt;margin-top:21.95pt;width:65.25pt;height:3.6pt;z-index:251673600;visibility:visible;mso-wrap-style:square;mso-width-percent:0;mso-height-percent:0;mso-wrap-distance-left:9pt;mso-wrap-distance-top:0;mso-wrap-distance-right:9pt;mso-wrap-distance-bottom:0;mso-position-horizontal:absolute;mso-position-horizontal-relative:text;mso-position-vertical:absolute;mso-position-vertical-relative:text;mso-width-percent:0;mso-height-percent:0;mso-width-relative:margin;mso-height-relative:margin;v-text-anchor:middle" o:gfxdata="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" fillcolor="white [3212]" strokecolor="black [3213]" strokeweight="1pt"/>
             </w:pict>
           </mc:Fallback>
         </mc:AlternateContent>
@@ -676,7 +687,7 @@
           </mc:Choice>
           <mc:Fallback>
             <w:pict>
-              <v:shape w14:anchorId="7A4E707A" id="Freeform: Shape 13" o:spid="_x0000_s1026" style="position:absolute;margin-left:45pt;margin-top:18.4pt;width:42pt;height:33.55pt;z-index:251669504;visibility:visible;mso-wrap-style:square;mso-wrap-distance-left:9pt;mso-wrap-distance-top:0;mso-wrap-distance-right:9pt;mso-wrap-distance-bottom:0;mso-position-horizontal:absolute;mso-position-horizontal-relative:text;mso-position-vertical:absolute;mso-position-vertical-relative:text;v-text-anchor:middle" coordsize="533400,426400" o:gfxdata="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" path="m533400,16825v-94352,-18870,-108667,-25738,-247650,c263238,20994,228600,54925,228600,54925v-6350,9525,-11445,20019,-19050,28575c191652,103636,152400,140650,152400,140650v-3175,15875,-6013,31821,-9525,47625c140035,201054,136093,213575,133350,226375v-6784,31660,-1089,68309,-19050,95250c107950,331150,100370,339961,95250,350200v-4490,8980,-3956,20221,-9525,28575c78253,389983,68925,400808,57150,407350,39597,417102,,426400,,426400e" filled="f" strokecolor="black [3200]" strokeweight=".5pt">
+              <v:shape w14:anchorId="01D243F4" id="Freeform: Shape 13" o:spid="_x0000_s1026" style="position:absolute;margin-left:45pt;margin-top:18.4pt;width:42pt;height:33.55pt;z-index:251669504;visibility:visible;mso-wrap-style:square;mso-wrap-distance-left:9pt;mso-wrap-distance-top:0;mso-wrap-distance-right:9pt;mso-wrap-distance-bottom:0;mso-position-horizontal:absolute;mso-position-horizontal-relative:text;mso-position-vertical:absolute;mso-position-vertical-relative:text;v-text-anchor:middle" coordsize="533400,426400" o:gfxdata="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" path="m533400,16825v-94352,-18870,-108667,-25738,-247650,c263238,20994,228600,54925,228600,54925v-6350,9525,-11445,20019,-19050,28575c191652,103636,152400,140650,152400,140650v-3175,15875,-6013,31821,-9525,47625c140035,201054,136093,213575,133350,226375v-6784,31660,-1089,68309,-19050,95250c107950,331150,100370,339961,95250,350200v-4490,8980,-3956,20221,-9525,28575c78253,389983,68925,400808,57150,407350,39597,417102,,426400,,426400e" filled="f" strokecolor="black [3200]" strokeweight=".5pt">
                 <v:stroke joinstyle="miter"/>
                 <v:path arrowok="t" o:connecttype="custom" o:connectlocs="533400,16825;285750,16825;228600,54925;209550,83500;152400,140650;142875,188275;133350,226375;114300,321625;95250,350200;85725,378775;57150,407350;0,426400" o:connectangles="0,0,0,0,0,0,0,0,0,0,0,0"/>
               </v:shape>
@@ -762,7 +773,7 @@
           </mc:Choice>
           <mc:Fallback>
             <w:pict>
-              <v:rect w14:anchorId="537E51D1" id="Rectangle 11" o:spid="_x0000_s1026" style="position:absolute;margin-left:83.75pt;margin-top:17.45pt;width:12.6pt;height:9.95pt;rotation:-3069364fd;z-index:251668480;visibility:visible;mso-wrap-style:square;mso-width-percent:0;mso-height-percent:0;mso-wrap-distance-left:9pt;mso-wrap-distance-top:0;mso-wrap-distance-right:9pt;mso-wrap-distance-bottom:0;mso-position-horizontal:absolute;mso-position-horizontal-relative:text;mso-position-vertical:absolute;mso-position-vertical-relative:text;mso-width-percent:0;mso-height-percent:0;mso-width-relative:margin;mso-height-relative:margin;v-text-anchor:middle" o:gfxdata="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" fillcolor="white [3212]" strokecolor="black [3213]" strokeweight="1pt"/>
+              <v:rect w14:anchorId="1452E134" id="Rectangle 11" o:spid="_x0000_s1026" style="position:absolute;margin-left:83.75pt;margin-top:17.45pt;width:12.6pt;height:9.95pt;rotation:-3069364fd;z-index:251668480;visibility:visible;mso-wrap-style:square;mso-width-percent:0;mso-height-percent:0;mso-wrap-distance-left:9pt;mso-wrap-distance-top:0;mso-wrap-distance-right:9pt;mso-wrap-distance-bottom:0;mso-position-horizontal:absolute;mso-position-horizontal-relative:text;mso-position-vertical:absolute;mso-position-vertical-relative:text;mso-width-percent:0;mso-height-percent:0;mso-width-relative:margin;mso-height-relative:margin;v-text-anchor:middle" o:gfxdata="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" fillcolor="white [3212]" strokecolor="black [3213]" strokeweight="1pt"/>
             </w:pict>
           </mc:Fallback>
         </mc:AlternateContent>
@@ -845,7 +856,7 @@
           </mc:Choice>
           <mc:Fallback>
             <w:pict>
-              <v:rect w14:anchorId="09D07CCB" id="Rectangle 4" o:spid="_x0000_s1026" style="position:absolute;margin-left:60.6pt;margin-top:19.4pt;width:51.65pt;height:17.15pt;rotation:-3069364fd;z-index:251660288;visibility:visible;mso-wrap-style:square;mso-width-percent:0;mso-height-percent:0;mso-wrap-distance-left:9pt;mso-wrap-distance-top:0;mso-wrap-distance-right:9pt;mso-wrap-distance-bottom:0;mso-position-horizontal:absolute;mso-position-horizontal-relative:text;mso-position-vertical:absolute;mso-position-vertical-relative:text;mso-width-percent:0;mso-height-percent:0;mso-width-relative:margin;mso-height-relative:margin;v-text-anchor:middle" o:gfxdata="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" fillcolor="white [3212]" strokecolor="black [3213]" strokeweight="1pt"/>
+              <v:rect w14:anchorId="2351F49F" id="Rectangle 4" o:spid="_x0000_s1026" style="position:absolute;margin-left:60.6pt;margin-top:19.4pt;width:51.65pt;height:17.15pt;rotation:-3069364fd;z-index:251660288;visibility:visible;mso-wrap-style:square;mso-width-percent:0;mso-height-percent:0;mso-wrap-distance-left:9pt;mso-wrap-distance-top:0;mso-wrap-distance-right:9pt;mso-wrap-distance-bottom:0;mso-position-horizontal:absolute;mso-position-horizontal-relative:text;mso-position-vertical:absolute;mso-position-vertical-relative:text;mso-width-percent:0;mso-height-percent:0;mso-width-relative:margin;mso-height-relative:margin;v-text-anchor:middle" o:gfxdata="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" fillcolor="white [3212]" strokecolor="black [3213]" strokeweight="1pt"/>
             </w:pict>
           </mc:Fallback>
         </mc:AlternateContent>
@@ -935,7 +946,7 @@
           </mc:Choice>
           <mc:Fallback>
             <w:pict>
-              <v:rect w14:anchorId="759F01FA" id="Rectangle 5" o:spid="_x0000_s1026" style="position:absolute;margin-left:71.5pt;margin-top:15.3pt;width:28.5pt;height:11.45pt;rotation:-90;z-index:-251654144;visibility:visible;mso-wrap-style:square;mso-width-percent:0;mso-height-percent:0;mso-wrap-distance-left:9pt;mso-wrap-distance-top:0;mso-wrap-distance-right:9pt;mso-wrap-distance-bottom:0;mso-position-horizontal:absolute;mso-position-horizontal-relative:text;mso-position-vertical:absolute;mso-position-vertical-relative:text;mso-width-percent:0;mso-height-percent:0;mso-width-relative:margin;mso-height-relative:margin;v-text-anchor:middle" o:gfxdata="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" fillcolor="white [3212]" strokecolor="black [3213]" strokeweight="1pt"/>
+              <v:rect w14:anchorId="36841F61" id="Rectangle 5" o:spid="_x0000_s1026" style="position:absolute;margin-left:71.5pt;margin-top:15.3pt;width:28.5pt;height:11.45pt;rotation:-90;z-index:-251654144;visibility:visible;mso-wrap-style:square;mso-width-percent:0;mso-height-percent:0;mso-wrap-distance-left:9pt;mso-wrap-distance-top:0;mso-wrap-distance-right:9pt;mso-wrap-distance-bottom:0;mso-position-horizontal:absolute;mso-position-horizontal-relative:text;mso-position-vertical:absolute;mso-position-vertical-relative:text;mso-width-percent:0;mso-height-percent:0;mso-width-relative:margin;mso-height-relative:margin;v-text-anchor:middle" o:gfxdata="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" fillcolor="white [3212]" strokecolor="black [3213]" strokeweight="1pt"/>
             </w:pict>
           </mc:Fallback>
         </mc:AlternateContent>
@@ -1018,7 +1029,7 @@
           </mc:Choice>
           <mc:Fallback>
             <w:pict>
-              <v:rect w14:anchorId="19EE9C9D" id="Rectangle 7" o:spid="_x0000_s1026" style="position:absolute;margin-left:272.05pt;margin-top:2.5pt;width:34.1pt;height:30.3pt;rotation:-90;z-index:251664384;visibility:visible;mso-wrap-style:square;mso-width-percent:0;mso-height-percent:0;mso-wrap-distance-left:9pt;mso-wrap-distance-top:0;mso-wrap-distance-right:9pt;mso-wrap-distance-bottom:0;mso-position-horizontal:absolute;mso-position-horizontal-relative:text;mso-position-vertical:absolute;mso-position-vertical-relative:text;mso-width-percent:0;mso-height-percent:0;mso-width-relative:margin;mso-height-relative:margin;v-text-anchor:middle" o:gfxdata="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" fillcolor="white [3212]" strokecolor="black [3213]" strokeweight="1pt"/>
+              <v:rect w14:anchorId="045EA503" id="Rectangle 7" o:spid="_x0000_s1026" style="position:absolute;margin-left:272.05pt;margin-top:2.5pt;width:34.1pt;height:30.3pt;rotation:-90;z-index:251664384;visibility:visible;mso-wrap-style:square;mso-width-percent:0;mso-height-percent:0;mso-wrap-distance-left:9pt;mso-wrap-distance-top:0;mso-wrap-distance-right:9pt;mso-wrap-distance-bottom:0;mso-position-horizontal:absolute;mso-position-horizontal-relative:text;mso-position-vertical:absolute;mso-position-vertical-relative:text;mso-width-percent:0;mso-height-percent:0;mso-width-relative:margin;mso-height-relative:margin;v-text-anchor:middle" o:gfxdata="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" fillcolor="white [3212]" strokecolor="black [3213]" strokeweight="1pt"/>
             </w:pict>
           </mc:Fallback>
         </mc:AlternateContent>
@@ -1108,7 +1119,7 @@
           </mc:Choice>
           <mc:Fallback>
             <w:pict>
-              <v:rect w14:anchorId="75B059C7" id="Rectangle 14" o:spid="_x0000_s1026" style="position:absolute;margin-left:32.45pt;margin-top:.9pt;width:12.6pt;height:9.95pt;z-index:251671552;visibility:visible;mso-wrap-style:square;mso-width-percent:0;mso-height-percent:0;mso-wrap-distance-left:9pt;mso-wrap-distance-top:0;mso-wrap-distance-right:9pt;mso-wrap-distance-bottom:0;mso-position-horizontal:absolute;mso-position-horizontal-relative:text;mso-position-vertical:absolute;mso-position-vertical-relative:text;mso-width-percent:0;mso-height-percent:0;mso-width-relative:margin;mso-height-relative:margin;v-text-anchor:middle" o:gfxdata="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" fillcolor="white [3212]" strokecolor="black [3213]" strokeweight="1pt"/>
+              <v:rect w14:anchorId="57189F95" id="Rectangle 14" o:spid="_x0000_s1026" style="position:absolute;margin-left:32.45pt;margin-top:.9pt;width:12.6pt;height:9.95pt;z-index:251671552;visibility:visible;mso-wrap-style:square;mso-width-percent:0;mso-height-percent:0;mso-wrap-distance-left:9pt;mso-wrap-distance-top:0;mso-wrap-distance-right:9pt;mso-wrap-distance-bottom:0;mso-position-horizontal:absolute;mso-position-horizontal-relative:text;mso-position-vertical:absolute;mso-position-vertical-relative:text;mso-width-percent:0;mso-height-percent:0;mso-width-relative:margin;mso-height-relative:margin;v-text-anchor:middle" o:gfxdata="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" fillcolor="white [3212]" strokecolor="black [3213]" strokeweight="1pt"/>
             </w:pict>
           </mc:Fallback>
         </mc:AlternateContent>
@@ -1472,13 +1483,8 @@
         </m:r>
       </m:oMath>
       <w:r>
-        <w:t xml:space="preserve"> is the angle from which the projectile is </w:t>
-      </w:r>
-      <w:proofErr w:type="gramStart"/>
-      <w:r>
-        <w:t>launched.</w:t>
-      </w:r>
-      <w:proofErr w:type="gramEnd"/>
+        <w:t xml:space="preserve"> is the angle from which the projectile is launched.</w:t>
+      </w:r>
       <w:r>
         <w:t xml:space="preserve"> </w:t>
       </w:r>
@@ -6158,7 +6164,6 @@
           <w:vertAlign w:val="subscript"/>
         </w:rPr>
       </w:pPr>
-      <w:proofErr w:type="spellStart"/>
       <w:r>
         <w:rPr>
           <w:sz w:val="24"/>
@@ -6172,7 +6177,6 @@
         </w:rPr>
         <w:t>gravity</w:t>
       </w:r>
-      <w:proofErr w:type="spellEnd"/>
     </w:p>
     <w:p>
       <w:pPr>
@@ -6409,23 +6413,17 @@
       <w:pPr>
         <w:pStyle w:val="ListParagraph"/>
       </w:pPr>
-      <w:bookmarkStart w:id="0" w:name="_GoBack"/>
-      <w:bookmarkEnd w:id="0"/>
     </w:p>
     <w:p>
       <w:pPr>
         <w:pStyle w:val="ListParagraph"/>
-      </w:pPr>
-      <w:r>
-        <w:t xml:space="preserve">Hand. "Projectile Motion." Projectile Motion. Mansfield Middle School, </w:t>
-      </w:r>
-      <w:proofErr w:type="spellStart"/>
-      <w:r>
-        <w:t>n.d.</w:t>
-      </w:r>
-      <w:proofErr w:type="spellEnd"/>
-      <w:r>
-        <w:t xml:space="preserve"> Web. 26 Sept. 2016.</w:t>
+        <w:numPr>
+          <w:ilvl w:val="0"/>
+          <w:numId w:val="4"/>
+        </w:numPr>
+      </w:pPr>
+      <w:r>
+        <w:t>Hand. "Projectile Motion." Projectile Motion. Mansfield Middle School, n.d. Web. 26 Sept. 2016.</w:t>
       </w:r>
     </w:p>
     <w:sectPr>
@@ -6592,9 +6590,9 @@
 <file path=word/numbering.xml><?xml version="1.0" encoding="utf-8"?>
 <w:numbering xmlns:wpc="http://schemas.microsoft.com/office/word/2010/wordprocessingCanvas" xmlns:cx="http://schemas.microsoft.com/office/drawing/2014/chartex" xmlns:cx1="http://schemas.microsoft.com/office/drawing/2015/9/8/chartex" xmlns:cx2="http://schemas.microsoft.com/office/drawing/2015/10/21/chartex" xmlns:mc="http://schemas.openxmlformats.org/markup-compatibility/2006" xmlns:o="urn:schemas-microsoft-com:office:office" xmlns:r="http://schemas.openxmlformats.org/officeDocument/2006/relationships" xmlns:m="http://schemas.openxmlformats.org/officeDocument/2006/math" xmlns:v="urn:schemas-microsoft-com:vml" xmlns:wp14="http://schemas.microsoft.com/office/word/2010/wordprocessingDrawing" xmlns:wp="http://schemas.openxmlformats.org/drawingml/2006/wordprocessingDrawing" xmlns:w10="urn:schemas-microsoft-com:office:word" xmlns:w="http://schemas.openxmlformats.org/wordprocessingml/2006/main" xmlns:w14="http://schemas.microsoft.com/office/word/2010/wordml" xmlns:w15="http://schemas.microsoft.com/office/word/2012/wordml" xmlns:w16se="http://schemas.microsoft.com/office/word/2015/wordml/symex" xmlns:wpg="http://schemas.microsoft.com/office/word/2010/wordprocessingGroup" xmlns:wpi="http://schemas.microsoft.com/office/word/2010/wordprocessingInk" xmlns:wne="http://schemas.microsoft.com/office/word/2006/wordml" xmlns:wps="http://schemas.microsoft.com/office/word/2010/wordprocessingShape" mc:Ignorable="w14 w15 w16se wp14">
   <w:abstractNum w:abstractNumId="0" w15:restartNumberingAfterBreak="0">
-    <w:nsid w:val="745667FA"/>
+    <w:nsid w:val="20A63405"/>
     <w:multiLevelType w:val="hybridMultilevel"/>
-    <w:tmpl w:val="D6FAB0BE"/>
+    <w:tmpl w:val="F350E22A"/>
     <w:lvl w:ilvl="0" w:tplc="0409000F">
       <w:start w:val="1"/>
       <w:numFmt w:val="decimal"/>
@@ -6680,7 +6678,283 @@
       </w:pPr>
     </w:lvl>
   </w:abstractNum>
+  <w:abstractNum w:abstractNumId="1" w15:restartNumberingAfterBreak="0">
+    <w:nsid w:val="44FB09DB"/>
+    <w:multiLevelType w:val="hybridMultilevel"/>
+    <w:tmpl w:val="B0C89D00"/>
+    <w:lvl w:ilvl="0" w:tplc="9FC25BF8">
+      <w:start w:val="1"/>
+      <w:numFmt w:val="decimal"/>
+      <w:lvlText w:val="%1"/>
+      <w:lvlJc w:val="left"/>
+      <w:pPr>
+        <w:ind w:left="720" w:hanging="360"/>
+      </w:pPr>
+      <w:rPr>
+        <w:rFonts w:hint="default"/>
+      </w:rPr>
+    </w:lvl>
+    <w:lvl w:ilvl="1" w:tplc="04090019" w:tentative="1">
+      <w:start w:val="1"/>
+      <w:numFmt w:val="lowerLetter"/>
+      <w:lvlText w:val="%2."/>
+      <w:lvlJc w:val="left"/>
+      <w:pPr>
+        <w:ind w:left="1440" w:hanging="360"/>
+      </w:pPr>
+    </w:lvl>
+    <w:lvl w:ilvl="2" w:tplc="0409001B" w:tentative="1">
+      <w:start w:val="1"/>
+      <w:numFmt w:val="lowerRoman"/>
+      <w:lvlText w:val="%3."/>
+      <w:lvlJc w:val="right"/>
+      <w:pPr>
+        <w:ind w:left="2160" w:hanging="180"/>
+      </w:pPr>
+    </w:lvl>
+    <w:lvl w:ilvl="3" w:tplc="0409000F" w:tentative="1">
+      <w:start w:val="1"/>
+      <w:numFmt w:val="decimal"/>
+      <w:lvlText w:val="%4."/>
+      <w:lvlJc w:val="left"/>
+      <w:pPr>
+        <w:ind w:left="2880" w:hanging="360"/>
+      </w:pPr>
+    </w:lvl>
+    <w:lvl w:ilvl="4" w:tplc="04090019" w:tentative="1">
+      <w:start w:val="1"/>
+      <w:numFmt w:val="lowerLetter"/>
+      <w:lvlText w:val="%5."/>
+      <w:lvlJc w:val="left"/>
+      <w:pPr>
+        <w:ind w:left="3600" w:hanging="360"/>
+      </w:pPr>
+    </w:lvl>
+    <w:lvl w:ilvl="5" w:tplc="0409001B" w:tentative="1">
+      <w:start w:val="1"/>
+      <w:numFmt w:val="lowerRoman"/>
+      <w:lvlText w:val="%6."/>
+      <w:lvlJc w:val="right"/>
+      <w:pPr>
+        <w:ind w:left="4320" w:hanging="180"/>
+      </w:pPr>
+    </w:lvl>
+    <w:lvl w:ilvl="6" w:tplc="0409000F" w:tentative="1">
+      <w:start w:val="1"/>
+      <w:numFmt w:val="decimal"/>
+      <w:lvlText w:val="%7."/>
+      <w:lvlJc w:val="left"/>
+      <w:pPr>
+        <w:ind w:left="5040" w:hanging="360"/>
+      </w:pPr>
+    </w:lvl>
+    <w:lvl w:ilvl="7" w:tplc="04090019" w:tentative="1">
+      <w:start w:val="1"/>
+      <w:numFmt w:val="lowerLetter"/>
+      <w:lvlText w:val="%8."/>
+      <w:lvlJc w:val="left"/>
+      <w:pPr>
+        <w:ind w:left="5760" w:hanging="360"/>
+      </w:pPr>
+    </w:lvl>
+    <w:lvl w:ilvl="8" w:tplc="0409001B" w:tentative="1">
+      <w:start w:val="1"/>
+      <w:numFmt w:val="lowerRoman"/>
+      <w:lvlText w:val="%9."/>
+      <w:lvlJc w:val="right"/>
+      <w:pPr>
+        <w:ind w:left="6480" w:hanging="180"/>
+      </w:pPr>
+    </w:lvl>
+  </w:abstractNum>
+  <w:abstractNum w:abstractNumId="2" w15:restartNumberingAfterBreak="0">
+    <w:nsid w:val="6E447149"/>
+    <w:multiLevelType w:val="hybridMultilevel"/>
+    <w:tmpl w:val="D7267192"/>
+    <w:lvl w:ilvl="0" w:tplc="3FFE723C">
+      <w:start w:val="1"/>
+      <w:numFmt w:val="decimal"/>
+      <w:lvlText w:val="%1."/>
+      <w:lvlJc w:val="left"/>
+      <w:pPr>
+        <w:ind w:left="1080" w:hanging="360"/>
+      </w:pPr>
+      <w:rPr>
+        <w:rFonts w:hint="default"/>
+      </w:rPr>
+    </w:lvl>
+    <w:lvl w:ilvl="1" w:tplc="04090019" w:tentative="1">
+      <w:start w:val="1"/>
+      <w:numFmt w:val="lowerLetter"/>
+      <w:lvlText w:val="%2."/>
+      <w:lvlJc w:val="left"/>
+      <w:pPr>
+        <w:ind w:left="1800" w:hanging="360"/>
+      </w:pPr>
+    </w:lvl>
+    <w:lvl w:ilvl="2" w:tplc="0409001B" w:tentative="1">
+      <w:start w:val="1"/>
+      <w:numFmt w:val="lowerRoman"/>
+      <w:lvlText w:val="%3."/>
+      <w:lvlJc w:val="right"/>
+      <w:pPr>
+        <w:ind w:left="2520" w:hanging="180"/>
+      </w:pPr>
+    </w:lvl>
+    <w:lvl w:ilvl="3" w:tplc="0409000F" w:tentative="1">
+      <w:start w:val="1"/>
+      <w:numFmt w:val="decimal"/>
+      <w:lvlText w:val="%4."/>
+      <w:lvlJc w:val="left"/>
+      <w:pPr>
+        <w:ind w:left="3240" w:hanging="360"/>
+      </w:pPr>
+    </w:lvl>
+    <w:lvl w:ilvl="4" w:tplc="04090019" w:tentative="1">
+      <w:start w:val="1"/>
+      <w:numFmt w:val="lowerLetter"/>
+      <w:lvlText w:val="%5."/>
+      <w:lvlJc w:val="left"/>
+      <w:pPr>
+        <w:ind w:left="3960" w:hanging="360"/>
+      </w:pPr>
+    </w:lvl>
+    <w:lvl w:ilvl="5" w:tplc="0409001B" w:tentative="1">
+      <w:start w:val="1"/>
+      <w:numFmt w:val="lowerRoman"/>
+      <w:lvlText w:val="%6."/>
+      <w:lvlJc w:val="right"/>
+      <w:pPr>
+        <w:ind w:left="4680" w:hanging="180"/>
+      </w:pPr>
+    </w:lvl>
+    <w:lvl w:ilvl="6" w:tplc="0409000F" w:tentative="1">
+      <w:start w:val="1"/>
+      <w:numFmt w:val="decimal"/>
+      <w:lvlText w:val="%7."/>
+      <w:lvlJc w:val="left"/>
+      <w:pPr>
+        <w:ind w:left="5400" w:hanging="360"/>
+      </w:pPr>
+    </w:lvl>
+    <w:lvl w:ilvl="7" w:tplc="04090019" w:tentative="1">
+      <w:start w:val="1"/>
+      <w:numFmt w:val="lowerLetter"/>
+      <w:lvlText w:val="%8."/>
+      <w:lvlJc w:val="left"/>
+      <w:pPr>
+        <w:ind w:left="6120" w:hanging="360"/>
+      </w:pPr>
+    </w:lvl>
+    <w:lvl w:ilvl="8" w:tplc="0409001B" w:tentative="1">
+      <w:start w:val="1"/>
+      <w:numFmt w:val="lowerRoman"/>
+      <w:lvlText w:val="%9."/>
+      <w:lvlJc w:val="right"/>
+      <w:pPr>
+        <w:ind w:left="6840" w:hanging="180"/>
+      </w:pPr>
+    </w:lvl>
+  </w:abstractNum>
+  <w:abstractNum w:abstractNumId="3" w15:restartNumberingAfterBreak="0">
+    <w:nsid w:val="745667FA"/>
+    <w:multiLevelType w:val="hybridMultilevel"/>
+    <w:tmpl w:val="D6FAB0BE"/>
+    <w:lvl w:ilvl="0" w:tplc="0409000F">
+      <w:start w:val="1"/>
+      <w:numFmt w:val="decimal"/>
+      <w:lvlText w:val="%1."/>
+      <w:lvlJc w:val="left"/>
+      <w:pPr>
+        <w:ind w:left="720" w:hanging="360"/>
+      </w:pPr>
+      <w:rPr>
+        <w:rFonts w:hint="default"/>
+      </w:rPr>
+    </w:lvl>
+    <w:lvl w:ilvl="1" w:tplc="04090019" w:tentative="1">
+      <w:start w:val="1"/>
+      <w:numFmt w:val="lowerLetter"/>
+      <w:lvlText w:val="%2."/>
+      <w:lvlJc w:val="left"/>
+      <w:pPr>
+        <w:ind w:left="1440" w:hanging="360"/>
+      </w:pPr>
+    </w:lvl>
+    <w:lvl w:ilvl="2" w:tplc="0409001B" w:tentative="1">
+      <w:start w:val="1"/>
+      <w:numFmt w:val="lowerRoman"/>
+      <w:lvlText w:val="%3."/>
+      <w:lvlJc w:val="right"/>
+      <w:pPr>
+        <w:ind w:left="2160" w:hanging="180"/>
+      </w:pPr>
+    </w:lvl>
+    <w:lvl w:ilvl="3" w:tplc="0409000F" w:tentative="1">
+      <w:start w:val="1"/>
+      <w:numFmt w:val="decimal"/>
+      <w:lvlText w:val="%4."/>
+      <w:lvlJc w:val="left"/>
+      <w:pPr>
+        <w:ind w:left="2880" w:hanging="360"/>
+      </w:pPr>
+    </w:lvl>
+    <w:lvl w:ilvl="4" w:tplc="04090019" w:tentative="1">
+      <w:start w:val="1"/>
+      <w:numFmt w:val="lowerLetter"/>
+      <w:lvlText w:val="%5."/>
+      <w:lvlJc w:val="left"/>
+      <w:pPr>
+        <w:ind w:left="3600" w:hanging="360"/>
+      </w:pPr>
+    </w:lvl>
+    <w:lvl w:ilvl="5" w:tplc="0409001B" w:tentative="1">
+      <w:start w:val="1"/>
+      <w:numFmt w:val="lowerRoman"/>
+      <w:lvlText w:val="%6."/>
+      <w:lvlJc w:val="right"/>
+      <w:pPr>
+        <w:ind w:left="4320" w:hanging="180"/>
+      </w:pPr>
+    </w:lvl>
+    <w:lvl w:ilvl="6" w:tplc="0409000F" w:tentative="1">
+      <w:start w:val="1"/>
+      <w:numFmt w:val="decimal"/>
+      <w:lvlText w:val="%7."/>
+      <w:lvlJc w:val="left"/>
+      <w:pPr>
+        <w:ind w:left="5040" w:hanging="360"/>
+      </w:pPr>
+    </w:lvl>
+    <w:lvl w:ilvl="7" w:tplc="04090019" w:tentative="1">
+      <w:start w:val="1"/>
+      <w:numFmt w:val="lowerLetter"/>
+      <w:lvlText w:val="%8."/>
+      <w:lvlJc w:val="left"/>
+      <w:pPr>
+        <w:ind w:left="5760" w:hanging="360"/>
+      </w:pPr>
+    </w:lvl>
+    <w:lvl w:ilvl="8" w:tplc="0409001B" w:tentative="1">
+      <w:start w:val="1"/>
+      <w:numFmt w:val="lowerRoman"/>
+      <w:lvlText w:val="%9."/>
+      <w:lvlJc w:val="right"/>
+      <w:pPr>
+        <w:ind w:left="6480" w:hanging="180"/>
+      </w:pPr>
+    </w:lvl>
+  </w:abstractNum>
   <w:num w:numId="1">
+    <w:abstractNumId w:val="3"/>
+  </w:num>
+  <w:num w:numId="2">
+    <w:abstractNumId w:val="2"/>
+  </w:num>
+  <w:num w:numId="3">
+    <w:abstractNumId w:val="1"/>
+  </w:num>
+  <w:num w:numId="4">
     <w:abstractNumId w:val="0"/>
   </w:num>
 </w:numbering>
@@ -7459,7 +7733,7 @@
 </file>
 
 <file path=customXml/itemProps1.xml><?xml version="1.0" encoding="utf-8"?>
-<ds:datastoreItem xmlns:ds="http://schemas.openxmlformats.org/officeDocument/2006/customXml" ds:itemID="{96073870-2951-4B29-BFAA-20BBC2410D5B}">
+<ds:datastoreItem xmlns:ds="http://schemas.openxmlformats.org/officeDocument/2006/customXml" ds:itemID="{A992E16F-31C4-47E9-9552-8943796F510D}">
   <ds:schemaRefs>
     <ds:schemaRef ds:uri="http://schemas.openxmlformats.org/officeDocument/2006/bibliography"/>
   </ds:schemaRefs>

</xml_diff>

<commit_message>
Projectile Motion Report - COMPLETE
woo
</commit_message>
<xml_diff>
--- a/Projectile Motion Lab Report.docx
+++ b/Projectile Motion Lab Report.docx
@@ -1,6 +1,6 @@
 
 <file path=word/document.xml><?xml version="1.0" encoding="utf-8"?>
-<w:document xmlns:wpc="http://schemas.microsoft.com/office/word/2010/wordprocessingCanvas" xmlns:cx="http://schemas.microsoft.com/office/drawing/2014/chartex" xmlns:cx1="http://schemas.microsoft.com/office/drawing/2015/9/8/chartex" xmlns:cx2="http://schemas.microsoft.com/office/drawing/2015/10/21/chartex" xmlns:mc="http://schemas.openxmlformats.org/markup-compatibility/2006" xmlns:o="urn:schemas-microsoft-com:office:office" xmlns:r="http://schemas.openxmlformats.org/officeDocument/2006/relationships" xmlns:m="http://schemas.openxmlformats.org/officeDocument/2006/math" xmlns:v="urn:schemas-microsoft-com:vml" xmlns:wp14="http://schemas.microsoft.com/office/word/2010/wordprocessingDrawing" xmlns:wp="http://schemas.openxmlformats.org/drawingml/2006/wordprocessingDrawing" xmlns:w10="urn:schemas-microsoft-com:office:word" xmlns:w="http://schemas.openxmlformats.org/wordprocessingml/2006/main" xmlns:w14="http://schemas.microsoft.com/office/word/2010/wordml" xmlns:w15="http://schemas.microsoft.com/office/word/2012/wordml" xmlns:w16se="http://schemas.microsoft.com/office/word/2015/wordml/symex" xmlns:wpg="http://schemas.microsoft.com/office/word/2010/wordprocessingGroup" xmlns:wpi="http://schemas.microsoft.com/office/word/2010/wordprocessingInk" xmlns:wne="http://schemas.microsoft.com/office/word/2006/wordml" xmlns:wps="http://schemas.microsoft.com/office/word/2010/wordprocessingShape" mc:Ignorable="w14 w15 w16se wp14">
+<w:document xmlns:wpc="http://schemas.microsoft.com/office/word/2010/wordprocessingCanvas" xmlns:mc="http://schemas.openxmlformats.org/markup-compatibility/2006" xmlns:o="urn:schemas-microsoft-com:office:office" xmlns:r="http://schemas.openxmlformats.org/officeDocument/2006/relationships" xmlns:m="http://schemas.openxmlformats.org/officeDocument/2006/math" xmlns:v="urn:schemas-microsoft-com:vml" xmlns:wp14="http://schemas.microsoft.com/office/word/2010/wordprocessingDrawing" xmlns:wp="http://schemas.openxmlformats.org/drawingml/2006/wordprocessingDrawing" xmlns:w10="urn:schemas-microsoft-com:office:word" xmlns:w="http://schemas.openxmlformats.org/wordprocessingml/2006/main" xmlns:w14="http://schemas.microsoft.com/office/word/2010/wordml" xmlns:w15="http://schemas.microsoft.com/office/word/2012/wordml" xmlns:wpg="http://schemas.microsoft.com/office/word/2010/wordprocessingGroup" xmlns:wpi="http://schemas.microsoft.com/office/word/2010/wordprocessingInk" xmlns:wne="http://schemas.microsoft.com/office/word/2006/wordml" xmlns:wps="http://schemas.microsoft.com/office/word/2010/wordprocessingShape" mc:Ignorable="w14 w15 wp14">
   <w:body>
     <w:p>
       <w:pPr>
@@ -117,10 +117,16 @@
         </w:rPr>
         <w:t>1</w:t>
       </w:r>
-      <w:bookmarkStart w:id="0" w:name="_GoBack"/>
-      <w:bookmarkEnd w:id="0"/>
-      <w:r>
-        <w:t xml:space="preserve"> observed that projectiles actually travel along a curved path, that </w:t>
+      <w:r>
+        <w:t xml:space="preserve"> observed that projectiles actually travel along a curved </w:t>
+      </w:r>
+      <w:proofErr w:type="gramStart"/>
+      <w:r>
+        <w:t>path, that</w:t>
+      </w:r>
+      <w:proofErr w:type="gramEnd"/>
+      <w:r>
+        <w:t xml:space="preserve"> </w:t>
       </w:r>
       <w:r>
         <w:t>he began to change the way we look at projectile motion. Galileo realized that the path of a projectile could be broken into a horizontal and a vertical component that could be used together to describe its motion. Through further studies, the physicist discovered that the path of the projectile was identical to one previously and extensively studies by the Greeks, a parabola. On the course of this parabola, the vertical and horizontal components of the object’s motion are independent of one another. Using this knowledge, Galileo was able to precisely and mathematically calculate the parabolic shape of a projectile’s motion.</w:t>
@@ -229,7 +235,7 @@
               </wp:anchor>
             </w:drawing>
           </mc:Choice>
-          <mc:Fallback>
+          <mc:Fallback xmlns:w16se="http://schemas.microsoft.com/office/word/2015/wordml/symex" xmlns:cx2="http://schemas.microsoft.com/office/drawing/2015/10/21/chartex" xmlns:cx1="http://schemas.microsoft.com/office/drawing/2015/9/8/chartex" xmlns:cx="http://schemas.microsoft.com/office/drawing/2014/chartex">
             <w:pict>
               <v:shapetype id="_x0000_t202" coordsize="21600,21600" o:spt="202" path="m,l,21600r21600,l21600,xe">
                 <v:stroke joinstyle="miter"/>
@@ -312,7 +318,7 @@
               </wp:anchor>
             </w:drawing>
           </mc:Choice>
-          <mc:Fallback>
+          <mc:Fallback xmlns:w16se="http://schemas.microsoft.com/office/word/2015/wordml/symex" xmlns:cx2="http://schemas.microsoft.com/office/drawing/2015/10/21/chartex" xmlns:cx1="http://schemas.microsoft.com/office/drawing/2015/9/8/chartex" xmlns:cx="http://schemas.microsoft.com/office/drawing/2014/chartex">
             <w:pict>
               <v:oval w14:anchorId="19FABC15" id="Oval 17" o:spid="_x0000_s1026" style="position:absolute;margin-left:220.5pt;margin-top:18.15pt;width:8.25pt;height:7.5pt;z-index:251675648;visibility:visible;mso-wrap-style:square;mso-wrap-distance-left:9pt;mso-wrap-distance-top:0;mso-wrap-distance-right:9pt;mso-wrap-distance-bottom:0;mso-position-horizontal:absolute;mso-position-horizontal-relative:text;mso-position-vertical:absolute;mso-position-vertical-relative:text;v-text-anchor:middle" o:gfxdata="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" fillcolor="black [3200]" strokecolor="black [1600]" strokeweight="1pt">
                 <v:stroke joinstyle="miter"/>
@@ -390,7 +396,7 @@
               </wp:anchor>
             </w:drawing>
           </mc:Choice>
-          <mc:Fallback>
+          <mc:Fallback xmlns:w16se="http://schemas.microsoft.com/office/word/2015/wordml/symex" xmlns:cx2="http://schemas.microsoft.com/office/drawing/2015/10/21/chartex" xmlns:cx1="http://schemas.microsoft.com/office/drawing/2015/9/8/chartex" xmlns:cx="http://schemas.microsoft.com/office/drawing/2014/chartex">
             <w:pict>
               <v:shape w14:anchorId="2CFD7CDF" id="Arc 8" o:spid="_x0000_s1026" style="position:absolute;margin-left:84.75pt;margin-top:13.65pt;width:214.05pt;height:218.25pt;rotation:-3437250fd;z-index:251665408;visibility:visible;mso-wrap-style:square;mso-width-percent:0;mso-height-percent:0;mso-wrap-distance-left:9pt;mso-wrap-distance-top:0;mso-wrap-distance-right:9pt;mso-wrap-distance-bottom:0;mso-position-horizontal:absolute;mso-position-horizontal-relative:text;mso-position-vertical:absolute;mso-position-vertical-relative:text;mso-width-percent:0;mso-height-percent:0;mso-width-relative:margin;mso-height-relative:margin;v-text-anchor:middle" coordsize="2718435,2771775" o:gfxdata="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" path="m1359217,nsc1810853,,2232992,228734,2485714,610387v246129,371697,300637,841858,146287,1261823l1359218,1385888v,-461963,-1,-923925,-1,-1385888xem1359217,nfc1810853,,2232992,228734,2485714,610387v246129,371697,300637,841858,146287,1261823e" filled="f" strokecolor="black [3200]" strokeweight=".5pt">
                 <v:stroke joinstyle="miter"/>
@@ -490,7 +496,7 @@
               </wp:anchor>
             </w:drawing>
           </mc:Choice>
-          <mc:Fallback>
+          <mc:Fallback xmlns:w16se="http://schemas.microsoft.com/office/word/2015/wordml/symex" xmlns:cx2="http://schemas.microsoft.com/office/drawing/2015/10/21/chartex" xmlns:cx1="http://schemas.microsoft.com/office/drawing/2015/9/8/chartex" xmlns:cx="http://schemas.microsoft.com/office/drawing/2014/chartex">
             <w:pict>
               <v:rect w14:anchorId="4E37475F" id="Rectangle 15" o:spid="_x0000_s1026" style="position:absolute;margin-left:255pt;margin-top:21.95pt;width:65.25pt;height:3.6pt;z-index:251673600;visibility:visible;mso-wrap-style:square;mso-width-percent:0;mso-height-percent:0;mso-wrap-distance-left:9pt;mso-wrap-distance-top:0;mso-wrap-distance-right:9pt;mso-wrap-distance-bottom:0;mso-position-horizontal:absolute;mso-position-horizontal-relative:text;mso-position-vertical:absolute;mso-position-vertical-relative:text;mso-width-percent:0;mso-height-percent:0;mso-width-relative:margin;mso-height-relative:margin;v-text-anchor:middle" o:gfxdata="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" fillcolor="white [3212]" strokecolor="black [3213]" strokeweight="1pt"/>
             </w:pict>
@@ -685,7 +691,7 @@
               </wp:anchor>
             </w:drawing>
           </mc:Choice>
-          <mc:Fallback>
+          <mc:Fallback xmlns:w16se="http://schemas.microsoft.com/office/word/2015/wordml/symex" xmlns:cx2="http://schemas.microsoft.com/office/drawing/2015/10/21/chartex" xmlns:cx1="http://schemas.microsoft.com/office/drawing/2015/9/8/chartex" xmlns:cx="http://schemas.microsoft.com/office/drawing/2014/chartex">
             <w:pict>
               <v:shape w14:anchorId="01D243F4" id="Freeform: Shape 13" o:spid="_x0000_s1026" style="position:absolute;margin-left:45pt;margin-top:18.4pt;width:42pt;height:33.55pt;z-index:251669504;visibility:visible;mso-wrap-style:square;mso-wrap-distance-left:9pt;mso-wrap-distance-top:0;mso-wrap-distance-right:9pt;mso-wrap-distance-bottom:0;mso-position-horizontal:absolute;mso-position-horizontal-relative:text;mso-position-vertical:absolute;mso-position-vertical-relative:text;v-text-anchor:middle" coordsize="533400,426400" o:gfxdata="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" path="m533400,16825v-94352,-18870,-108667,-25738,-247650,c263238,20994,228600,54925,228600,54925v-6350,9525,-11445,20019,-19050,28575c191652,103636,152400,140650,152400,140650v-3175,15875,-6013,31821,-9525,47625c140035,201054,136093,213575,133350,226375v-6784,31660,-1089,68309,-19050,95250c107950,331150,100370,339961,95250,350200v-4490,8980,-3956,20221,-9525,28575c78253,389983,68925,400808,57150,407350,39597,417102,,426400,,426400e" filled="f" strokecolor="black [3200]" strokeweight=".5pt">
                 <v:stroke joinstyle="miter"/>
@@ -771,7 +777,7 @@
               </wp:anchor>
             </w:drawing>
           </mc:Choice>
-          <mc:Fallback>
+          <mc:Fallback xmlns:w16se="http://schemas.microsoft.com/office/word/2015/wordml/symex" xmlns:cx2="http://schemas.microsoft.com/office/drawing/2015/10/21/chartex" xmlns:cx1="http://schemas.microsoft.com/office/drawing/2015/9/8/chartex" xmlns:cx="http://schemas.microsoft.com/office/drawing/2014/chartex">
             <w:pict>
               <v:rect w14:anchorId="1452E134" id="Rectangle 11" o:spid="_x0000_s1026" style="position:absolute;margin-left:83.75pt;margin-top:17.45pt;width:12.6pt;height:9.95pt;rotation:-3069364fd;z-index:251668480;visibility:visible;mso-wrap-style:square;mso-width-percent:0;mso-height-percent:0;mso-wrap-distance-left:9pt;mso-wrap-distance-top:0;mso-wrap-distance-right:9pt;mso-wrap-distance-bottom:0;mso-position-horizontal:absolute;mso-position-horizontal-relative:text;mso-position-vertical:absolute;mso-position-vertical-relative:text;mso-width-percent:0;mso-height-percent:0;mso-width-relative:margin;mso-height-relative:margin;v-text-anchor:middle" o:gfxdata="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" fillcolor="white [3212]" strokecolor="black [3213]" strokeweight="1pt"/>
             </w:pict>
@@ -854,7 +860,7 @@
               </wp:anchor>
             </w:drawing>
           </mc:Choice>
-          <mc:Fallback>
+          <mc:Fallback xmlns:w16se="http://schemas.microsoft.com/office/word/2015/wordml/symex" xmlns:cx2="http://schemas.microsoft.com/office/drawing/2015/10/21/chartex" xmlns:cx1="http://schemas.microsoft.com/office/drawing/2015/9/8/chartex" xmlns:cx="http://schemas.microsoft.com/office/drawing/2014/chartex">
             <w:pict>
               <v:rect w14:anchorId="2351F49F" id="Rectangle 4" o:spid="_x0000_s1026" style="position:absolute;margin-left:60.6pt;margin-top:19.4pt;width:51.65pt;height:17.15pt;rotation:-3069364fd;z-index:251660288;visibility:visible;mso-wrap-style:square;mso-width-percent:0;mso-height-percent:0;mso-wrap-distance-left:9pt;mso-wrap-distance-top:0;mso-wrap-distance-right:9pt;mso-wrap-distance-bottom:0;mso-position-horizontal:absolute;mso-position-horizontal-relative:text;mso-position-vertical:absolute;mso-position-vertical-relative:text;mso-width-percent:0;mso-height-percent:0;mso-width-relative:margin;mso-height-relative:margin;v-text-anchor:middle" o:gfxdata="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" fillcolor="white [3212]" strokecolor="black [3213]" strokeweight="1pt"/>
             </w:pict>
@@ -944,7 +950,7 @@
               </wp:anchor>
             </w:drawing>
           </mc:Choice>
-          <mc:Fallback>
+          <mc:Fallback xmlns:w16se="http://schemas.microsoft.com/office/word/2015/wordml/symex" xmlns:cx2="http://schemas.microsoft.com/office/drawing/2015/10/21/chartex" xmlns:cx1="http://schemas.microsoft.com/office/drawing/2015/9/8/chartex" xmlns:cx="http://schemas.microsoft.com/office/drawing/2014/chartex">
             <w:pict>
               <v:rect w14:anchorId="36841F61" id="Rectangle 5" o:spid="_x0000_s1026" style="position:absolute;margin-left:71.5pt;margin-top:15.3pt;width:28.5pt;height:11.45pt;rotation:-90;z-index:-251654144;visibility:visible;mso-wrap-style:square;mso-width-percent:0;mso-height-percent:0;mso-wrap-distance-left:9pt;mso-wrap-distance-top:0;mso-wrap-distance-right:9pt;mso-wrap-distance-bottom:0;mso-position-horizontal:absolute;mso-position-horizontal-relative:text;mso-position-vertical:absolute;mso-position-vertical-relative:text;mso-width-percent:0;mso-height-percent:0;mso-width-relative:margin;mso-height-relative:margin;v-text-anchor:middle" o:gfxdata="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" fillcolor="white [3212]" strokecolor="black [3213]" strokeweight="1pt"/>
             </w:pict>
@@ -1027,7 +1033,7 @@
               </wp:anchor>
             </w:drawing>
           </mc:Choice>
-          <mc:Fallback>
+          <mc:Fallback xmlns:w16se="http://schemas.microsoft.com/office/word/2015/wordml/symex" xmlns:cx2="http://schemas.microsoft.com/office/drawing/2015/10/21/chartex" xmlns:cx1="http://schemas.microsoft.com/office/drawing/2015/9/8/chartex" xmlns:cx="http://schemas.microsoft.com/office/drawing/2014/chartex">
             <w:pict>
               <v:rect w14:anchorId="045EA503" id="Rectangle 7" o:spid="_x0000_s1026" style="position:absolute;margin-left:272.05pt;margin-top:2.5pt;width:34.1pt;height:30.3pt;rotation:-90;z-index:251664384;visibility:visible;mso-wrap-style:square;mso-width-percent:0;mso-height-percent:0;mso-wrap-distance-left:9pt;mso-wrap-distance-top:0;mso-wrap-distance-right:9pt;mso-wrap-distance-bottom:0;mso-position-horizontal:absolute;mso-position-horizontal-relative:text;mso-position-vertical:absolute;mso-position-vertical-relative:text;mso-width-percent:0;mso-height-percent:0;mso-width-relative:margin;mso-height-relative:margin;v-text-anchor:middle" o:gfxdata="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" fillcolor="white [3212]" strokecolor="black [3213]" strokeweight="1pt"/>
             </w:pict>
@@ -1117,7 +1123,7 @@
               </wp:anchor>
             </w:drawing>
           </mc:Choice>
-          <mc:Fallback>
+          <mc:Fallback xmlns:w16se="http://schemas.microsoft.com/office/word/2015/wordml/symex" xmlns:cx2="http://schemas.microsoft.com/office/drawing/2015/10/21/chartex" xmlns:cx1="http://schemas.microsoft.com/office/drawing/2015/9/8/chartex" xmlns:cx="http://schemas.microsoft.com/office/drawing/2014/chartex">
             <w:pict>
               <v:rect w14:anchorId="57189F95" id="Rectangle 14" o:spid="_x0000_s1026" style="position:absolute;margin-left:32.45pt;margin-top:.9pt;width:12.6pt;height:9.95pt;z-index:251671552;visibility:visible;mso-wrap-style:square;mso-width-percent:0;mso-height-percent:0;mso-wrap-distance-left:9pt;mso-wrap-distance-top:0;mso-wrap-distance-right:9pt;mso-wrap-distance-bottom:0;mso-position-horizontal:absolute;mso-position-horizontal-relative:text;mso-position-vertical:absolute;mso-position-vertical-relative:text;mso-width-percent:0;mso-height-percent:0;mso-width-relative:margin;mso-height-relative:margin;v-text-anchor:middle" o:gfxdata="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" fillcolor="white [3212]" strokecolor="black [3213]" strokeweight="1pt"/>
             </w:pict>
@@ -1197,7 +1203,7 @@
               </wp:anchor>
             </w:drawing>
           </mc:Choice>
-          <mc:Fallback>
+          <mc:Fallback xmlns:w16se="http://schemas.microsoft.com/office/word/2015/wordml/symex" xmlns:cx2="http://schemas.microsoft.com/office/drawing/2015/10/21/chartex" xmlns:cx1="http://schemas.microsoft.com/office/drawing/2015/9/8/chartex" xmlns:cx="http://schemas.microsoft.com/office/drawing/2014/chartex">
             <w:pict>
               <v:shape id="Text Box 16" o:spid="_x0000_s1027" type="#_x0000_t202" style="position:absolute;margin-left:252pt;margin-top:.95pt;width:105pt;height:49.5pt;z-index:251674624;visibility:visible;mso-wrap-style:square;mso-width-percent:0;mso-wrap-distance-left:9pt;mso-wrap-distance-top:0;mso-wrap-distance-right:9pt;mso-wrap-distance-bottom:0;mso-position-horizontal:absolute;mso-position-horizontal-relative:text;mso-position-vertical:absolute;mso-position-vertical-relative:text;mso-width-percent:0;mso-width-relative:margin;v-text-anchor:top" o:gfxdata="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" fillcolor="white [3201]" strokeweight=".5pt">
                 <v:textbox>
@@ -1283,7 +1289,7 @@
               </wp:anchor>
             </w:drawing>
           </mc:Choice>
-          <mc:Fallback>
+          <mc:Fallback xmlns:w16se="http://schemas.microsoft.com/office/word/2015/wordml/symex" xmlns:cx2="http://schemas.microsoft.com/office/drawing/2015/10/21/chartex" xmlns:cx1="http://schemas.microsoft.com/office/drawing/2015/9/8/chartex" xmlns:cx="http://schemas.microsoft.com/office/drawing/2014/chartex">
             <w:pict>
               <v:shape id="Text Box 10" o:spid="_x0000_s1028" type="#_x0000_t202" style="position:absolute;margin-left:21.75pt;margin-top:3.95pt;width:100.5pt;height:52.5pt;z-index:251666432;visibility:visible;mso-wrap-style:square;mso-width-percent:0;mso-height-percent:0;mso-wrap-distance-left:9pt;mso-wrap-distance-top:0;mso-wrap-distance-right:9pt;mso-wrap-distance-bottom:0;mso-position-horizontal:absolute;mso-position-horizontal-relative:text;mso-position-vertical:absolute;mso-position-vertical-relative:text;mso-width-percent:0;mso-height-percent:0;mso-width-relative:margin;mso-height-relative:margin;v-text-anchor:top" o:gfxdata="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" fillcolor="white [3201]" strokeweight=".5pt">
                 <v:textbox>
@@ -1317,26 +1323,31 @@
     </w:p>
     <w:p/>
     <w:p>
+      <w:r>
+        <w:t xml:space="preserve">With this setup, we launched the ball from angles of 5°, 15°, 30°, 45°, 60°, and 70°. </w:t>
+      </w:r>
+      <w:r>
+        <w:t>We made sure that the ball landed on the surface at the same height from which it was launched in order for our equations to be valid. We measured the range using a meter stick, and the time the ball spent blocking the gate’s sensor using the electronic stopwatch. Then, we measured the width of the ball using the caliper and determined that the width is 0.016 meters. With this data, we now have the range and initial velocity at each launch angle.</w:t>
+      </w:r>
+      <w:r>
+        <w:t xml:space="preserve"> </w:t>
+      </w:r>
+    </w:p>
+    <w:p/>
+    <w:p/>
+    <w:p>
       <w:pPr>
         <w:rPr>
           <w:color w:val="FF0000"/>
         </w:rPr>
       </w:pPr>
-      <w:r>
-        <w:t xml:space="preserve">With this setup, we launched the ball from angles of 5°, 15°, 30°, 45°, 60°, and 70°. </w:t>
-      </w:r>
-      <w:r>
-        <w:t>We made sure that the ball landed on the surface at the same height from which it was launched in order for our equations to be valid. We measured the range using a meter stick, and the time the ball spent blocking the gate’s sensor using the electronic stopwatch. Then, we measured the width of the ball using the caliper and determined that the width is 0.016 meters. With this data, we now have the range and initial velocity at each launch angle.</w:t>
-      </w:r>
-      <w:r>
-        <w:t xml:space="preserve"> </w:t>
-      </w:r>
     </w:p>
     <w:p>
       <w:pPr>
         <w:jc w:val="center"/>
       </w:pPr>
       <w:r>
+        <w:lastRenderedPageBreak/>
         <w:t>Results/Analysis/Physics</w:t>
       </w:r>
     </w:p>
@@ -1350,8 +1361,13 @@
         <w:tab/>
       </w:r>
       <w:r>
-        <w:t xml:space="preserve">Going into this experiment, we know from basic kinematics and trigonometry that the equation for the horizontal distance the projectile travels, or in other words, the range, is </w:t>
-      </w:r>
+        <w:t xml:space="preserve">Going into this experiment, we know from basic kinematics and trigonometry that the equation for the horizontal distance the projectile travels, or in other words, the range, </w:t>
+      </w:r>
+      <w:proofErr w:type="gramStart"/>
+      <w:r>
+        <w:t xml:space="preserve">is </w:t>
+      </w:r>
+      <w:proofErr w:type="gramEnd"/>
       <m:oMath>
         <m:r>
           <w:rPr>
@@ -1453,9 +1469,13 @@
       <w:r>
         <w:t xml:space="preserve"> </w:t>
       </w:r>
-      <w:r>
-        <w:lastRenderedPageBreak/>
-        <w:t>is the</w:t>
+      <w:proofErr w:type="gramStart"/>
+      <w:r>
+        <w:t>is</w:t>
+      </w:r>
+      <w:proofErr w:type="gramEnd"/>
+      <w:r>
+        <w:t xml:space="preserve"> the</w:t>
       </w:r>
       <w:r>
         <w:t xml:space="preserve"> </w:t>
@@ -1472,7 +1492,15 @@
         </m:r>
       </m:oMath>
       <w:r>
-        <w:t xml:space="preserve"> is the acceleration due to gravity, and </w:t>
+        <w:t xml:space="preserve"> is the acc</w:t>
+      </w:r>
+      <w:proofErr w:type="spellStart"/>
+      <w:r>
+        <w:t>eleration</w:t>
+      </w:r>
+      <w:proofErr w:type="spellEnd"/>
+      <w:r>
+        <w:t xml:space="preserve"> due to gravity, and </w:t>
       </w:r>
       <m:oMath>
         <m:r>
@@ -1577,8 +1605,13 @@
         <w:t xml:space="preserve"> </w:t>
       </w:r>
       <w:r>
-        <w:t xml:space="preserve">respectively in order to solve for </w:t>
-      </w:r>
+        <w:t xml:space="preserve">respectively in order to solve </w:t>
+      </w:r>
+      <w:proofErr w:type="gramStart"/>
+      <w:r>
+        <w:t xml:space="preserve">for </w:t>
+      </w:r>
+      <w:proofErr w:type="gramEnd"/>
       <m:oMath>
         <m:r>
           <w:rPr>
@@ -1634,8 +1667,13 @@
         <w:t>to</w:t>
       </w:r>
       <w:r>
-        <w:t xml:space="preserve"> calculate </w:t>
-      </w:r>
+        <w:t xml:space="preserve"> </w:t>
+      </w:r>
+      <w:proofErr w:type="gramStart"/>
+      <w:r>
+        <w:t xml:space="preserve">calculate </w:t>
+      </w:r>
+      <w:proofErr w:type="gramEnd"/>
       <m:oMath>
         <m:r>
           <w:rPr>
@@ -2013,8 +2051,16 @@
         <w:rPr>
           <w:rFonts w:eastAsiaTheme="minorEastAsia"/>
         </w:rPr>
-        <w:t xml:space="preserve"> is our uncertainty for </w:t>
-      </w:r>
+        <w:t xml:space="preserve"> is our uncertainty </w:t>
+      </w:r>
+      <w:proofErr w:type="gramStart"/>
+      <w:r>
+        <w:rPr>
+          <w:rFonts w:eastAsiaTheme="minorEastAsia"/>
+        </w:rPr>
+        <w:t xml:space="preserve">for </w:t>
+      </w:r>
+      <w:proofErr w:type="gramEnd"/>
       <m:oMath>
         <m:r>
           <w:rPr>
@@ -2036,49 +2082,6 @@
         <w:t xml:space="preserve"> </w:t>
       </w:r>
     </w:p>
-    <w:p>
-      <w:pPr>
-        <w:rPr>
-          <w:rFonts w:eastAsiaTheme="minorEastAsia"/>
-        </w:rPr>
-      </w:pPr>
-    </w:p>
-    <w:p>
-      <w:pPr>
-        <w:rPr>
-          <w:rFonts w:eastAsiaTheme="minorEastAsia"/>
-        </w:rPr>
-      </w:pPr>
-    </w:p>
-    <w:p>
-      <w:pPr>
-        <w:rPr>
-          <w:rFonts w:eastAsiaTheme="minorEastAsia"/>
-        </w:rPr>
-      </w:pPr>
-    </w:p>
-    <w:p>
-      <w:pPr>
-        <w:rPr>
-          <w:rFonts w:eastAsiaTheme="minorEastAsia"/>
-        </w:rPr>
-      </w:pPr>
-    </w:p>
-    <w:p>
-      <w:pPr>
-        <w:rPr>
-          <w:rFonts w:eastAsiaTheme="minorEastAsia"/>
-        </w:rPr>
-      </w:pPr>
-    </w:p>
-    <w:p>
-      <w:pPr>
-        <w:rPr>
-          <w:rFonts w:eastAsiaTheme="minorEastAsia"/>
-        </w:rPr>
-      </w:pPr>
-    </w:p>
-    <w:p/>
     <w:p>
       <w:r>
         <w:t xml:space="preserve">            </w:t>
@@ -2661,7 +2664,6 @@
               <w:jc w:val="center"/>
             </w:pPr>
             <w:r>
-              <w:lastRenderedPageBreak/>
               <w:t>Range (m)</w:t>
             </w:r>
           </w:p>
@@ -3201,11 +3203,13 @@
       </w:tr>
     </w:tbl>
     <w:p/>
+    <w:p/>
     <w:p>
       <w:pPr>
         <w:jc w:val="center"/>
       </w:pPr>
       <w:r>
+        <w:lastRenderedPageBreak/>
         <w:t xml:space="preserve">Initial </w:t>
       </w:r>
       <w:r>
@@ -3984,10 +3988,6 @@
       </w:tr>
     </w:tbl>
     <w:p/>
-    <w:p/>
-    <w:p/>
-    <w:p/>
-    <w:p/>
     <w:p>
       <w:pPr>
         <w:jc w:val="center"/>
@@ -4802,11 +4802,7 @@
               <w:t xml:space="preserve">Given </w:t>
             </w:r>
             <w:r>
-              <w:t xml:space="preserve">Launch </w:t>
-            </w:r>
-            <w:r>
-              <w:lastRenderedPageBreak/>
-              <w:t>Angle (</w:t>
+              <w:t>Launch Angle (</w:t>
             </w:r>
             <w:r>
               <w:t>radians</w:t>
@@ -4825,7 +4821,6 @@
               <w:jc w:val="center"/>
             </w:pPr>
             <w:r>
-              <w:lastRenderedPageBreak/>
               <w:t>Trial 1 (radians)</w:t>
             </w:r>
           </w:p>
@@ -5774,11 +5769,7 @@
         </w:tc>
       </w:tr>
     </w:tbl>
-    <w:p>
-      <w:pPr>
-        <w:jc w:val="center"/>
-      </w:pPr>
-    </w:p>
+    <w:p/>
     <w:p>
       <w:pPr>
         <w:jc w:val="center"/>
@@ -6012,7 +6003,6 @@
         <w:rPr>
           <w:noProof/>
         </w:rPr>
-        <w:lastRenderedPageBreak/>
         <w:drawing>
           <wp:inline distT="0" distB="0" distL="0" distR="0">
             <wp:extent cx="5934075" cy="3228975"/>
@@ -6135,7 +6125,7 @@
               </wp:anchor>
             </w:drawing>
           </mc:Choice>
-          <mc:Fallback>
+          <mc:Fallback xmlns:w16se="http://schemas.microsoft.com/office/word/2015/wordml/symex" xmlns:cx2="http://schemas.microsoft.com/office/drawing/2015/10/21/chartex" xmlns:cx1="http://schemas.microsoft.com/office/drawing/2015/9/8/chartex" xmlns:cx="http://schemas.microsoft.com/office/drawing/2014/chartex">
             <w:pict>
               <v:shapetype w14:anchorId="1487631E" id="_x0000_t32" coordsize="21600,21600" o:spt="32" o:oned="t" path="m,l21600,21600e" filled="f">
                 <v:path arrowok="t" fillok="f" o:connecttype="none"/>
@@ -6164,6 +6154,7 @@
           <w:vertAlign w:val="subscript"/>
         </w:rPr>
       </w:pPr>
+      <w:proofErr w:type="spellStart"/>
       <w:r>
         <w:rPr>
           <w:sz w:val="24"/>
@@ -6177,6 +6168,7 @@
         </w:rPr>
         <w:t>gravity</w:t>
       </w:r>
+      <w:proofErr w:type="spellEnd"/>
     </w:p>
     <w:p>
       <w:pPr>
@@ -6195,7 +6187,18 @@
       <w:pPr>
         <w:jc w:val="center"/>
       </w:pPr>
-      <w:r>
+    </w:p>
+    <w:p>
+      <w:pPr>
+        <w:jc w:val="center"/>
+      </w:pPr>
+    </w:p>
+    <w:p>
+      <w:pPr>
+        <w:jc w:val="center"/>
+      </w:pPr>
+      <w:r>
+        <w:lastRenderedPageBreak/>
         <w:t>Conclusion</w:t>
       </w:r>
     </w:p>
@@ -6210,7 +6213,15 @@
         <w:rPr>
           <w:i/>
         </w:rPr>
-        <w:t>What was learned</w:t>
+        <w:t>What was lear</w:t>
+      </w:r>
+      <w:bookmarkStart w:id="0" w:name="_GoBack"/>
+      <w:bookmarkEnd w:id="0"/>
+      <w:r>
+        <w:rPr>
+          <w:i/>
+        </w:rPr>
+        <w:t>ned</w:t>
       </w:r>
       <w:r>
         <w:t xml:space="preserve">] </w:t>
@@ -6239,7 +6250,6 @@
     </w:p>
     <w:p>
       <w:r>
-        <w:lastRenderedPageBreak/>
         <w:tab/>
         <w:t>[</w:t>
       </w:r>
@@ -6343,6 +6353,9 @@
           <w:numId w:val="1"/>
         </w:numPr>
       </w:pPr>
+      <w:r>
+        <w:t>The uncertainty in our range makes the comparison more accurate.</w:t>
+      </w:r>
     </w:p>
     <w:p>
       <w:pPr>
@@ -6374,7 +6387,15 @@
         <w:t>a and calculations support this. Another way to think about it is</w:t>
       </w:r>
       <w:r>
-        <w:t xml:space="preserve"> by looking at the range as a function of sin(2x).</w:t>
+        <w:t xml:space="preserve"> by looking at the range as a function of </w:t>
+      </w:r>
+      <w:proofErr w:type="gramStart"/>
+      <w:r>
+        <w:t>sin(</w:t>
+      </w:r>
+      <w:proofErr w:type="gramEnd"/>
+      <w:r>
+        <w:t>2x).</w:t>
       </w:r>
       <w:r>
         <w:t xml:space="preserve"> </w:t>
@@ -6383,7 +6404,11 @@
         <w:t>I</w:t>
       </w:r>
       <w:r>
-        <w:t>f you plug 45 degrees int</w:t>
+        <w:t xml:space="preserve">f </w:t>
+      </w:r>
+      <w:r>
+        <w:lastRenderedPageBreak/>
+        <w:t>you plug 45 degrees int</w:t>
       </w:r>
       <w:r>
         <w:t>o that</w:t>
@@ -6423,7 +6448,15 @@
         </w:numPr>
       </w:pPr>
       <w:r>
-        <w:t>Hand. "Projectile Motion." Projectile Motion. Mansfield Middle School, n.d. Web. 26 Sept. 2016.</w:t>
+        <w:t xml:space="preserve">Hand. "Projectile Motion." Projectile Motion. Mansfield Middle School, </w:t>
+      </w:r>
+      <w:proofErr w:type="spellStart"/>
+      <w:r>
+        <w:t>n.d.</w:t>
+      </w:r>
+      <w:proofErr w:type="spellEnd"/>
+      <w:r>
+        <w:t xml:space="preserve"> Web. 26 Sept. 2016.</w:t>
       </w:r>
     </w:p>
     <w:sectPr>
@@ -6439,7 +6472,7 @@
 </file>
 
 <file path=word/endnotes.xml><?xml version="1.0" encoding="utf-8"?>
-<w:endnotes xmlns:wpc="http://schemas.microsoft.com/office/word/2010/wordprocessingCanvas" xmlns:cx="http://schemas.microsoft.com/office/drawing/2014/chartex" xmlns:cx1="http://schemas.microsoft.com/office/drawing/2015/9/8/chartex" xmlns:cx2="http://schemas.microsoft.com/office/drawing/2015/10/21/chartex" xmlns:mc="http://schemas.openxmlformats.org/markup-compatibility/2006" xmlns:o="urn:schemas-microsoft-com:office:office" xmlns:r="http://schemas.openxmlformats.org/officeDocument/2006/relationships" xmlns:m="http://schemas.openxmlformats.org/officeDocument/2006/math" xmlns:v="urn:schemas-microsoft-com:vml" xmlns:wp14="http://schemas.microsoft.com/office/word/2010/wordprocessingDrawing" xmlns:wp="http://schemas.openxmlformats.org/drawingml/2006/wordprocessingDrawing" xmlns:w10="urn:schemas-microsoft-com:office:word" xmlns:w="http://schemas.openxmlformats.org/wordprocessingml/2006/main" xmlns:w14="http://schemas.microsoft.com/office/word/2010/wordml" xmlns:w15="http://schemas.microsoft.com/office/word/2012/wordml" xmlns:w16se="http://schemas.microsoft.com/office/word/2015/wordml/symex" xmlns:wpg="http://schemas.microsoft.com/office/word/2010/wordprocessingGroup" xmlns:wpi="http://schemas.microsoft.com/office/word/2010/wordprocessingInk" xmlns:wne="http://schemas.microsoft.com/office/word/2006/wordml" xmlns:wps="http://schemas.microsoft.com/office/word/2010/wordprocessingShape" mc:Ignorable="w14 w15 w16se wp14">
+<w:endnotes xmlns:wpc="http://schemas.microsoft.com/office/word/2010/wordprocessingCanvas" xmlns:mc="http://schemas.openxmlformats.org/markup-compatibility/2006" xmlns:o="urn:schemas-microsoft-com:office:office" xmlns:r="http://schemas.openxmlformats.org/officeDocument/2006/relationships" xmlns:m="http://schemas.openxmlformats.org/officeDocument/2006/math" xmlns:v="urn:schemas-microsoft-com:vml" xmlns:wp14="http://schemas.microsoft.com/office/word/2010/wordprocessingDrawing" xmlns:wp="http://schemas.openxmlformats.org/drawingml/2006/wordprocessingDrawing" xmlns:w10="urn:schemas-microsoft-com:office:word" xmlns:w="http://schemas.openxmlformats.org/wordprocessingml/2006/main" xmlns:w14="http://schemas.microsoft.com/office/word/2010/wordml" xmlns:w15="http://schemas.microsoft.com/office/word/2012/wordml" xmlns:wpg="http://schemas.microsoft.com/office/word/2010/wordprocessingGroup" xmlns:wpi="http://schemas.microsoft.com/office/word/2010/wordprocessingInk" xmlns:wne="http://schemas.microsoft.com/office/word/2006/wordml" xmlns:wps="http://schemas.microsoft.com/office/word/2010/wordprocessingShape" mc:Ignorable="w14 w15 wp14">
   <w:endnote w:type="separator" w:id="-1">
     <w:p>
       <w:pPr>
@@ -6464,7 +6497,7 @@
 </file>
 
 <file path=word/footnotes.xml><?xml version="1.0" encoding="utf-8"?>
-<w:footnotes xmlns:wpc="http://schemas.microsoft.com/office/word/2010/wordprocessingCanvas" xmlns:cx="http://schemas.microsoft.com/office/drawing/2014/chartex" xmlns:cx1="http://schemas.microsoft.com/office/drawing/2015/9/8/chartex" xmlns:cx2="http://schemas.microsoft.com/office/drawing/2015/10/21/chartex" xmlns:mc="http://schemas.openxmlformats.org/markup-compatibility/2006" xmlns:o="urn:schemas-microsoft-com:office:office" xmlns:r="http://schemas.openxmlformats.org/officeDocument/2006/relationships" xmlns:m="http://schemas.openxmlformats.org/officeDocument/2006/math" xmlns:v="urn:schemas-microsoft-com:vml" xmlns:wp14="http://schemas.microsoft.com/office/word/2010/wordprocessingDrawing" xmlns:wp="http://schemas.openxmlformats.org/drawingml/2006/wordprocessingDrawing" xmlns:w10="urn:schemas-microsoft-com:office:word" xmlns:w="http://schemas.openxmlformats.org/wordprocessingml/2006/main" xmlns:w14="http://schemas.microsoft.com/office/word/2010/wordml" xmlns:w15="http://schemas.microsoft.com/office/word/2012/wordml" xmlns:w16se="http://schemas.microsoft.com/office/word/2015/wordml/symex" xmlns:wpg="http://schemas.microsoft.com/office/word/2010/wordprocessingGroup" xmlns:wpi="http://schemas.microsoft.com/office/word/2010/wordprocessingInk" xmlns:wne="http://schemas.microsoft.com/office/word/2006/wordml" xmlns:wps="http://schemas.microsoft.com/office/word/2010/wordprocessingShape" mc:Ignorable="w14 w15 w16se wp14">
+<w:footnotes xmlns:wpc="http://schemas.microsoft.com/office/word/2010/wordprocessingCanvas" xmlns:mc="http://schemas.openxmlformats.org/markup-compatibility/2006" xmlns:o="urn:schemas-microsoft-com:office:office" xmlns:r="http://schemas.openxmlformats.org/officeDocument/2006/relationships" xmlns:m="http://schemas.openxmlformats.org/officeDocument/2006/math" xmlns:v="urn:schemas-microsoft-com:vml" xmlns:wp14="http://schemas.microsoft.com/office/word/2010/wordprocessingDrawing" xmlns:wp="http://schemas.openxmlformats.org/drawingml/2006/wordprocessingDrawing" xmlns:w10="urn:schemas-microsoft-com:office:word" xmlns:w="http://schemas.openxmlformats.org/wordprocessingml/2006/main" xmlns:w14="http://schemas.microsoft.com/office/word/2010/wordml" xmlns:w15="http://schemas.microsoft.com/office/word/2012/wordml" xmlns:wpg="http://schemas.microsoft.com/office/word/2010/wordprocessingGroup" xmlns:wpi="http://schemas.microsoft.com/office/word/2010/wordprocessingInk" xmlns:wne="http://schemas.microsoft.com/office/word/2006/wordml" xmlns:wps="http://schemas.microsoft.com/office/word/2010/wordprocessingShape" mc:Ignorable="w14 w15 wp14">
   <w:footnote w:type="separator" w:id="-1">
     <w:p>
       <w:pPr>
@@ -6489,7 +6522,7 @@
 </file>
 
 <file path=word/header1.xml><?xml version="1.0" encoding="utf-8"?>
-<w:hdr xmlns:wpc="http://schemas.microsoft.com/office/word/2010/wordprocessingCanvas" xmlns:cx="http://schemas.microsoft.com/office/drawing/2014/chartex" xmlns:cx1="http://schemas.microsoft.com/office/drawing/2015/9/8/chartex" xmlns:cx2="http://schemas.microsoft.com/office/drawing/2015/10/21/chartex" xmlns:mc="http://schemas.openxmlformats.org/markup-compatibility/2006" xmlns:o="urn:schemas-microsoft-com:office:office" xmlns:r="http://schemas.openxmlformats.org/officeDocument/2006/relationships" xmlns:m="http://schemas.openxmlformats.org/officeDocument/2006/math" xmlns:v="urn:schemas-microsoft-com:vml" xmlns:wp14="http://schemas.microsoft.com/office/word/2010/wordprocessingDrawing" xmlns:wp="http://schemas.openxmlformats.org/drawingml/2006/wordprocessingDrawing" xmlns:w10="urn:schemas-microsoft-com:office:word" xmlns:w="http://schemas.openxmlformats.org/wordprocessingml/2006/main" xmlns:w14="http://schemas.microsoft.com/office/word/2010/wordml" xmlns:w15="http://schemas.microsoft.com/office/word/2012/wordml" xmlns:w16se="http://schemas.microsoft.com/office/word/2015/wordml/symex" xmlns:wpg="http://schemas.microsoft.com/office/word/2010/wordprocessingGroup" xmlns:wpi="http://schemas.microsoft.com/office/word/2010/wordprocessingInk" xmlns:wne="http://schemas.microsoft.com/office/word/2006/wordml" xmlns:wps="http://schemas.microsoft.com/office/word/2010/wordprocessingShape" mc:Ignorable="w14 w15 w16se wp14">
+<w:hdr xmlns:wpc="http://schemas.microsoft.com/office/word/2010/wordprocessingCanvas" xmlns:mc="http://schemas.openxmlformats.org/markup-compatibility/2006" xmlns:o="urn:schemas-microsoft-com:office:office" xmlns:r="http://schemas.openxmlformats.org/officeDocument/2006/relationships" xmlns:m="http://schemas.openxmlformats.org/officeDocument/2006/math" xmlns:v="urn:schemas-microsoft-com:vml" xmlns:wp14="http://schemas.microsoft.com/office/word/2010/wordprocessingDrawing" xmlns:wp="http://schemas.openxmlformats.org/drawingml/2006/wordprocessingDrawing" xmlns:w10="urn:schemas-microsoft-com:office:word" xmlns:w="http://schemas.openxmlformats.org/wordprocessingml/2006/main" xmlns:w14="http://schemas.microsoft.com/office/word/2010/wordml" xmlns:w15="http://schemas.microsoft.com/office/word/2012/wordml" xmlns:wpg="http://schemas.microsoft.com/office/word/2010/wordprocessingGroup" xmlns:wpi="http://schemas.microsoft.com/office/word/2010/wordprocessingInk" xmlns:wne="http://schemas.microsoft.com/office/word/2006/wordml" xmlns:wps="http://schemas.microsoft.com/office/word/2010/wordprocessingShape" mc:Ignorable="w14 w15 wp14">
   <w:p>
     <w:pPr>
       <w:pStyle w:val="Header"/>
@@ -6588,7 +6621,7 @@
 </file>
 
 <file path=word/numbering.xml><?xml version="1.0" encoding="utf-8"?>
-<w:numbering xmlns:wpc="http://schemas.microsoft.com/office/word/2010/wordprocessingCanvas" xmlns:cx="http://schemas.microsoft.com/office/drawing/2014/chartex" xmlns:cx1="http://schemas.microsoft.com/office/drawing/2015/9/8/chartex" xmlns:cx2="http://schemas.microsoft.com/office/drawing/2015/10/21/chartex" xmlns:mc="http://schemas.openxmlformats.org/markup-compatibility/2006" xmlns:o="urn:schemas-microsoft-com:office:office" xmlns:r="http://schemas.openxmlformats.org/officeDocument/2006/relationships" xmlns:m="http://schemas.openxmlformats.org/officeDocument/2006/math" xmlns:v="urn:schemas-microsoft-com:vml" xmlns:wp14="http://schemas.microsoft.com/office/word/2010/wordprocessingDrawing" xmlns:wp="http://schemas.openxmlformats.org/drawingml/2006/wordprocessingDrawing" xmlns:w10="urn:schemas-microsoft-com:office:word" xmlns:w="http://schemas.openxmlformats.org/wordprocessingml/2006/main" xmlns:w14="http://schemas.microsoft.com/office/word/2010/wordml" xmlns:w15="http://schemas.microsoft.com/office/word/2012/wordml" xmlns:w16se="http://schemas.microsoft.com/office/word/2015/wordml/symex" xmlns:wpg="http://schemas.microsoft.com/office/word/2010/wordprocessingGroup" xmlns:wpi="http://schemas.microsoft.com/office/word/2010/wordprocessingInk" xmlns:wne="http://schemas.microsoft.com/office/word/2006/wordml" xmlns:wps="http://schemas.microsoft.com/office/word/2010/wordprocessingShape" mc:Ignorable="w14 w15 w16se wp14">
+<w:numbering xmlns:wpc="http://schemas.microsoft.com/office/word/2010/wordprocessingCanvas" xmlns:mc="http://schemas.openxmlformats.org/markup-compatibility/2006" xmlns:o="urn:schemas-microsoft-com:office:office" xmlns:r="http://schemas.openxmlformats.org/officeDocument/2006/relationships" xmlns:m="http://schemas.openxmlformats.org/officeDocument/2006/math" xmlns:v="urn:schemas-microsoft-com:vml" xmlns:wp14="http://schemas.microsoft.com/office/word/2010/wordprocessingDrawing" xmlns:wp="http://schemas.openxmlformats.org/drawingml/2006/wordprocessingDrawing" xmlns:w10="urn:schemas-microsoft-com:office:word" xmlns:w="http://schemas.openxmlformats.org/wordprocessingml/2006/main" xmlns:w14="http://schemas.microsoft.com/office/word/2010/wordml" xmlns:w15="http://schemas.microsoft.com/office/word/2012/wordml" xmlns:wpg="http://schemas.microsoft.com/office/word/2010/wordprocessingGroup" xmlns:wpi="http://schemas.microsoft.com/office/word/2010/wordprocessingInk" xmlns:wne="http://schemas.microsoft.com/office/word/2006/wordml" xmlns:wps="http://schemas.microsoft.com/office/word/2010/wordprocessingShape" mc:Ignorable="w14 w15 wp14">
   <w:abstractNum w:abstractNumId="0" w15:restartNumberingAfterBreak="0">
     <w:nsid w:val="20A63405"/>
     <w:multiLevelType w:val="hybridMultilevel"/>
@@ -6961,7 +6994,7 @@
 </file>
 
 <file path=word/styles.xml><?xml version="1.0" encoding="utf-8"?>
-<w:styles xmlns:mc="http://schemas.openxmlformats.org/markup-compatibility/2006" xmlns:r="http://schemas.openxmlformats.org/officeDocument/2006/relationships" xmlns:w="http://schemas.openxmlformats.org/wordprocessingml/2006/main" xmlns:w14="http://schemas.microsoft.com/office/word/2010/wordml" xmlns:w15="http://schemas.microsoft.com/office/word/2012/wordml" xmlns:w16se="http://schemas.microsoft.com/office/word/2015/wordml/symex" mc:Ignorable="w14 w15 w16se">
+<w:styles xmlns:mc="http://schemas.openxmlformats.org/markup-compatibility/2006" xmlns:r="http://schemas.openxmlformats.org/officeDocument/2006/relationships" xmlns:w="http://schemas.openxmlformats.org/wordprocessingml/2006/main" xmlns:w14="http://schemas.microsoft.com/office/word/2010/wordml" xmlns:w15="http://schemas.microsoft.com/office/word/2012/wordml" mc:Ignorable="w14 w15">
   <w:docDefaults>
     <w:rPrDefault>
       <w:rPr>
@@ -6977,7 +7010,7 @@
       </w:pPr>
     </w:pPrDefault>
   </w:docDefaults>
-  <w:latentStyles w:defLockedState="0" w:defUIPriority="99" w:defSemiHidden="0" w:defUnhideWhenUsed="0" w:defQFormat="0" w:count="373">
+  <w:latentStyles w:defLockedState="0" w:defUIPriority="99" w:defSemiHidden="0" w:defUnhideWhenUsed="0" w:defQFormat="0" w:count="371">
     <w:lsdException w:name="Normal" w:uiPriority="0" w:qFormat="1"/>
     <w:lsdException w:name="heading 1" w:uiPriority="9" w:qFormat="1"/>
     <w:lsdException w:name="heading 2" w:semiHidden="1" w:uiPriority="9" w:unhideWhenUsed="1" w:qFormat="1"/>
@@ -7083,6 +7116,7 @@
     <w:lsdException w:name="HTML Sample" w:semiHidden="1" w:unhideWhenUsed="1"/>
     <w:lsdException w:name="HTML Typewriter" w:semiHidden="1" w:unhideWhenUsed="1"/>
     <w:lsdException w:name="HTML Variable" w:semiHidden="1" w:unhideWhenUsed="1"/>
+    <w:lsdException w:name="Normal Table" w:semiHidden="1" w:unhideWhenUsed="1"/>
     <w:lsdException w:name="annotation subject" w:semiHidden="1" w:unhideWhenUsed="1"/>
     <w:lsdException w:name="No List" w:semiHidden="1" w:unhideWhenUsed="1"/>
     <w:lsdException w:name="Outline List 1" w:semiHidden="1" w:unhideWhenUsed="1"/>
@@ -7128,9 +7162,11 @@
     <w:lsdException w:name="Table Subtle 1" w:semiHidden="1" w:unhideWhenUsed="1"/>
     <w:lsdException w:name="Table Subtle 2" w:semiHidden="1" w:unhideWhenUsed="1"/>
     <w:lsdException w:name="Table Web 1" w:semiHidden="1" w:unhideWhenUsed="1"/>
+    <w:lsdException w:name="Table Web 2" w:semiHidden="1" w:unhideWhenUsed="1"/>
     <w:lsdException w:name="Table Web 3" w:semiHidden="1" w:unhideWhenUsed="1"/>
     <w:lsdException w:name="Balloon Text" w:semiHidden="1" w:unhideWhenUsed="1"/>
     <w:lsdException w:name="Table Grid" w:uiPriority="39"/>
+    <w:lsdException w:name="Table Theme" w:semiHidden="1" w:unhideWhenUsed="1"/>
     <w:lsdException w:name="Placeholder Text" w:semiHidden="1"/>
     <w:lsdException w:name="No Spacing" w:uiPriority="1" w:qFormat="1"/>
     <w:lsdException w:name="Light Shading" w:uiPriority="60"/>
@@ -7346,8 +7382,6 @@
     <w:lsdException w:name="List Table 5 Dark Accent 6" w:uiPriority="50"/>
     <w:lsdException w:name="List Table 6 Colorful Accent 6" w:uiPriority="51"/>
     <w:lsdException w:name="List Table 7 Colorful Accent 6" w:uiPriority="52"/>
-    <w:lsdException w:name="Mention" w:semiHidden="1" w:unhideWhenUsed="1"/>
-    <w:lsdException w:name="Smart Hyperlink" w:semiHidden="1" w:unhideWhenUsed="1"/>
   </w:latentStyles>
   <w:style w:type="paragraph" w:default="1" w:styleId="Normal">
     <w:name w:val="Normal"/>
@@ -7733,7 +7767,7 @@
 </file>
 
 <file path=customXml/itemProps1.xml><?xml version="1.0" encoding="utf-8"?>
-<ds:datastoreItem xmlns:ds="http://schemas.openxmlformats.org/officeDocument/2006/customXml" ds:itemID="{A992E16F-31C4-47E9-9552-8943796F510D}">
+<ds:datastoreItem xmlns:ds="http://schemas.openxmlformats.org/officeDocument/2006/customXml" ds:itemID="{CB411541-CD96-4C7A-9BED-483B7E8AE830}">
   <ds:schemaRefs>
     <ds:schemaRef ds:uri="http://schemas.openxmlformats.org/officeDocument/2006/bibliography"/>
   </ds:schemaRefs>

</xml_diff>